<commit_message>
Nog enkele aanpassingen doorgevoerd
</commit_message>
<xml_diff>
--- a/Docs/Wetenschappelijk rapporteren/2 hoofdstuktitelEOICT15.docx
+++ b/Docs/Wetenschappelijk rapporteren/2 hoofdstuktitelEOICT15.docx
@@ -62,8 +62,13 @@
       <w:pPr>
         <w:jc w:val="left"/>
       </w:pPr>
-      <w:r>
-        <w:t>Odisee Hogeschool Gent</w:t>
+      <w:proofErr w:type="spellStart"/>
+      <w:r>
+        <w:t>Odisee</w:t>
+      </w:r>
+      <w:proofErr w:type="spellEnd"/>
+      <w:r>
+        <w:t xml:space="preserve"> Hogeschool Gent</w:t>
       </w:r>
       <w:r>
         <w:br/>
@@ -162,20 +167,36 @@
         <w:rPr>
           <w:color w:val="7E7E7E"/>
         </w:rPr>
-        <w:t>Seppe Snoeck</w:t>
-      </w:r>
+        <w:t xml:space="preserve">Seppe </w:t>
+      </w:r>
+      <w:proofErr w:type="spellStart"/>
       <w:r>
         <w:rPr>
           <w:color w:val="7E7E7E"/>
         </w:rPr>
+        <w:t>Snoeck</w:t>
+      </w:r>
+      <w:proofErr w:type="spellEnd"/>
+      <w:r>
+        <w:rPr>
+          <w:color w:val="7E7E7E"/>
+        </w:rPr>
         <w:t xml:space="preserve">, </w:t>
       </w:r>
       <w:r>
         <w:rPr>
           <w:color w:val="7E7E7E"/>
         </w:rPr>
-        <w:t>Daan Zwaenepoel</w:t>
-      </w:r>
+        <w:t xml:space="preserve">Daan </w:t>
+      </w:r>
+      <w:proofErr w:type="spellStart"/>
+      <w:r>
+        <w:rPr>
+          <w:color w:val="7E7E7E"/>
+        </w:rPr>
+        <w:t>Zwaenepoel</w:t>
+      </w:r>
+      <w:proofErr w:type="spellEnd"/>
       <w:r>
         <w:rPr>
           <w:rStyle w:val="Intensieveverwijzing"/>
@@ -584,8 +605,13 @@
       <w:pPr>
         <w:jc w:val="left"/>
       </w:pPr>
-      <w:r>
-        <w:t xml:space="preserve">Odisee </w:t>
+      <w:proofErr w:type="spellStart"/>
+      <w:r>
+        <w:t>Odisee</w:t>
+      </w:r>
+      <w:proofErr w:type="spellEnd"/>
+      <w:r>
+        <w:t xml:space="preserve"> </w:t>
       </w:r>
       <w:r>
         <w:t>Hogeschool Gent</w:t>
@@ -661,8 +687,30 @@
         <w:rPr>
           <w:color w:val="7E7E7E"/>
         </w:rPr>
-        <w:t>Niels De Bruyne, Piet Jacobs, Seppe Snoeck, Daan Zwaenepoel</w:t>
-      </w:r>
+        <w:t xml:space="preserve">Niels De Bruyne, Piet Jacobs, Seppe </w:t>
+      </w:r>
+      <w:proofErr w:type="spellStart"/>
+      <w:r>
+        <w:rPr>
+          <w:color w:val="7E7E7E"/>
+        </w:rPr>
+        <w:t>Snoeck</w:t>
+      </w:r>
+      <w:proofErr w:type="spellEnd"/>
+      <w:r>
+        <w:rPr>
+          <w:color w:val="7E7E7E"/>
+        </w:rPr>
+        <w:t xml:space="preserve">, Daan </w:t>
+      </w:r>
+      <w:proofErr w:type="spellStart"/>
+      <w:r>
+        <w:rPr>
+          <w:color w:val="7E7E7E"/>
+        </w:rPr>
+        <w:t>Zwaenepoel</w:t>
+      </w:r>
+      <w:proofErr w:type="spellEnd"/>
       <w:r>
         <w:rPr>
           <w:rStyle w:val="Intensieveverwijzing"/>
@@ -4510,28 +4558,9 @@
           <w:szCs w:val="24"/>
           <w:lang w:eastAsia="nl-BE"/>
         </w:rPr>
-        <w:t>Volgend project wordt uitgevoerd in opdracht van Projecten 1, onderdeel van fase twee in de opleiding elektronica-ICT aan de hogeschool Odisee Gent. Het omvat een webapplicatie genaamd Easyshop die als doel heeft om boodschappen te laten bezorgen door een andere gebruiker. Easyshop heeft twee doelgroepen. De eerste groep zijn de mensen die behoefte hebben aan thuislevering van hun boodschappen. De tweede groep zijn de mensen die de boodschappen aan huis leveren tegen een vergoeding.</w:t>
-      </w:r>
-    </w:p>
-    <w:p>
-      <w:pPr>
-        <w:spacing w:after="0" w:line="240" w:lineRule="auto"/>
-        <w:rPr>
-          <w:rFonts w:eastAsia="Times New Roman" w:cs="Times New Roman"/>
-          <w:szCs w:val="24"/>
-          <w:lang w:eastAsia="nl-BE"/>
-        </w:rPr>
-      </w:pPr>
-    </w:p>
-    <w:p>
-      <w:pPr>
-        <w:spacing w:after="0" w:line="240" w:lineRule="auto"/>
-        <w:rPr>
-          <w:rFonts w:eastAsia="Times New Roman" w:cs="Times New Roman"/>
-          <w:szCs w:val="24"/>
-          <w:lang w:eastAsia="nl-BE"/>
-        </w:rPr>
-      </w:pPr>
+        <w:t xml:space="preserve">Volgend project wordt uitgevoerd in opdracht van Projecten 1, onderdeel van fase twee in de opleiding elektronica-ICT aan de hogeschool </w:t>
+      </w:r>
+      <w:proofErr w:type="spellStart"/>
       <w:r>
         <w:rPr>
           <w:rFonts w:eastAsia="Times New Roman" w:cs="Times New Roman"/>
@@ -4539,8 +4568,9 @@
           <w:szCs w:val="24"/>
           <w:lang w:eastAsia="nl-BE"/>
         </w:rPr>
-        <w:t xml:space="preserve">Het is </w:t>
-      </w:r>
+        <w:t>Odisee</w:t>
+      </w:r>
+      <w:proofErr w:type="spellEnd"/>
       <w:r>
         <w:rPr>
           <w:rFonts w:eastAsia="Times New Roman" w:cs="Times New Roman"/>
@@ -4548,16 +4578,9 @@
           <w:szCs w:val="24"/>
           <w:lang w:eastAsia="nl-BE"/>
         </w:rPr>
-        <w:t xml:space="preserve">mogelijk om een boodschappenlijst te plaatsen, waarna een bezorger de aanvraag kan accepteren en uitvoeren. Wanneer een bezorger een ticket accepteert dan ontstaat er een ‘contract’ met de persoon die het ticket heeft geplaatst. Er zal gewerkt worden met een </w:t>
-      </w:r>
-      <w:r>
-        <w:rPr>
-          <w:rFonts w:eastAsia="Times New Roman" w:cs="Times New Roman"/>
-          <w:szCs w:val="24"/>
-          <w:lang w:eastAsia="nl-BE"/>
-        </w:rPr>
-        <w:t xml:space="preserve">stappenplan </w:t>
-      </w:r>
+        <w:t xml:space="preserve"> Gent. Het omvat een webapplicatie genaamd </w:t>
+      </w:r>
+      <w:proofErr w:type="spellStart"/>
       <w:r>
         <w:rPr>
           <w:rFonts w:eastAsia="Times New Roman" w:cs="Times New Roman"/>
@@ -4565,23 +4588,75 @@
           <w:szCs w:val="24"/>
           <w:lang w:eastAsia="nl-BE"/>
         </w:rPr>
-        <w:t xml:space="preserve">waarbij de boodschappen, winkel en het tijdstip van de levering worden vastgelegd. Nadien levert de </w:t>
-      </w:r>
-      <w:r>
+        <w:t>Easyshop</w:t>
+      </w:r>
+      <w:proofErr w:type="spellEnd"/>
+      <w:r>
+        <w:rPr>
+          <w:rFonts w:eastAsia="Times New Roman" w:cs="Times New Roman"/>
+          <w:color w:val="000000"/>
+          <w:szCs w:val="24"/>
+          <w:lang w:eastAsia="nl-BE"/>
+        </w:rPr>
+        <w:t xml:space="preserve"> die als doel heeft om boodschappen te laten bezorgen door een andere gebruiker. </w:t>
+      </w:r>
+      <w:proofErr w:type="spellStart"/>
+      <w:r>
+        <w:rPr>
+          <w:rFonts w:eastAsia="Times New Roman" w:cs="Times New Roman"/>
+          <w:color w:val="000000"/>
+          <w:szCs w:val="24"/>
+          <w:lang w:eastAsia="nl-BE"/>
+        </w:rPr>
+        <w:t>Easyshop</w:t>
+      </w:r>
+      <w:proofErr w:type="spellEnd"/>
+      <w:r>
+        <w:rPr>
+          <w:rFonts w:eastAsia="Times New Roman" w:cs="Times New Roman"/>
+          <w:color w:val="000000"/>
+          <w:szCs w:val="24"/>
+          <w:lang w:eastAsia="nl-BE"/>
+        </w:rPr>
+        <w:t xml:space="preserve"> heeft twee doelgroepen. De eerste groep zijn de mensen die behoefte hebben aan thuislevering van hun boodschappen. De tweede groep zijn de mensen die de boodschappen aan huis leveren tegen een vergoeding.</w:t>
+      </w:r>
+    </w:p>
+    <w:p>
+      <w:pPr>
+        <w:spacing w:after="0" w:line="240" w:lineRule="auto"/>
         <w:rPr>
           <w:rFonts w:eastAsia="Times New Roman" w:cs="Times New Roman"/>
           <w:szCs w:val="24"/>
           <w:lang w:eastAsia="nl-BE"/>
         </w:rPr>
-        <w:t xml:space="preserve">bezorger de boodschappen aan huis. Easyshop zal gebruik maken van een </w:t>
-      </w:r>
-      <w:r>
+      </w:pPr>
+    </w:p>
+    <w:p>
+      <w:pPr>
+        <w:spacing w:after="0" w:line="240" w:lineRule="auto"/>
         <w:rPr>
           <w:rFonts w:eastAsia="Times New Roman" w:cs="Times New Roman"/>
           <w:szCs w:val="24"/>
           <w:lang w:eastAsia="nl-BE"/>
         </w:rPr>
-        <w:t>online</w:t>
+      </w:pPr>
+      <w:r>
+        <w:rPr>
+          <w:rFonts w:eastAsia="Times New Roman" w:cs="Times New Roman"/>
+          <w:color w:val="000000"/>
+          <w:szCs w:val="24"/>
+          <w:lang w:eastAsia="nl-BE"/>
+        </w:rPr>
+        <w:t xml:space="preserve">Het is </w:t>
+      </w:r>
+      <w:r>
+        <w:rPr>
+          <w:rFonts w:eastAsia="Times New Roman" w:cs="Times New Roman"/>
+          <w:color w:val="000000"/>
+          <w:szCs w:val="24"/>
+          <w:lang w:eastAsia="nl-BE"/>
+        </w:rPr>
+        <w:t xml:space="preserve">mogelijk om een boodschappenlijst te plaatsen, waarna een bezorger de aanvraag kan accepteren en uitvoeren. Wanneer een bezorger een ticket accepteert dan ontstaat er een ‘contract’ met de persoon die het ticket heeft geplaatst. Er zal gewerkt worden met een </w:t>
       </w:r>
       <w:r>
         <w:rPr>
@@ -4589,7 +4664,16 @@
           <w:szCs w:val="24"/>
           <w:lang w:eastAsia="nl-BE"/>
         </w:rPr>
-        <w:t>betaalservice. Deze service zal moeten voldoen aan de normen van</w:t>
+        <w:t xml:space="preserve">stappenplan </w:t>
+      </w:r>
+      <w:r>
+        <w:rPr>
+          <w:rFonts w:eastAsia="Times New Roman" w:cs="Times New Roman"/>
+          <w:color w:val="000000"/>
+          <w:szCs w:val="24"/>
+          <w:lang w:eastAsia="nl-BE"/>
+        </w:rPr>
+        <w:t xml:space="preserve">waarbij de boodschappen, winkel en het tijdstip van de levering worden vastgelegd. Nadien levert de </w:t>
       </w:r>
       <w:r>
         <w:rPr>
@@ -4597,51 +4681,51 @@
           <w:szCs w:val="24"/>
           <w:lang w:eastAsia="nl-BE"/>
         </w:rPr>
-        <w:t xml:space="preserve"> de</w:t>
-      </w:r>
+        <w:t xml:space="preserve">bezorger de boodschappen aan huis. </w:t>
+      </w:r>
+      <w:proofErr w:type="spellStart"/>
       <w:r>
         <w:rPr>
           <w:rFonts w:eastAsia="Times New Roman" w:cs="Times New Roman"/>
           <w:szCs w:val="24"/>
           <w:lang w:eastAsia="nl-BE"/>
         </w:rPr>
-        <w:t xml:space="preserve"> Payment Card Industry Data Security Standard.</w:t>
-      </w:r>
-    </w:p>
-    <w:p>
-      <w:pPr>
-        <w:spacing w:after="0" w:line="240" w:lineRule="auto"/>
+        <w:t>Easyshop</w:t>
+      </w:r>
+      <w:proofErr w:type="spellEnd"/>
+      <w:r>
         <w:rPr>
           <w:rFonts w:eastAsia="Times New Roman" w:cs="Times New Roman"/>
           <w:szCs w:val="24"/>
           <w:lang w:eastAsia="nl-BE"/>
         </w:rPr>
-      </w:pPr>
-    </w:p>
-    <w:p>
-      <w:pPr>
-        <w:spacing w:after="0" w:line="240" w:lineRule="auto"/>
+        <w:t xml:space="preserve"> zal gebruik maken van een </w:t>
+      </w:r>
+      <w:proofErr w:type="spellStart"/>
+      <w:r>
         <w:rPr>
           <w:rFonts w:eastAsia="Times New Roman" w:cs="Times New Roman"/>
           <w:szCs w:val="24"/>
           <w:lang w:eastAsia="nl-BE"/>
         </w:rPr>
-      </w:pPr>
+        <w:t>online</w:t>
+      </w:r>
       <w:r>
         <w:rPr>
           <w:rFonts w:eastAsia="Times New Roman" w:cs="Times New Roman"/>
           <w:szCs w:val="24"/>
           <w:lang w:eastAsia="nl-BE"/>
         </w:rPr>
-        <w:t xml:space="preserve">Easyshop wordt van scratch gemaakt en moet aan een aantal voorwaarden voldoen. Zo is een eerste voorwaarde de financiële veiligheid. Er moet op een veilige en liefst zo goedkoop mogelijke manier geld overgemaakt kunnen worden tussen drie verschillende partijen namelijk de gebruikers, de bezorgers en Easyshop. Een tweede voorwaarde is het vertrouwen in het betaalsysteem. Om dit te bevorderen maakt Easyshop gebruik van online betrouwbare betaalsystemen van externe services. Een volgende voorwaarde is het opbouwen van een vertrouwensrelatie met de gebruikers. De webinterface moet professioneel ogen om een eerste goede indruk te geven aan potentiële klanten en daarnaast moet er een controle zijn op het correct handelen </w:t>
-      </w:r>
+        <w:t>betaalservice</w:t>
+      </w:r>
+      <w:proofErr w:type="spellEnd"/>
       <w:r>
         <w:rPr>
           <w:rFonts w:eastAsia="Times New Roman" w:cs="Times New Roman"/>
           <w:szCs w:val="24"/>
           <w:lang w:eastAsia="nl-BE"/>
         </w:rPr>
-        <w:t>van alle gebruikers</w:t>
+        <w:t>. Deze service zal moeten voldoen aan de normen van</w:t>
       </w:r>
       <w:r>
         <w:rPr>
@@ -4649,100 +4733,290 @@
           <w:szCs w:val="24"/>
           <w:lang w:eastAsia="nl-BE"/>
         </w:rPr>
-        <w:t>.</w:t>
-      </w:r>
-    </w:p>
-    <w:p>
-      <w:pPr>
-        <w:spacing w:after="0" w:line="240" w:lineRule="auto"/>
+        <w:t xml:space="preserve"> de</w:t>
+      </w:r>
+      <w:r>
         <w:rPr>
           <w:rFonts w:eastAsia="Times New Roman" w:cs="Times New Roman"/>
           <w:szCs w:val="24"/>
           <w:lang w:eastAsia="nl-BE"/>
         </w:rPr>
-      </w:pPr>
-    </w:p>
-    <w:p>
-      <w:pPr>
-        <w:spacing w:after="0" w:line="240" w:lineRule="auto"/>
+        <w:t xml:space="preserve"> </w:t>
+      </w:r>
+      <w:proofErr w:type="spellStart"/>
+      <w:r>
         <w:rPr>
           <w:rFonts w:eastAsia="Times New Roman" w:cs="Times New Roman"/>
           <w:szCs w:val="24"/>
           <w:lang w:eastAsia="nl-BE"/>
         </w:rPr>
-      </w:pPr>
+        <w:t>Payment</w:t>
+      </w:r>
+      <w:proofErr w:type="spellEnd"/>
       <w:r>
         <w:rPr>
           <w:rFonts w:eastAsia="Times New Roman" w:cs="Times New Roman"/>
           <w:szCs w:val="24"/>
           <w:lang w:eastAsia="nl-BE"/>
         </w:rPr>
-        <w:t>De</w:t>
-      </w:r>
+        <w:t xml:space="preserve"> Card </w:t>
+      </w:r>
+      <w:proofErr w:type="spellStart"/>
       <w:r>
         <w:rPr>
           <w:rFonts w:eastAsia="Times New Roman" w:cs="Times New Roman"/>
           <w:szCs w:val="24"/>
           <w:lang w:eastAsia="nl-BE"/>
         </w:rPr>
-        <w:t xml:space="preserve"> applicatie wordt gerealiseerd door enerzijds duidelijke gesprekken te voeren met de begeleidende technische docent en door anderzijds een literatuurstudie te doen over</w:t>
-      </w:r>
+        <w:t>Industry</w:t>
+      </w:r>
+      <w:proofErr w:type="spellEnd"/>
       <w:r>
         <w:rPr>
           <w:rFonts w:eastAsia="Times New Roman" w:cs="Times New Roman"/>
           <w:szCs w:val="24"/>
           <w:lang w:eastAsia="nl-BE"/>
         </w:rPr>
-        <w:t xml:space="preserve"> de norm volgens</w:t>
-      </w:r>
-      <w:r>
+        <w:t xml:space="preserve"> Data Security Standard.</w:t>
+      </w:r>
+    </w:p>
+    <w:p>
+      <w:pPr>
+        <w:spacing w:after="0" w:line="240" w:lineRule="auto"/>
         <w:rPr>
           <w:rFonts w:eastAsia="Times New Roman" w:cs="Times New Roman"/>
           <w:szCs w:val="24"/>
           <w:lang w:eastAsia="nl-BE"/>
         </w:rPr>
-        <w:t xml:space="preserve"> de Payment Card Industry Data Security Standard. Daarnaast moet er onderzoek verricht worden aan de hand van enquêtes naar de noden van </w:t>
-      </w:r>
-      <w:r>
+      </w:pPr>
+    </w:p>
+    <w:p>
+      <w:pPr>
+        <w:spacing w:after="0" w:line="240" w:lineRule="auto"/>
         <w:rPr>
           <w:rFonts w:eastAsia="Times New Roman" w:cs="Times New Roman"/>
           <w:szCs w:val="24"/>
           <w:lang w:eastAsia="nl-BE"/>
         </w:rPr>
-        <w:t>de</w:t>
-      </w:r>
+      </w:pPr>
+      <w:proofErr w:type="spellStart"/>
       <w:r>
         <w:rPr>
           <w:rFonts w:eastAsia="Times New Roman" w:cs="Times New Roman"/>
           <w:szCs w:val="24"/>
           <w:lang w:eastAsia="nl-BE"/>
         </w:rPr>
-        <w:t xml:space="preserve"> doelgroepen om deze zo goed mogelijk in te vullen. Dergelijk ontwerp van de webapplicatie ligt in de lijn van de kennis en vaardigheden reeds verworven in </w:t>
-      </w:r>
+        <w:t>Easyshop</w:t>
+      </w:r>
+      <w:proofErr w:type="spellEnd"/>
       <w:r>
         <w:rPr>
           <w:rFonts w:eastAsia="Times New Roman" w:cs="Times New Roman"/>
           <w:szCs w:val="24"/>
           <w:lang w:eastAsia="nl-BE"/>
         </w:rPr>
-        <w:t>user</w:t>
-      </w:r>
+        <w:t xml:space="preserve"> wordt van scratch gemaakt en moet aan een aantal voorwaarden voldoen. Zo is een eerste voorwaarde de financiële veiligheid. Er moet op een veilige en liefst zo goedkoop mogelijke manier geld overgemaakt kunnen worden tussen drie verschillende partijen namelijk de gebruikers, de bezorgers en </w:t>
+      </w:r>
+      <w:proofErr w:type="spellStart"/>
       <w:r>
         <w:rPr>
           <w:rFonts w:eastAsia="Times New Roman" w:cs="Times New Roman"/>
           <w:szCs w:val="24"/>
           <w:lang w:eastAsia="nl-BE"/>
         </w:rPr>
-        <w:t>-</w:t>
-      </w:r>
+        <w:t>Easyshop</w:t>
+      </w:r>
+      <w:proofErr w:type="spellEnd"/>
       <w:r>
         <w:rPr>
           <w:rFonts w:eastAsia="Times New Roman" w:cs="Times New Roman"/>
           <w:szCs w:val="24"/>
           <w:lang w:eastAsia="nl-BE"/>
         </w:rPr>
+        <w:t xml:space="preserve">. Een tweede voorwaarde is het vertrouwen in het betaalsysteem. Om dit te bevorderen maakt </w:t>
+      </w:r>
+      <w:proofErr w:type="spellStart"/>
+      <w:r>
+        <w:rPr>
+          <w:rFonts w:eastAsia="Times New Roman" w:cs="Times New Roman"/>
+          <w:szCs w:val="24"/>
+          <w:lang w:eastAsia="nl-BE"/>
+        </w:rPr>
+        <w:t>Easyshop</w:t>
+      </w:r>
+      <w:proofErr w:type="spellEnd"/>
+      <w:r>
+        <w:rPr>
+          <w:rFonts w:eastAsia="Times New Roman" w:cs="Times New Roman"/>
+          <w:szCs w:val="24"/>
+          <w:lang w:eastAsia="nl-BE"/>
+        </w:rPr>
+        <w:t xml:space="preserve"> gebruik van online betrouwbare betaalsystemen van externe services. Een volgende voorwaarde is het opbouwen van een vertrouwensrelatie met de gebruikers. De </w:t>
+      </w:r>
+      <w:proofErr w:type="spellStart"/>
+      <w:r>
+        <w:rPr>
+          <w:rFonts w:eastAsia="Times New Roman" w:cs="Times New Roman"/>
+          <w:szCs w:val="24"/>
+          <w:lang w:eastAsia="nl-BE"/>
+        </w:rPr>
+        <w:t>webinterface</w:t>
+      </w:r>
+      <w:proofErr w:type="spellEnd"/>
+      <w:r>
+        <w:rPr>
+          <w:rFonts w:eastAsia="Times New Roman" w:cs="Times New Roman"/>
+          <w:szCs w:val="24"/>
+          <w:lang w:eastAsia="nl-BE"/>
+        </w:rPr>
+        <w:t xml:space="preserve"> moet professioneel ogen om een eerste goede indruk te geven aan potentiële klanten en daarnaast moet er een controle zijn op het correct handelen </w:t>
+      </w:r>
+      <w:r>
+        <w:rPr>
+          <w:rFonts w:eastAsia="Times New Roman" w:cs="Times New Roman"/>
+          <w:szCs w:val="24"/>
+          <w:lang w:eastAsia="nl-BE"/>
+        </w:rPr>
+        <w:t>van alle gebruikers</w:t>
+      </w:r>
+      <w:r>
+        <w:rPr>
+          <w:rFonts w:eastAsia="Times New Roman" w:cs="Times New Roman"/>
+          <w:szCs w:val="24"/>
+          <w:lang w:eastAsia="nl-BE"/>
+        </w:rPr>
+        <w:t>.</w:t>
+      </w:r>
+    </w:p>
+    <w:p>
+      <w:pPr>
+        <w:spacing w:after="0" w:line="240" w:lineRule="auto"/>
+        <w:rPr>
+          <w:rFonts w:eastAsia="Times New Roman" w:cs="Times New Roman"/>
+          <w:szCs w:val="24"/>
+          <w:lang w:eastAsia="nl-BE"/>
+        </w:rPr>
+      </w:pPr>
+    </w:p>
+    <w:p>
+      <w:pPr>
+        <w:spacing w:after="0" w:line="240" w:lineRule="auto"/>
+        <w:rPr>
+          <w:rFonts w:eastAsia="Times New Roman" w:cs="Times New Roman"/>
+          <w:szCs w:val="24"/>
+          <w:lang w:eastAsia="nl-BE"/>
+        </w:rPr>
+      </w:pPr>
+      <w:r>
+        <w:rPr>
+          <w:rFonts w:eastAsia="Times New Roman" w:cs="Times New Roman"/>
+          <w:szCs w:val="24"/>
+          <w:lang w:eastAsia="nl-BE"/>
+        </w:rPr>
+        <w:t>De</w:t>
+      </w:r>
+      <w:r>
+        <w:rPr>
+          <w:rFonts w:eastAsia="Times New Roman" w:cs="Times New Roman"/>
+          <w:szCs w:val="24"/>
+          <w:lang w:eastAsia="nl-BE"/>
+        </w:rPr>
+        <w:t xml:space="preserve"> applicatie wordt gerealiseerd door enerzijds duidelijke gesprekken te voeren met de begeleidende technische docent en door anderzijds een literatuurstudie te doen over</w:t>
+      </w:r>
+      <w:r>
+        <w:rPr>
+          <w:rFonts w:eastAsia="Times New Roman" w:cs="Times New Roman"/>
+          <w:szCs w:val="24"/>
+          <w:lang w:eastAsia="nl-BE"/>
+        </w:rPr>
+        <w:t xml:space="preserve"> de norm volgens</w:t>
+      </w:r>
+      <w:r>
+        <w:rPr>
+          <w:rFonts w:eastAsia="Times New Roman" w:cs="Times New Roman"/>
+          <w:szCs w:val="24"/>
+          <w:lang w:eastAsia="nl-BE"/>
+        </w:rPr>
+        <w:t xml:space="preserve"> de </w:t>
+      </w:r>
+      <w:proofErr w:type="spellStart"/>
+      <w:r>
+        <w:rPr>
+          <w:rFonts w:eastAsia="Times New Roman" w:cs="Times New Roman"/>
+          <w:szCs w:val="24"/>
+          <w:lang w:eastAsia="nl-BE"/>
+        </w:rPr>
+        <w:t>Payment</w:t>
+      </w:r>
+      <w:proofErr w:type="spellEnd"/>
+      <w:r>
+        <w:rPr>
+          <w:rFonts w:eastAsia="Times New Roman" w:cs="Times New Roman"/>
+          <w:szCs w:val="24"/>
+          <w:lang w:eastAsia="nl-BE"/>
+        </w:rPr>
+        <w:t xml:space="preserve"> Card </w:t>
+      </w:r>
+      <w:proofErr w:type="spellStart"/>
+      <w:r>
+        <w:rPr>
+          <w:rFonts w:eastAsia="Times New Roman" w:cs="Times New Roman"/>
+          <w:szCs w:val="24"/>
+          <w:lang w:eastAsia="nl-BE"/>
+        </w:rPr>
+        <w:t>Industry</w:t>
+      </w:r>
+      <w:proofErr w:type="spellEnd"/>
+      <w:r>
+        <w:rPr>
+          <w:rFonts w:eastAsia="Times New Roman" w:cs="Times New Roman"/>
+          <w:szCs w:val="24"/>
+          <w:lang w:eastAsia="nl-BE"/>
+        </w:rPr>
+        <w:t xml:space="preserve"> Data Security Standard. Daarnaast moet er onderzoek verricht worden aan de hand van enquêtes naar de noden van </w:t>
+      </w:r>
+      <w:r>
+        <w:rPr>
+          <w:rFonts w:eastAsia="Times New Roman" w:cs="Times New Roman"/>
+          <w:szCs w:val="24"/>
+          <w:lang w:eastAsia="nl-BE"/>
+        </w:rPr>
+        <w:t>de</w:t>
+      </w:r>
+      <w:r>
+        <w:rPr>
+          <w:rFonts w:eastAsia="Times New Roman" w:cs="Times New Roman"/>
+          <w:szCs w:val="24"/>
+          <w:lang w:eastAsia="nl-BE"/>
+        </w:rPr>
+        <w:t xml:space="preserve"> doelgroepen om deze zo goed mogelijk in te vullen. Dergelijk ontwerp van de webapplicatie ligt in de lijn van de kennis en vaardigheden reeds verworven in </w:t>
+      </w:r>
+      <w:r>
+        <w:rPr>
+          <w:rFonts w:eastAsia="Times New Roman" w:cs="Times New Roman"/>
+          <w:szCs w:val="24"/>
+          <w:lang w:eastAsia="nl-BE"/>
+        </w:rPr>
+        <w:t>user</w:t>
+      </w:r>
+      <w:r>
+        <w:rPr>
+          <w:rFonts w:eastAsia="Times New Roman" w:cs="Times New Roman"/>
+          <w:szCs w:val="24"/>
+          <w:lang w:eastAsia="nl-BE"/>
+        </w:rPr>
+        <w:t>-</w:t>
+      </w:r>
+      <w:proofErr w:type="spellStart"/>
+      <w:r>
+        <w:rPr>
+          <w:rFonts w:eastAsia="Times New Roman" w:cs="Times New Roman"/>
+          <w:szCs w:val="24"/>
+          <w:lang w:eastAsia="nl-BE"/>
+        </w:rPr>
         <w:t>experience</w:t>
       </w:r>
+      <w:proofErr w:type="spellEnd"/>
       <w:r>
         <w:rPr>
           <w:rFonts w:eastAsia="Times New Roman" w:cs="Times New Roman"/>
@@ -4971,7 +5245,15 @@
         <w:t>heeft</w:t>
       </w:r>
       <w:r>
-        <w:t xml:space="preserve"> een impact op de opbouw en mogelijkheden van de webinterface.</w:t>
+        <w:t xml:space="preserve"> een impact op de opbouw en mogelijkheden van de </w:t>
+      </w:r>
+      <w:proofErr w:type="spellStart"/>
+      <w:r>
+        <w:t>webinterface</w:t>
+      </w:r>
+      <w:proofErr w:type="spellEnd"/>
+      <w:r>
+        <w:t>.</w:t>
       </w:r>
     </w:p>
     <w:p>
@@ -5045,10 +5327,7 @@
         <w:t>Niemand is echter jonger dan 16 jaar</w:t>
       </w:r>
       <w:r>
-        <w:t xml:space="preserve"> </w:t>
-      </w:r>
-      <w:r>
-        <w:t>(figuur 1)</w:t>
+        <w:t xml:space="preserve"> (figuur 1)</w:t>
       </w:r>
       <w:r>
         <w:t xml:space="preserve">. Zo’n 60% van de </w:t>
@@ -5114,24 +5393,14 @@
       <w:r>
         <w:t xml:space="preserve">Figuur </w:t>
       </w:r>
-      <w:r>
-        <w:fldChar w:fldCharType="begin"/>
-      </w:r>
-      <w:r>
-        <w:instrText xml:space="preserve"> SEQ Figuur \* ARABIC </w:instrText>
-      </w:r>
-      <w:r>
-        <w:fldChar w:fldCharType="separate"/>
-      </w:r>
-      <w:r>
-        <w:rPr>
-          <w:noProof/>
-        </w:rPr>
-        <w:t>1</w:t>
-      </w:r>
-      <w:r>
-        <w:fldChar w:fldCharType="end"/>
-      </w:r>
+      <w:fldSimple w:instr=" SEQ Figuur \* ARABIC ">
+        <w:r>
+          <w:rPr>
+            <w:noProof/>
+          </w:rPr>
+          <w:t>1</w:t>
+        </w:r>
+      </w:fldSimple>
       <w:r>
         <w:t xml:space="preserve">: Leeftijd van de </w:t>
       </w:r>
@@ -5162,10 +5431,7 @@
         <w:t xml:space="preserve"> om te surfen op het internet</w:t>
       </w:r>
       <w:r>
-        <w:t xml:space="preserve"> </w:t>
-      </w:r>
-      <w:r>
-        <w:t>(figuur 2)</w:t>
+        <w:t xml:space="preserve"> (figuur 2)</w:t>
       </w:r>
       <w:r>
         <w:t>. Een kleinere groep van 3</w:t>
@@ -5194,7 +5460,21 @@
         <w:t>breed</w:t>
       </w:r>
       <w:r>
-        <w:t xml:space="preserve"> mogelijk publiek aan te spreken, wordt er gekozen voor het ontwikkelen van een webinterface. Op deze manier kunnen gebruikers via alle mogelijke toestellen die over internet beschikken terecht bij de webshop.</w:t>
+        <w:t xml:space="preserve"> mogelijk publiek aan te spreken, wordt er gekozen voor het ontwikkelen van een </w:t>
+      </w:r>
+      <w:proofErr w:type="spellStart"/>
+      <w:r>
+        <w:t>webinterface</w:t>
+      </w:r>
+      <w:proofErr w:type="spellEnd"/>
+      <w:r>
+        <w:t xml:space="preserve">. Op deze manier kunnen gebruikers via alle mogelijke toestellen die over internet beschikken terecht </w:t>
+      </w:r>
+      <w:r>
+        <w:t>op</w:t>
+      </w:r>
+      <w:r>
+        <w:t xml:space="preserve"> de webshop.</w:t>
       </w:r>
     </w:p>
     <w:p>
@@ -5240,24 +5520,14 @@
       <w:r>
         <w:t xml:space="preserve">Figuur </w:t>
       </w:r>
-      <w:r>
-        <w:fldChar w:fldCharType="begin"/>
-      </w:r>
-      <w:r>
-        <w:instrText xml:space="preserve"> SEQ Figuur \* ARABIC </w:instrText>
-      </w:r>
-      <w:r>
-        <w:fldChar w:fldCharType="separate"/>
-      </w:r>
-      <w:r>
-        <w:rPr>
-          <w:noProof/>
-        </w:rPr>
-        <w:t>2</w:t>
-      </w:r>
-      <w:r>
-        <w:fldChar w:fldCharType="end"/>
-      </w:r>
+      <w:fldSimple w:instr=" SEQ Figuur \* ARABIC ">
+        <w:r>
+          <w:rPr>
+            <w:noProof/>
+          </w:rPr>
+          <w:t>2</w:t>
+        </w:r>
+      </w:fldSimple>
       <w:r>
         <w:t>: Gebruik toestellen om te surfen op het internet</w:t>
       </w:r>
@@ -5279,13 +5549,16 @@
         <w:t>een bakker, slager of een klein buurtwinkeltje beschikbaar hebben binnen een straal van 0 tot 3 kilometer</w:t>
       </w:r>
       <w:r>
-        <w:t xml:space="preserve"> </w:t>
-      </w:r>
-      <w:r>
-        <w:t>(figuur 3)</w:t>
-      </w:r>
-      <w:r>
-        <w:t>. Voor boodschappen in grotere hoeveelheden te kopen, moeten velen meer dan 3 kilometer afleggen.</w:t>
+        <w:t xml:space="preserve"> (figuur 3)</w:t>
+      </w:r>
+      <w:r>
+        <w:t xml:space="preserve">. </w:t>
+      </w:r>
+      <w:r>
+        <w:t>Om</w:t>
+      </w:r>
+      <w:r>
+        <w:t xml:space="preserve"> boodschappen in grotere hoeveelheden te kopen, moeten velen meer dan 3 kilometer afleggen.</w:t>
       </w:r>
       <w:r>
         <w:t xml:space="preserve"> </w:t>
@@ -5330,24 +5603,14 @@
       <w:r>
         <w:t xml:space="preserve">Figuur </w:t>
       </w:r>
-      <w:r>
-        <w:fldChar w:fldCharType="begin"/>
-      </w:r>
-      <w:r>
-        <w:instrText xml:space="preserve"> SEQ Figuur \* ARABIC </w:instrText>
-      </w:r>
-      <w:r>
-        <w:fldChar w:fldCharType="separate"/>
-      </w:r>
-      <w:r>
-        <w:rPr>
-          <w:noProof/>
-        </w:rPr>
-        <w:t>3</w:t>
-      </w:r>
-      <w:r>
-        <w:fldChar w:fldCharType="end"/>
-      </w:r>
+      <w:fldSimple w:instr=" SEQ Figuur \* ARABIC ">
+        <w:r>
+          <w:rPr>
+            <w:noProof/>
+          </w:rPr>
+          <w:t>3</w:t>
+        </w:r>
+      </w:fldSimple>
       <w:r>
         <w:t>: Afstand naar de winkel (in kilometer)</w:t>
       </w:r>
@@ -5366,21 +5629,29 @@
         <w:t>Er is ook gevraagd naar hoe lang iemand er over doet om boodschappen te doen</w:t>
       </w:r>
       <w:r>
+        <w:t xml:space="preserve"> (figuur 4)</w:t>
+      </w:r>
+      <w:r>
+        <w:t xml:space="preserve">. Zo’n 39% doet er minder dan 30 minuten over terwijl 30% er 30 tot 60 minuten over doet. Dan zijn er nog twee minderheidsgroepen, waarvan 22% er 60 tot 90 minuten over doet en 8% 90 tot 120 minuten. Er is ook één gebruiker die één maal per maand boodschappen doet </w:t>
+      </w:r>
+      <w:r>
+        <w:t xml:space="preserve">en </w:t>
+      </w:r>
+      <w:r>
+        <w:t>er meer dan 120 minuten over doet.</w:t>
+      </w:r>
+      <w:r>
         <w:t xml:space="preserve"> </w:t>
       </w:r>
-      <w:r>
-        <w:t>(figuur 4)</w:t>
-      </w:r>
-      <w:r>
-        <w:t>. Zo’n 39% doet er minder dan 30 minuten over terwijl 30% er 30 tot 60 minuten over doet. Dan zijn er nog twee minderheidsgroepen, waarvan 22% er 60 tot 90 minuten over doet en 8% 90 tot 120 minuten. Er is ook één gebruiker die één maal per maand boodschappen doet er meer dan 120 minuten over doet.</w:t>
-      </w:r>
-      <w:r>
-        <w:t xml:space="preserve"> </w:t>
-      </w:r>
-    </w:p>
-    <w:p>
-      <w:r>
-        <w:t>Easyshop kan de tijd dat mensen spenderen aan het doen van boodschappen verminderen, zo hoeven gebruikers zich niet meer te verplaatsen naar winkels die vaak op afstanden van meer dan 3 kilometer liggen.</w:t>
+    </w:p>
+    <w:p>
+      <w:proofErr w:type="spellStart"/>
+      <w:r>
+        <w:t>Easyshop</w:t>
+      </w:r>
+      <w:proofErr w:type="spellEnd"/>
+      <w:r>
+        <w:t xml:space="preserve"> kan de tijd dat mensen spenderen aan het doen van boodschappen verminderen, zo hoeven gebruikers zich niet meer te verplaatsen naar winkels die vaak op afstanden van meer dan 3 kilometer liggen.</w:t>
       </w:r>
     </w:p>
     <w:p>
@@ -5422,37 +5693,30 @@
       <w:r>
         <w:t xml:space="preserve">Figuur </w:t>
       </w:r>
-      <w:r>
-        <w:fldChar w:fldCharType="begin"/>
-      </w:r>
-      <w:r>
-        <w:instrText xml:space="preserve"> SEQ Figuur \* ARABIC </w:instrText>
-      </w:r>
-      <w:r>
-        <w:fldChar w:fldCharType="separate"/>
-      </w:r>
-      <w:r>
-        <w:rPr>
-          <w:noProof/>
-        </w:rPr>
-        <w:t>4</w:t>
-      </w:r>
-      <w:r>
-        <w:fldChar w:fldCharType="end"/>
-      </w:r>
+      <w:fldSimple w:instr=" SEQ Figuur \* ARABIC ">
+        <w:r>
+          <w:rPr>
+            <w:noProof/>
+          </w:rPr>
+          <w:t>4</w:t>
+        </w:r>
+      </w:fldSimple>
       <w:r>
         <w:t>: Tijdspanne van 1 boodschappensessie (in minuten)</w:t>
       </w:r>
     </w:p>
     <w:p>
       <w:r>
-        <w:t>Het gebruik van onlinebetaalmethoden is bij de bevraagden zeer eenzijdig</w:t>
-      </w:r>
-      <w:r>
-        <w:t xml:space="preserve"> </w:t>
-      </w:r>
-      <w:r>
-        <w:t>(figuur 5)</w:t>
+        <w:t>Het gebruik van onlinebetaalmethode</w:t>
+      </w:r>
+      <w:r>
+        <w:t>n is bij de bevraagden zeer eendui</w:t>
+      </w:r>
+      <w:r>
+        <w:t>dig</w:t>
+      </w:r>
+      <w:r>
+        <w:t xml:space="preserve"> (figuur 5)</w:t>
       </w:r>
       <w:r>
         <w:t>. Maa</w:t>
@@ -5461,7 +5725,13 @@
         <w:t>r liefst 70% maakt gebruik van B</w:t>
       </w:r>
       <w:r>
-        <w:t>ancontact. De andere betaalmethoden worden aanzienlijk minder gebruikt.</w:t>
+        <w:t xml:space="preserve">ancontact. </w:t>
+      </w:r>
+      <w:r>
+        <w:t>Alternatieve</w:t>
+      </w:r>
+      <w:r>
+        <w:t xml:space="preserve"> betaalmethoden worden aanzienlijk minder gebruikt.</w:t>
       </w:r>
       <w:r>
         <w:t xml:space="preserve"> </w:t>
@@ -5506,24 +5776,14 @@
       <w:r>
         <w:t xml:space="preserve">Figuur </w:t>
       </w:r>
-      <w:r>
-        <w:fldChar w:fldCharType="begin"/>
-      </w:r>
-      <w:r>
-        <w:instrText xml:space="preserve"> SEQ Figuur \* ARABIC </w:instrText>
-      </w:r>
-      <w:r>
-        <w:fldChar w:fldCharType="separate"/>
-      </w:r>
-      <w:r>
-        <w:rPr>
-          <w:noProof/>
-        </w:rPr>
-        <w:t>5</w:t>
-      </w:r>
-      <w:r>
-        <w:fldChar w:fldCharType="end"/>
-      </w:r>
+      <w:fldSimple w:instr=" SEQ Figuur \* ARABIC ">
+        <w:r>
+          <w:rPr>
+            <w:noProof/>
+          </w:rPr>
+          <w:t>5</w:t>
+        </w:r>
+      </w:fldSimple>
       <w:r>
         <w:t>: Gebruik onlinebetaalmethoden</w:t>
       </w:r>
@@ -5541,13 +5801,45 @@
           <w:lang w:val="nl-BE"/>
         </w:rPr>
         <w:lastRenderedPageBreak/>
-        <w:t>Besluitvorming design webinterface</w:t>
+        <w:t xml:space="preserve">Besluitvorming design </w:t>
+      </w:r>
+      <w:proofErr w:type="spellStart"/>
+      <w:r>
+        <w:rPr>
+          <w:lang w:val="nl-BE"/>
+        </w:rPr>
+        <w:t>webinterface</w:t>
       </w:r>
       <w:bookmarkEnd w:id="10"/>
-    </w:p>
-    <w:p>
-      <w:r>
-        <w:t>Ten eerste moet de interface gebruiksvriendelijk zijn en zeker niet complex, het is tenslotte de bedoeling dat mensen van alle leeftijden gebruik kunnen maken van de webinterface om boodschappen te doen of hun diensten als leverancier aan te bieden. Een volgende belangrijke pijler is dat de webinterface op alle toestellen met internettoegang moet kunnen geopend worden zodat er geen potentiële gebruikers uitgesloten worden. Ten derde is boodschappen doen tijdrovend, zeker wanneer de winkels op grotere afstanden liggen, Easyshop moet snel en eenvoudig zijn om tijd te besparen. Tot slot moeten er voldoende betaalmogelijkheden beschikbaar zijn voor de potentiële gebruikers, een minimumvereiste is het implementeren van Bancontact.</w:t>
+      <w:proofErr w:type="spellEnd"/>
+    </w:p>
+    <w:p>
+      <w:r>
+        <w:t xml:space="preserve">Ten eerste moet de interface gebruiksvriendelijk zijn en zeker niet complex, het is tenslotte de bedoeling dat mensen van alle leeftijden gebruik kunnen maken van de </w:t>
+      </w:r>
+      <w:proofErr w:type="spellStart"/>
+      <w:r>
+        <w:t>webinterface</w:t>
+      </w:r>
+      <w:proofErr w:type="spellEnd"/>
+      <w:r>
+        <w:t xml:space="preserve"> om boodschappen te doen of hun diensten als leverancier aan te bieden. Een volgende belangrijke pijler is dat de </w:t>
+      </w:r>
+      <w:proofErr w:type="spellStart"/>
+      <w:r>
+        <w:t>webinterface</w:t>
+      </w:r>
+      <w:proofErr w:type="spellEnd"/>
+      <w:r>
+        <w:t xml:space="preserve"> op alle toestellen met internettoegang moet kunnen geopend worden zodat er geen potentiële gebruikers uitgesloten worden. Ten derde is boodschappen doen tijdrovend, zeker wanneer de winkels op grotere afstanden liggen, </w:t>
+      </w:r>
+      <w:proofErr w:type="spellStart"/>
+      <w:r>
+        <w:t>Easyshop</w:t>
+      </w:r>
+      <w:proofErr w:type="spellEnd"/>
+      <w:r>
+        <w:t xml:space="preserve"> moet snel en eenvoudig zijn om tijd te besparen. Tot slot moeten er voldoende betaalmogelijkheden beschikbaar zijn voor de potentiële gebruikers, een minimumvereiste is het implementeren van Bancontact.</w:t>
       </w:r>
     </w:p>
     <w:p>
@@ -5568,8 +5860,13 @@
     </w:p>
     <w:p>
       <w:r>
-        <w:t>Voor deze toepassing wordt er gekozen voor een webinterface</w:t>
-      </w:r>
+        <w:t xml:space="preserve">Voor deze toepassing wordt er gekozen voor een </w:t>
+      </w:r>
+      <w:proofErr w:type="spellStart"/>
+      <w:r>
+        <w:t>webinterface</w:t>
+      </w:r>
+      <w:proofErr w:type="spellEnd"/>
       <w:r>
         <w:t xml:space="preserve"> zoals hierboven besproken</w:t>
       </w:r>
@@ -5580,7 +5877,15 @@
         <w:t>vooropgesteld</w:t>
       </w:r>
       <w:r>
-        <w:t xml:space="preserve"> om deze webinterface op te </w:t>
+        <w:t xml:space="preserve"> om deze </w:t>
+      </w:r>
+      <w:proofErr w:type="spellStart"/>
+      <w:r>
+        <w:t>webinterface</w:t>
+      </w:r>
+      <w:proofErr w:type="spellEnd"/>
+      <w:r>
+        <w:t xml:space="preserve"> op te </w:t>
       </w:r>
       <w:r>
         <w:t>implementeren</w:t>
@@ -5597,6 +5902,7 @@
         </w:rPr>
       </w:pPr>
       <w:bookmarkStart w:id="12" w:name="_Toc477344217"/>
+      <w:proofErr w:type="spellStart"/>
       <w:r>
         <w:rPr>
           <w:lang w:val="nl-BE"/>
@@ -5604,6 +5910,7 @@
         <w:t>Frontend</w:t>
       </w:r>
       <w:bookmarkEnd w:id="12"/>
+      <w:proofErr w:type="spellEnd"/>
     </w:p>
     <w:p>
       <w:r>
@@ -5622,13 +5929,37 @@
         <w:t>meertalen van essentieel belang, n</w:t>
       </w:r>
       <w:r>
-        <w:t>amelijk HyperText Markup Language (HTML)</w:t>
-      </w:r>
+        <w:t xml:space="preserve">amelijk </w:t>
+      </w:r>
+      <w:proofErr w:type="spellStart"/>
+      <w:r>
+        <w:t>HyperText</w:t>
+      </w:r>
+      <w:proofErr w:type="spellEnd"/>
       <w:r>
         <w:t xml:space="preserve"> </w:t>
       </w:r>
-      <w:r>
-        <w:t xml:space="preserve">en Cascading Style Sheets (CSS). </w:t>
+      <w:proofErr w:type="spellStart"/>
+      <w:r>
+        <w:t>Markup</w:t>
+      </w:r>
+      <w:proofErr w:type="spellEnd"/>
+      <w:r>
+        <w:t xml:space="preserve"> Language (HTML)</w:t>
+      </w:r>
+      <w:r>
+        <w:t xml:space="preserve"> </w:t>
+      </w:r>
+      <w:r>
+        <w:t xml:space="preserve">en </w:t>
+      </w:r>
+      <w:proofErr w:type="spellStart"/>
+      <w:r>
+        <w:t>Cascading</w:t>
+      </w:r>
+      <w:proofErr w:type="spellEnd"/>
+      <w:r>
+        <w:t xml:space="preserve"> Style Sheets (CSS). </w:t>
       </w:r>
       <w:r>
         <w:t>Beide</w:t>
@@ -5733,8 +6064,13 @@
         <w:t>functionaliteiten</w:t>
       </w:r>
       <w:r>
-        <w:t xml:space="preserve"> van Easyshop</w:t>
-      </w:r>
+        <w:t xml:space="preserve"> van </w:t>
+      </w:r>
+      <w:proofErr w:type="spellStart"/>
+      <w:r>
+        <w:t>Easyshop</w:t>
+      </w:r>
+      <w:proofErr w:type="spellEnd"/>
       <w:r>
         <w:t xml:space="preserve"> te voldoen</w:t>
       </w:r>
@@ -5747,14 +6083,24 @@
       <w:r>
         <w:t xml:space="preserve"> er gebruik gemaakt van </w:t>
       </w:r>
+      <w:proofErr w:type="spellStart"/>
       <w:r>
         <w:t>JavaScript</w:t>
       </w:r>
+      <w:proofErr w:type="spellEnd"/>
       <w:r>
         <w:t>, d</w:t>
       </w:r>
       <w:r>
-        <w:t>it is een programmeertaal waarmee men het gedrag van een website kan programmeren. De mogelijkheden van JavaScript zijn echter eindeloos</w:t>
+        <w:t xml:space="preserve">it is een programmeertaal waarmee men het gedrag van een website kan programmeren. De mogelijkheden van </w:t>
+      </w:r>
+      <w:proofErr w:type="spellStart"/>
+      <w:r>
+        <w:t>JavaScript</w:t>
+      </w:r>
+      <w:proofErr w:type="spellEnd"/>
+      <w:r>
+        <w:t xml:space="preserve"> zijn echter eindeloos</w:t>
       </w:r>
       <w:r>
         <w:t xml:space="preserve"> en worden snel complex</w:t>
@@ -5798,7 +6144,15 @@
         <w:t>verschillende</w:t>
       </w:r>
       <w:r>
-        <w:t xml:space="preserve"> frameworks op</w:t>
+        <w:t xml:space="preserve"> </w:t>
+      </w:r>
+      <w:proofErr w:type="spellStart"/>
+      <w:r>
+        <w:t>frameworks</w:t>
+      </w:r>
+      <w:proofErr w:type="spellEnd"/>
+      <w:r>
+        <w:t xml:space="preserve"> op</w:t>
       </w:r>
       <w:r>
         <w:t xml:space="preserve"> deze taal gebaseerd, elk met een unieke syntax en functies die bepaalde opdrachten gemakkelijker </w:t>
@@ -5813,10 +6167,26 @@
         <w:t xml:space="preserve"> </w:t>
       </w:r>
       <w:r>
-        <w:t>De webinterface zal dan ook gebruik maken van één of meerdere</w:t>
-      </w:r>
-      <w:r>
-        <w:t xml:space="preserve"> frameworks die </w:t>
+        <w:t xml:space="preserve">De </w:t>
+      </w:r>
+      <w:proofErr w:type="spellStart"/>
+      <w:r>
+        <w:t>webinterface</w:t>
+      </w:r>
+      <w:proofErr w:type="spellEnd"/>
+      <w:r>
+        <w:t xml:space="preserve"> zal dan ook gebruik maken van één of meerdere</w:t>
+      </w:r>
+      <w:r>
+        <w:t xml:space="preserve"> </w:t>
+      </w:r>
+      <w:proofErr w:type="spellStart"/>
+      <w:r>
+        <w:t>frameworks</w:t>
+      </w:r>
+      <w:proofErr w:type="spellEnd"/>
+      <w:r>
+        <w:t xml:space="preserve"> die </w:t>
       </w:r>
       <w:r>
         <w:t xml:space="preserve">de nodige tools aanbieden om te voldoen aan </w:t>
@@ -5825,8 +6195,13 @@
         <w:t xml:space="preserve">die doelstellingen. In volgende tabel zijn hiervoor </w:t>
       </w:r>
       <w:r>
-        <w:t>een aantal mogelijke frameworks</w:t>
-      </w:r>
+        <w:t xml:space="preserve">een aantal mogelijke </w:t>
+      </w:r>
+      <w:proofErr w:type="spellStart"/>
+      <w:r>
+        <w:t>frameworks</w:t>
+      </w:r>
+      <w:proofErr w:type="spellEnd"/>
       <w:r>
         <w:t xml:space="preserve"> opgesomd die tegen elkaar worden afgewogen.</w:t>
       </w:r>
@@ -5840,7 +6215,15 @@
         <w:jc w:val="left"/>
       </w:pPr>
       <w:r>
-        <w:t xml:space="preserve">Tabel 1: Enkele eigenschappen van enkele mogelijke frameworks </w:t>
+        <w:t xml:space="preserve">Tabel 1: Enkele eigenschappen van enkele mogelijke </w:t>
+      </w:r>
+      <w:proofErr w:type="spellStart"/>
+      <w:r>
+        <w:t>frameworks</w:t>
+      </w:r>
+      <w:proofErr w:type="spellEnd"/>
+      <w:r>
+        <w:t xml:space="preserve"> </w:t>
       </w:r>
       <w:sdt>
         <w:sdtPr>
@@ -6146,7 +6529,29 @@
         <w:spacing w:before="120"/>
       </w:pPr>
       <w:r>
-        <w:t xml:space="preserve">In bovenstaande tabel zijn er een aantal belangrijke eigenschappen opgesomd van enkele populaire frameworks die bruikbaar zijn voor dit project. Naast deze frameworks zijn er nog veel die de nodige tools </w:t>
+        <w:t xml:space="preserve">In bovenstaande tabel </w:t>
+      </w:r>
+      <w:r>
+        <w:t xml:space="preserve">(tabel 1) </w:t>
+      </w:r>
+      <w:r>
+        <w:t xml:space="preserve">zijn er een aantal belangrijke eigenschappen opgesomd van enkele populaire </w:t>
+      </w:r>
+      <w:proofErr w:type="spellStart"/>
+      <w:r>
+        <w:t>frameworks</w:t>
+      </w:r>
+      <w:proofErr w:type="spellEnd"/>
+      <w:r>
+        <w:t xml:space="preserve"> die bruikbaar zijn voor dit project. Naast deze </w:t>
+      </w:r>
+      <w:proofErr w:type="spellStart"/>
+      <w:r>
+        <w:t>frameworks</w:t>
+      </w:r>
+      <w:proofErr w:type="spellEnd"/>
+      <w:r>
+        <w:t xml:space="preserve"> zijn er nog veel die de nodige tools </w:t>
       </w:r>
       <w:r>
         <w:t>a</w:t>
@@ -6189,21 +6594,23 @@
       <w:r>
         <w:t xml:space="preserve"> Hier is de vergelijking beperkt tot de meest populaire </w:t>
       </w:r>
+      <w:proofErr w:type="spellStart"/>
       <w:r>
         <w:t>framework</w:t>
       </w:r>
       <w:r>
         <w:t>s</w:t>
       </w:r>
+      <w:proofErr w:type="spellEnd"/>
       <w:r>
         <w:t>, omdat deze het best gedocumenteerd zijn en voldoende codevoorbeelden bevatten.</w:t>
       </w:r>
       <w:r>
-        <w:t xml:space="preserve"> Ook worden deze in bijna </w:t>
+        <w:t xml:space="preserve"> Ook worden </w:t>
       </w:r>
       <w:r>
         <w:lastRenderedPageBreak/>
-        <w:t>alle moderne browsers ondersteund</w:t>
+        <w:t>deze in bijna alle moderne browsers ondersteund</w:t>
       </w:r>
       <w:r>
         <w:t>, wat van belang is om zo’n groot mogelijke doelgroep aan te spreken</w:t>
@@ -6211,11 +6618,25 @@
       <w:r>
         <w:t xml:space="preserve">. </w:t>
       </w:r>
-      <w:r>
-        <w:t>Easyshop is een websh</w:t>
-      </w:r>
-      <w:r>
-        <w:t xml:space="preserve">op en deze pagina-inhoud wordt het best op een </w:t>
+      <w:proofErr w:type="spellStart"/>
+      <w:r>
+        <w:t>Easyshop</w:t>
+      </w:r>
+      <w:proofErr w:type="spellEnd"/>
+      <w:r>
+        <w:t xml:space="preserve"> is een websh</w:t>
+      </w:r>
+      <w:r>
+        <w:t xml:space="preserve">op, de </w:t>
+      </w:r>
+      <w:r>
+        <w:t xml:space="preserve">pagina-inhoud wordt </w:t>
+      </w:r>
+      <w:r>
+        <w:t xml:space="preserve">dan ook </w:t>
+      </w:r>
+      <w:r>
+        <w:t xml:space="preserve">het best op een </w:t>
       </w:r>
       <w:r>
         <w:t>dynamisch</w:t>
@@ -6224,7 +6645,15 @@
         <w:t>e manier weergegeven</w:t>
       </w:r>
       <w:r>
-        <w:t xml:space="preserve">. Omwille van deze reden wordt er voor React </w:t>
+        <w:t xml:space="preserve">. Omwille van deze reden wordt er voor </w:t>
+      </w:r>
+      <w:proofErr w:type="spellStart"/>
+      <w:r>
+        <w:t>React</w:t>
+      </w:r>
+      <w:proofErr w:type="spellEnd"/>
+      <w:r>
+        <w:t xml:space="preserve"> </w:t>
       </w:r>
       <w:r>
         <w:t>gekozen</w:t>
@@ -6579,8 +7008,21 @@
               <w:cnfStyle w:val="000000000000" w:firstRow="0" w:lastRow="0" w:firstColumn="0" w:lastColumn="0" w:oddVBand="0" w:evenVBand="0" w:oddHBand="0" w:evenHBand="0" w:firstRowFirstColumn="0" w:firstRowLastColumn="0" w:lastRowFirstColumn="0" w:lastRowLastColumn="0"/>
             </w:pPr>
             <w:r>
-              <w:t>Oud (1995), heel matuur, allomtegenwoordig</w:t>
+              <w:t xml:space="preserve">Oud (1995), heel </w:t>
             </w:r>
+            <w:proofErr w:type="spellStart"/>
+            <w:r>
+              <w:t>matuur</w:t>
+            </w:r>
+            <w:proofErr w:type="spellEnd"/>
+            <w:r>
+              <w:t xml:space="preserve">, </w:t>
+            </w:r>
+            <w:proofErr w:type="spellStart"/>
+            <w:r>
+              <w:t>allomtegenwoordig</w:t>
+            </w:r>
+            <w:proofErr w:type="spellEnd"/>
           </w:p>
         </w:tc>
         <w:tc>
@@ -6623,8 +7065,21 @@
               <w:jc w:val="left"/>
               <w:cnfStyle w:val="000000100000" w:firstRow="0" w:lastRow="0" w:firstColumn="0" w:lastColumn="0" w:oddVBand="0" w:evenVBand="0" w:oddHBand="1" w:evenHBand="0" w:firstRowFirstColumn="0" w:firstRowLastColumn="0" w:lastRowFirstColumn="0" w:lastRowLastColumn="0"/>
             </w:pPr>
+            <w:proofErr w:type="spellStart"/>
             <w:r>
-              <w:t>Laravel, CodeIgniter…</w:t>
+              <w:t>Laravel</w:t>
+            </w:r>
+            <w:proofErr w:type="spellEnd"/>
+            <w:r>
+              <w:t xml:space="preserve">, </w:t>
+            </w:r>
+            <w:proofErr w:type="spellStart"/>
+            <w:r>
+              <w:t>CodeIgniter</w:t>
+            </w:r>
+            <w:proofErr w:type="spellEnd"/>
+            <w:r>
+              <w:t>…</w:t>
             </w:r>
           </w:p>
         </w:tc>
@@ -6638,7 +7093,15 @@
               <w:cnfStyle w:val="000000100000" w:firstRow="0" w:lastRow="0" w:firstColumn="0" w:lastColumn="0" w:oddVBand="0" w:evenVBand="0" w:oddHBand="1" w:evenHBand="0" w:firstRowFirstColumn="0" w:firstRowLastColumn="0" w:lastRowFirstColumn="0" w:lastRowLastColumn="0"/>
             </w:pPr>
             <w:r>
-              <w:t>Django, Flask…</w:t>
+              <w:t xml:space="preserve">Django, </w:t>
+            </w:r>
+            <w:proofErr w:type="spellStart"/>
+            <w:r>
+              <w:t>Flask</w:t>
+            </w:r>
+            <w:proofErr w:type="spellEnd"/>
+            <w:r>
+              <w:t>…</w:t>
             </w:r>
           </w:p>
         </w:tc>
@@ -6720,7 +7183,23 @@
         <w:t>Voor dit project wordt er ge</w:t>
       </w:r>
       <w:r>
-        <w:t xml:space="preserve">kozen voor een NodeJS in samenwerking met Python. NodeJS </w:t>
+        <w:t xml:space="preserve">kozen voor </w:t>
+      </w:r>
+      <w:proofErr w:type="spellStart"/>
+      <w:r>
+        <w:t>NodeJS</w:t>
+      </w:r>
+      <w:proofErr w:type="spellEnd"/>
+      <w:r>
+        <w:t xml:space="preserve"> in samenwerking met Python. </w:t>
+      </w:r>
+      <w:proofErr w:type="spellStart"/>
+      <w:r>
+        <w:t>NodeJS</w:t>
+      </w:r>
+      <w:proofErr w:type="spellEnd"/>
+      <w:r>
+        <w:t xml:space="preserve"> </w:t>
       </w:r>
       <w:r>
         <w:t>verwerkt</w:t>
@@ -6729,11 +7208,13 @@
         <w:t xml:space="preserve"> </w:t>
       </w:r>
       <w:r>
-        <w:t xml:space="preserve">data </w:t>
-      </w:r>
-      <w:r>
-        <w:t>langs de frontend</w:t>
-      </w:r>
+        <w:t xml:space="preserve">data langs de </w:t>
+      </w:r>
+      <w:proofErr w:type="spellStart"/>
+      <w:r>
+        <w:t>frontend</w:t>
+      </w:r>
+      <w:proofErr w:type="spellEnd"/>
       <w:r>
         <w:t xml:space="preserve"> </w:t>
       </w:r>
@@ -6756,7 +7237,13 @@
         <w:t>database</w:t>
       </w:r>
       <w:r>
-        <w:t xml:space="preserve"> wordt dan via een Python-oplossing verwerkt.</w:t>
+        <w:t xml:space="preserve"> wordt dan via een Python-oplossing </w:t>
+      </w:r>
+      <w:r>
+        <w:t>verzorgd</w:t>
+      </w:r>
+      <w:r>
+        <w:t>.</w:t>
       </w:r>
       <w:r>
         <w:t xml:space="preserve"> Python is het doorgeefluik </w:t>
@@ -6765,7 +7252,15 @@
         <w:t>die voor de uitwisseling van de data zorgt</w:t>
       </w:r>
       <w:r>
-        <w:t xml:space="preserve"> tussen NodeJS en de database.</w:t>
+        <w:t xml:space="preserve"> tussen </w:t>
+      </w:r>
+      <w:proofErr w:type="spellStart"/>
+      <w:r>
+        <w:t>NodeJS</w:t>
+      </w:r>
+      <w:proofErr w:type="spellEnd"/>
+      <w:r>
+        <w:t xml:space="preserve"> en de database.</w:t>
       </w:r>
     </w:p>
     <w:p>
@@ -7004,8 +7499,13 @@
               <w:jc w:val="left"/>
               <w:cnfStyle w:val="000000100000" w:firstRow="0" w:lastRow="0" w:firstColumn="0" w:lastColumn="0" w:oddVBand="0" w:evenVBand="0" w:oddHBand="1" w:evenHBand="0" w:firstRowFirstColumn="0" w:firstRowLastColumn="0" w:lastRowFirstColumn="0" w:lastRowLastColumn="0"/>
             </w:pPr>
+            <w:proofErr w:type="spellStart"/>
             <w:r>
-              <w:t>Paypal, Visa, Bancontact…</w:t>
+              <w:t>Paypal</w:t>
+            </w:r>
+            <w:proofErr w:type="spellEnd"/>
+            <w:r>
+              <w:t>, Visa, Bancontact…</w:t>
             </w:r>
           </w:p>
         </w:tc>
@@ -7019,7 +7519,23 @@
               <w:cnfStyle w:val="000000100000" w:firstRow="0" w:lastRow="0" w:firstColumn="0" w:lastColumn="0" w:oddVBand="0" w:evenVBand="0" w:oddHBand="1" w:evenHBand="0" w:firstRowFirstColumn="0" w:firstRowLastColumn="0" w:lastRowFirstColumn="0" w:lastRowLastColumn="0"/>
             </w:pPr>
             <w:r>
-              <w:t>Visa, MasterCard, iDeal, Bancontact…</w:t>
+              <w:t xml:space="preserve">Visa, </w:t>
+            </w:r>
+            <w:proofErr w:type="spellStart"/>
+            <w:r>
+              <w:t>MasterCard</w:t>
+            </w:r>
+            <w:proofErr w:type="spellEnd"/>
+            <w:r>
+              <w:t xml:space="preserve">, </w:t>
+            </w:r>
+            <w:proofErr w:type="spellStart"/>
+            <w:r>
+              <w:t>iDeal</w:t>
+            </w:r>
+            <w:proofErr w:type="spellEnd"/>
+            <w:r>
+              <w:t>, Bancontact…</w:t>
             </w:r>
           </w:p>
         </w:tc>
@@ -7033,7 +7549,15 @@
               <w:cnfStyle w:val="000000100000" w:firstRow="0" w:lastRow="0" w:firstColumn="0" w:lastColumn="0" w:oddVBand="0" w:evenVBand="0" w:oddHBand="1" w:evenHBand="0" w:firstRowFirstColumn="0" w:firstRowLastColumn="0" w:lastRowFirstColumn="0" w:lastRowLastColumn="0"/>
             </w:pPr>
             <w:r>
-              <w:t>Visa, MasterCard, Bancontact…</w:t>
+              <w:t xml:space="preserve">Visa, </w:t>
+            </w:r>
+            <w:proofErr w:type="spellStart"/>
+            <w:r>
+              <w:t>MasterCard</w:t>
+            </w:r>
+            <w:proofErr w:type="spellEnd"/>
+            <w:r>
+              <w:t>, Bancontact…</w:t>
             </w:r>
           </w:p>
         </w:tc>
@@ -7047,7 +7571,15 @@
               <w:cnfStyle w:val="000000100000" w:firstRow="0" w:lastRow="0" w:firstColumn="0" w:lastColumn="0" w:oddVBand="0" w:evenVBand="0" w:oddHBand="1" w:evenHBand="0" w:firstRowFirstColumn="0" w:firstRowLastColumn="0" w:lastRowFirstColumn="0" w:lastRowLastColumn="0"/>
             </w:pPr>
             <w:r>
-              <w:t>Bancontact, Visa, Paypal…</w:t>
+              <w:t xml:space="preserve">Bancontact, Visa, </w:t>
+            </w:r>
+            <w:proofErr w:type="spellStart"/>
+            <w:r>
+              <w:t>Paypal</w:t>
+            </w:r>
+            <w:proofErr w:type="spellEnd"/>
+            <w:r>
+              <w:t>…</w:t>
             </w:r>
           </w:p>
         </w:tc>
@@ -7218,22 +7750,34 @@
         <w:t>De ene biedt al wat meer features aan dan de ander</w:t>
       </w:r>
       <w:r>
-        <w:t xml:space="preserve"> en prijzen variëren</w:t>
+        <w:t>e</w:t>
+      </w:r>
+      <w:r>
+        <w:t xml:space="preserve"> en </w:t>
+      </w:r>
+      <w:r>
+        <w:t xml:space="preserve">ook </w:t>
+      </w:r>
+      <w:r>
+        <w:t>prijzen variëren</w:t>
       </w:r>
       <w:r>
         <w:t xml:space="preserve">. </w:t>
       </w:r>
       <w:r>
-        <w:t xml:space="preserve">In </w:t>
-      </w:r>
-      <w:r>
-        <w:t xml:space="preserve">de meeste gevallen wordt er </w:t>
-      </w:r>
-      <w:r>
-        <w:t>een meerprijs gevraagd voor bepaalde features. O</w:t>
-      </w:r>
-      <w:r>
-        <w:t>mdat dit project gelimiteerd is in kosten</w:t>
+        <w:t>O</w:t>
+      </w:r>
+      <w:r>
+        <w:t xml:space="preserve">mdat dit project gelimiteerd is in </w:t>
+      </w:r>
+      <w:r>
+        <w:t xml:space="preserve">het maken van </w:t>
+      </w:r>
+      <w:r>
+        <w:t>kosten</w:t>
+      </w:r>
+      <w:r>
+        <w:t>,</w:t>
       </w:r>
       <w:r>
         <w:t xml:space="preserve"> wordt er dus gekozen voor de goedkoopste oplossing</w:t>
@@ -7274,13 +7818,29 @@
         <w:t xml:space="preserve">Een eerste mogelijke </w:t>
       </w:r>
       <w:r>
-        <w:t xml:space="preserve">cloudoplossing is cPanel, dit wordt door </w:t>
+        <w:t xml:space="preserve">cloudoplossing is </w:t>
+      </w:r>
+      <w:proofErr w:type="spellStart"/>
+      <w:r>
+        <w:t>cPanel</w:t>
+      </w:r>
+      <w:proofErr w:type="spellEnd"/>
+      <w:r>
+        <w:t xml:space="preserve">, dit wordt door </w:t>
       </w:r>
       <w:r>
         <w:t xml:space="preserve">ikdoeict.be </w:t>
       </w:r>
       <w:r>
-        <w:t xml:space="preserve">aangeboden voor studentenprojecten, zodat ze zelf niet moeten investeren in de nodige hardware. Het heeft een gebruiksvriendelijke webinterface met uitgebreide features en goede ondersteuning. </w:t>
+        <w:t xml:space="preserve">aangeboden voor studentenprojecten, zodat ze zelf niet moeten investeren in de nodige hardware. Het heeft een gebruiksvriendelijke </w:t>
+      </w:r>
+      <w:proofErr w:type="spellStart"/>
+      <w:r>
+        <w:t>webinterface</w:t>
+      </w:r>
+      <w:proofErr w:type="spellEnd"/>
+      <w:r>
+        <w:t xml:space="preserve"> met uitgebreide features en goede ondersteuning. </w:t>
       </w:r>
       <w:sdt>
         <w:sdtPr>
@@ -7314,19 +7874,30 @@
     </w:p>
     <w:p>
       <w:r>
-        <w:t xml:space="preserve">Een andere mogelijke oplossing is GitHub Pages. Dit is volledig gratis, maar daarom ook beperkt in functionaliteit. Voor dit project is het dan ook niet bruikbaar, aangezien GitHub Pages enkel in staat </w:t>
+        <w:t xml:space="preserve">Een andere mogelijke oplossing is GitHub Pages. Dit is volledig gratis, maar daarom ook beperkt in functionaliteit. Voor dit project is het dan ook niet bruikbaar aangezien GitHub Pages enkel in staat </w:t>
       </w:r>
       <w:r>
         <w:t>is statische pagina’s te hosten</w:t>
       </w:r>
       <w:r>
+        <w:t>,</w:t>
+      </w:r>
+      <w:r>
         <w:t xml:space="preserve"> </w:t>
       </w:r>
-      <w:r>
-        <w:t>omdat</w:t>
-      </w:r>
-      <w:r>
-        <w:t xml:space="preserve"> Easyshop gebruik maakt van een backend. </w:t>
+      <w:proofErr w:type="spellStart"/>
+      <w:r>
+        <w:t>Easyshop</w:t>
+      </w:r>
+      <w:proofErr w:type="spellEnd"/>
+      <w:r>
+        <w:t xml:space="preserve"> </w:t>
+      </w:r>
+      <w:r>
+        <w:t xml:space="preserve">daarentegen maakt </w:t>
+      </w:r>
+      <w:r>
+        <w:t xml:space="preserve">gebruik van een backend. </w:t>
       </w:r>
       <w:sdt>
         <w:sdtPr>
@@ -7377,25 +7948,53 @@
         <w:t xml:space="preserve">oplossing die in dit hoofdstuk besproken </w:t>
       </w:r>
       <w:r>
-        <w:t>wordt</w:t>
-      </w:r>
-      <w:r>
-        <w:t>, is Digital Ocean. A</w:t>
+        <w:t>wordt, is Digital Ocean. A</w:t>
       </w:r>
       <w:r>
         <w:t xml:space="preserve">fhankelijk van de benodigde features en hardware kan er gekozen worden tussen verschillende pakketten, elk met </w:t>
       </w:r>
       <w:r>
-        <w:t xml:space="preserve">een eigen prijs. Het maakt gebruik van een gebruiksvriendelijke webinterface waar alle instellingen terug te vinden zijn. Een groot voordeel </w:t>
+        <w:t xml:space="preserve">een eigen </w:t>
+      </w:r>
+      <w:r>
+        <w:t>prijs</w:t>
+      </w:r>
+      <w:r>
+        <w:t>kaartje</w:t>
+      </w:r>
+      <w:r>
+        <w:t xml:space="preserve">. Het maakt gebruik van een gebruiksvriendelijke </w:t>
+      </w:r>
+      <w:proofErr w:type="spellStart"/>
+      <w:r>
+        <w:t>webinterface</w:t>
+      </w:r>
+      <w:proofErr w:type="spellEnd"/>
+      <w:r>
+        <w:t xml:space="preserve"> waar alle instellingen terug te vinden zijn. Een groot voordeel </w:t>
       </w:r>
       <w:r>
         <w:t>van</w:t>
       </w:r>
       <w:r>
-        <w:t xml:space="preserve"> Digital Ocean is het feit dat er heel gemakkelijk internationale servers toegevoegd kunnen worden indien </w:t>
-      </w:r>
-      <w:r>
-        <w:t>de webinterface internationaal beschikbaar moet worden gemaakt</w:t>
+        <w:t xml:space="preserve"> Digital Ocean</w:t>
+      </w:r>
+      <w:r>
+        <w:t xml:space="preserve"> is </w:t>
+      </w:r>
+      <w:r>
+        <w:t xml:space="preserve">dat er heel gemakkelijk internationale servers toegevoegd kunnen worden indien </w:t>
+      </w:r>
+      <w:r>
+        <w:t xml:space="preserve">de </w:t>
+      </w:r>
+      <w:proofErr w:type="spellStart"/>
+      <w:r>
+        <w:t>webinterface</w:t>
+      </w:r>
+      <w:proofErr w:type="spellEnd"/>
+      <w:r>
+        <w:t xml:space="preserve"> internationaal beschikbaar moet worden gemaakt</w:t>
       </w:r>
       <w:r>
         <w:t xml:space="preserve">. </w:t>
@@ -7449,17 +8048,19 @@
     </w:p>
     <w:p>
       <w:r>
-        <w:t xml:space="preserve">De gekozen oplossing bestaat uit een combinatie van concepten uit de mogelijke oplossingen. Deze hebben betrekking tot de gekozen programmeertalen, de betaalmethoden en de cloudoplossing </w:t>
-      </w:r>
-      <w:r>
-        <w:t xml:space="preserve">voor het </w:t>
+        <w:t xml:space="preserve">De gekozen oplossing bestaat uit een combinatie van concepten uit de mogelijke oplossingen. Deze hebben betrekking tot de gekozen programmeertalen, de betaalmethoden en de cloudoplossing voor het </w:t>
       </w:r>
       <w:r>
         <w:t>bouwen</w:t>
       </w:r>
       <w:r>
-        <w:t xml:space="preserve"> van de webinterface</w:t>
-      </w:r>
+        <w:t xml:space="preserve"> van de </w:t>
+      </w:r>
+      <w:proofErr w:type="spellStart"/>
+      <w:r>
+        <w:t>webinterface</w:t>
+      </w:r>
+      <w:proofErr w:type="spellEnd"/>
       <w:r>
         <w:t>. Bi</w:t>
       </w:r>
@@ -7497,17 +8098,21 @@
         <w:t xml:space="preserve">e programmeertalen zijn essentieel </w:t>
       </w:r>
       <w:r>
-        <w:t xml:space="preserve">voor het implementeren van de webinterface. Er is gekozen voor </w:t>
-      </w:r>
-      <w:r>
-        <w:t xml:space="preserve">HTML </w:t>
-      </w:r>
-      <w:r>
-        <w:t>om de nodige web</w:t>
-      </w:r>
-      <w:r>
-        <w:t>structuur</w:t>
-      </w:r>
+        <w:t xml:space="preserve">voor het implementeren van de </w:t>
+      </w:r>
+      <w:proofErr w:type="spellStart"/>
+      <w:r>
+        <w:t>webinterface</w:t>
+      </w:r>
+      <w:proofErr w:type="spellEnd"/>
+      <w:r>
+        <w:t xml:space="preserve">. Er is gekozen voor HTML om de nodige </w:t>
+      </w:r>
+      <w:proofErr w:type="spellStart"/>
+      <w:r>
+        <w:t>webstructuur</w:t>
+      </w:r>
+      <w:proofErr w:type="spellEnd"/>
       <w:r>
         <w:t xml:space="preserve"> te vormen in combinatie met CSS voor het opmaken van</w:t>
       </w:r>
@@ -7532,10 +8137,72 @@
         <w:t>maken</w:t>
       </w:r>
       <w:r>
-        <w:t xml:space="preserve">, wordt er gebruik gemaakt van React, een krachtig JavaScript framework dat het mogelijk maakt om pagina’s dynamisch bij te werken. </w:t>
-      </w:r>
-      <w:r>
-        <w:t xml:space="preserve">Dit zal samen met NodeJS de frontend van de pagina verzorgen. NodeJS verwerkt de data langs de frontend en geeft </w:t>
+        <w:t xml:space="preserve">, wordt er gebruik gemaakt van </w:t>
+      </w:r>
+      <w:proofErr w:type="spellStart"/>
+      <w:r>
+        <w:t>React</w:t>
+      </w:r>
+      <w:proofErr w:type="spellEnd"/>
+      <w:r>
+        <w:t xml:space="preserve">, een krachtig </w:t>
+      </w:r>
+      <w:proofErr w:type="spellStart"/>
+      <w:r>
+        <w:t>JavaScript</w:t>
+      </w:r>
+      <w:proofErr w:type="spellEnd"/>
+      <w:r>
+        <w:t xml:space="preserve"> </w:t>
+      </w:r>
+      <w:proofErr w:type="spellStart"/>
+      <w:r>
+        <w:t>framework</w:t>
+      </w:r>
+      <w:proofErr w:type="spellEnd"/>
+      <w:r>
+        <w:t xml:space="preserve"> dat het mogelijk maakt om pagina’s dynamisch bij te werken. </w:t>
+      </w:r>
+      <w:r>
+        <w:t xml:space="preserve">Dit zal samen met </w:t>
+      </w:r>
+      <w:proofErr w:type="spellStart"/>
+      <w:r>
+        <w:t>NodeJS</w:t>
+      </w:r>
+      <w:proofErr w:type="spellEnd"/>
+      <w:r>
+        <w:t xml:space="preserve"> de </w:t>
+      </w:r>
+      <w:proofErr w:type="spellStart"/>
+      <w:r>
+        <w:t>frontend</w:t>
+      </w:r>
+      <w:proofErr w:type="spellEnd"/>
+      <w:r>
+        <w:t xml:space="preserve"> van de pagina verzorgen. </w:t>
+      </w:r>
+      <w:proofErr w:type="spellStart"/>
+      <w:r>
+        <w:t>NodeJS</w:t>
+      </w:r>
+      <w:proofErr w:type="spellEnd"/>
+      <w:r>
+        <w:t xml:space="preserve"> verwerkt</w:t>
+      </w:r>
+      <w:r>
+        <w:t xml:space="preserve"> dan</w:t>
+      </w:r>
+      <w:r>
+        <w:t xml:space="preserve"> de data langs de </w:t>
+      </w:r>
+      <w:proofErr w:type="spellStart"/>
+      <w:r>
+        <w:t>frontend</w:t>
+      </w:r>
+      <w:proofErr w:type="spellEnd"/>
+      <w:r>
+        <w:t xml:space="preserve"> en geeft </w:t>
       </w:r>
       <w:r>
         <w:t>deze</w:t>
@@ -7546,28 +8213,34 @@
     </w:p>
     <w:p>
       <w:r>
-        <w:t xml:space="preserve">Python wordt gebruikt voor de implementatie van de API, deze </w:t>
-      </w:r>
-      <w:r>
-        <w:t xml:space="preserve">zorgt </w:t>
-      </w:r>
-      <w:r>
-        <w:t xml:space="preserve">dan weer </w:t>
-      </w:r>
-      <w:r>
-        <w:t xml:space="preserve">voor de communicatie tussen de </w:t>
-      </w:r>
-      <w:r>
-        <w:t xml:space="preserve">frontend en de </w:t>
-      </w:r>
-      <w:r>
-        <w:t>achterliggende database</w:t>
-      </w:r>
-      <w:r>
-        <w:t>.</w:t>
-      </w:r>
-      <w:r>
-        <w:t xml:space="preserve"> Deze zal gebruik maken van MySQL in combinatie met de InnoDB engine omdat deze voor een goede beveiliging van de data zorgt.</w:t>
+        <w:t xml:space="preserve">Python wordt gebruikt voor de implementatie van de API, deze zorgt dan weer voor de communicatie tussen de </w:t>
+      </w:r>
+      <w:proofErr w:type="spellStart"/>
+      <w:r>
+        <w:t>frontend</w:t>
+      </w:r>
+      <w:proofErr w:type="spellEnd"/>
+      <w:r>
+        <w:t xml:space="preserve"> en de achterliggende database.</w:t>
+      </w:r>
+      <w:r>
+        <w:t xml:space="preserve"> Deze zal gebruik maken van </w:t>
+      </w:r>
+      <w:proofErr w:type="spellStart"/>
+      <w:r>
+        <w:t>MySQL</w:t>
+      </w:r>
+      <w:proofErr w:type="spellEnd"/>
+      <w:r>
+        <w:t xml:space="preserve"> in combinatie met de </w:t>
+      </w:r>
+      <w:proofErr w:type="spellStart"/>
+      <w:r>
+        <w:t>InnoDB</w:t>
+      </w:r>
+      <w:proofErr w:type="spellEnd"/>
+      <w:r>
+        <w:t xml:space="preserve"> engine omdat deze voor een goede beveiliging van de data zorgt.</w:t>
       </w:r>
     </w:p>
     <w:p>
@@ -7588,10 +8261,31 @@
     </w:p>
     <w:p>
       <w:r>
-        <w:t>De betaalmethoden hangen vast aan een bepaalde provider. Dit project zal gebruik maken van Mollie, één van de goedkoopste providers voor de betaalmogelijkheden die Easyshop zal aanbieden.</w:t>
-      </w:r>
-      <w:r>
-        <w:t xml:space="preserve"> Bovendien zijn er geen opstartkosten aan deze diensten verbonden.</w:t>
+        <w:t xml:space="preserve">De betaalmethoden hangen vast aan een bepaalde provider. Dit project zal gebruik maken van </w:t>
+      </w:r>
+      <w:proofErr w:type="spellStart"/>
+      <w:r>
+        <w:t>Mollie</w:t>
+      </w:r>
+      <w:proofErr w:type="spellEnd"/>
+      <w:r>
+        <w:t xml:space="preserve">, één van de goedkoopste providers voor de betaalmogelijkheden die </w:t>
+      </w:r>
+      <w:proofErr w:type="spellStart"/>
+      <w:r>
+        <w:t>Easyshop</w:t>
+      </w:r>
+      <w:proofErr w:type="spellEnd"/>
+      <w:r>
+        <w:t xml:space="preserve"> zal aanbieden.</w:t>
+      </w:r>
+      <w:r>
+        <w:t xml:space="preserve"> Bovendien zijn er geen op</w:t>
+      </w:r>
+      <w:bookmarkStart w:id="18" w:name="_GoBack"/>
+      <w:bookmarkEnd w:id="18"/>
+      <w:r>
+        <w:t>startkosten aan deze diensten verbonden.</w:t>
       </w:r>
       <w:r>
         <w:t xml:space="preserve"> </w:t>
@@ -7625,10 +8319,42 @@
     </w:p>
     <w:p>
       <w:r>
-        <w:t>Per Bancontact-transactie rekent Mollie €0,25 + 1,5%, voor PayPal geldt €0,10 + PayPal-aandeel, Mastercard en Visa kosten €0,25 + 1.8% voor Europese betalingen.</w:t>
-      </w:r>
-      <w:r>
-        <w:t xml:space="preserve"> Mollie voorziet ook een API-implementatie voor NodeJS en Python waar de webinterface gebruik zal van maken voor betalingen.</w:t>
+        <w:t xml:space="preserve">Per Bancontact-transactie rekent </w:t>
+      </w:r>
+      <w:proofErr w:type="spellStart"/>
+      <w:r>
+        <w:t>Mollie</w:t>
+      </w:r>
+      <w:proofErr w:type="spellEnd"/>
+      <w:r>
+        <w:t xml:space="preserve"> €0,25 + 1,5%, voor PayPal geldt €0,10 + PayPal-aandeel, Mastercard en Visa kosten €0,25 + 1.8% voor Europese betalingen.</w:t>
+      </w:r>
+      <w:r>
+        <w:t xml:space="preserve"> </w:t>
+      </w:r>
+      <w:proofErr w:type="spellStart"/>
+      <w:r>
+        <w:t>Mollie</w:t>
+      </w:r>
+      <w:proofErr w:type="spellEnd"/>
+      <w:r>
+        <w:t xml:space="preserve"> voorziet ook een API-implementatie voor </w:t>
+      </w:r>
+      <w:proofErr w:type="spellStart"/>
+      <w:r>
+        <w:t>NodeJS</w:t>
+      </w:r>
+      <w:proofErr w:type="spellEnd"/>
+      <w:r>
+        <w:t xml:space="preserve"> en Python waar de </w:t>
+      </w:r>
+      <w:proofErr w:type="spellStart"/>
+      <w:r>
+        <w:t>webinterface</w:t>
+      </w:r>
+      <w:proofErr w:type="spellEnd"/>
+      <w:r>
+        <w:t xml:space="preserve"> gebruik zal van maken voor betalingen.</w:t>
       </w:r>
     </w:p>
     <w:p>
@@ -7638,14 +8364,14 @@
           <w:lang w:val="nl-BE"/>
         </w:rPr>
       </w:pPr>
-      <w:bookmarkStart w:id="18" w:name="_Toc477344224"/>
+      <w:bookmarkStart w:id="19" w:name="_Toc477344224"/>
       <w:r>
         <w:rPr>
           <w:lang w:val="nl-BE"/>
         </w:rPr>
         <w:t>Cloudoplossing</w:t>
       </w:r>
-      <w:bookmarkEnd w:id="18"/>
+      <w:bookmarkEnd w:id="19"/>
     </w:p>
     <w:p>
       <w:r>
@@ -7684,63 +8410,11 @@
         <w:t xml:space="preserve"> </w:t>
       </w:r>
       <w:r>
-        <w:t>Het is een zeer respectabel bedrijf dat garant staat voor hoge beschikbaarheid en betrouwbaarheid.</w:t>
-      </w:r>
-      <w:r>
-        <w:t xml:space="preserve"> Bovendien kunnen studenten gratis gebruik maken van hun services.</w:t>
-      </w:r>
-    </w:p>
-    <w:p>
-      <w:r>
-        <w:t>Voor dit project wordt er gestart met een basis linuxbox die volledig naar eigen hand kan worden gezet doormiddel van uitgebreide configuratiemogelijkheden en verschillende tools die beschikbaar zijn via de eenvoudige webinterface van Digital Ocean.</w:t>
+        <w:t>Het is een zeer respectabel bedrijf dat garant staat voor hoge beschikbaarheid en betrouwbaarheid. Bovendien kunnen studenten gratis gebruik maken van hun services.</w:t>
       </w:r>
     </w:p>
     <w:p>
       <w:pPr>
-        <w:pStyle w:val="Kop1"/>
-        <w:rPr>
-          <w:lang w:val="nl-BE"/>
-        </w:rPr>
-      </w:pPr>
-      <w:bookmarkStart w:id="19" w:name="_Toc477344225"/>
-      <w:r>
-        <w:rPr>
-          <w:lang w:val="nl-BE"/>
-        </w:rPr>
-        <w:lastRenderedPageBreak/>
-        <w:t>Technische uitwerking</w:t>
-      </w:r>
-      <w:bookmarkEnd w:id="19"/>
-    </w:p>
-    <w:p>
-      <w:r>
-        <w:t>Tekst</w:t>
-      </w:r>
-    </w:p>
-    <w:p/>
-    <w:p>
-      <w:pPr>
-        <w:pStyle w:val="Kop2"/>
-        <w:rPr>
-          <w:lang w:val="nl-BE"/>
-        </w:rPr>
-      </w:pPr>
-      <w:bookmarkStart w:id="20" w:name="_Toc477344226"/>
-      <w:r>
-        <w:rPr>
-          <w:lang w:val="nl-BE"/>
-        </w:rPr>
-        <w:t>Bespreking hardware</w:t>
-      </w:r>
-      <w:bookmarkEnd w:id="20"/>
-    </w:p>
-    <w:p>
-      <w:pPr>
-        <w:pStyle w:val="Kop2"/>
-        <w:jc w:val="left"/>
-        <w:rPr>
-          <w:lang w:val="nl-BE"/>
-        </w:rPr>
         <w:sectPr>
           <w:footerReference w:type="default" r:id="rId22"/>
           <w:pgSz w:w="11910" w:h="16840"/>
@@ -7748,27 +8422,24 @@
           <w:cols w:space="708"/>
         </w:sectPr>
       </w:pPr>
-      <w:bookmarkStart w:id="21" w:name="_Toc477344227"/>
-      <w:r>
-        <w:rPr>
-          <w:lang w:val="nl-BE"/>
-        </w:rPr>
-        <w:t xml:space="preserve">Bespreking </w:t>
-      </w:r>
-      <w:bookmarkStart w:id="22" w:name="_GoBack"/>
-      <w:bookmarkEnd w:id="22"/>
-      <w:r>
-        <w:rPr>
-          <w:lang w:val="nl-BE"/>
-        </w:rPr>
-        <w:t>software</w:t>
-      </w:r>
-      <w:bookmarkEnd w:id="21"/>
-      <w:r>
-        <w:rPr>
-          <w:lang w:val="nl-BE"/>
-        </w:rPr>
-        <w:br/>
+      <w:r>
+        <w:t xml:space="preserve">Voor dit project wordt er gestart met een basis </w:t>
+      </w:r>
+      <w:proofErr w:type="spellStart"/>
+      <w:r>
+        <w:t>linuxbox</w:t>
+      </w:r>
+      <w:proofErr w:type="spellEnd"/>
+      <w:r>
+        <w:t xml:space="preserve"> die volledig naar eigen hand kan worden gezet doormiddel van uitgebreide configuratiemogelijkheden en verschillende tools die beschikbaar zijn via de eenvoudige </w:t>
+      </w:r>
+      <w:proofErr w:type="spellStart"/>
+      <w:r>
+        <w:t>webinterface</w:t>
+      </w:r>
+      <w:proofErr w:type="spellEnd"/>
+      <w:r>
+        <w:t xml:space="preserve"> van Digital Ocean.</w:t>
       </w:r>
     </w:p>
     <w:p>
@@ -7778,15 +8449,15 @@
           <w:lang w:val="nl-BE"/>
         </w:rPr>
       </w:pPr>
-      <w:bookmarkStart w:id="23" w:name="_Toc477344228"/>
+      <w:bookmarkStart w:id="20" w:name="_Toc477344225"/>
       <w:r>
         <w:rPr>
           <w:lang w:val="nl-BE"/>
         </w:rPr>
         <w:lastRenderedPageBreak/>
-        <w:t>Risicoanalyse</w:t>
-      </w:r>
-      <w:bookmarkEnd w:id="23"/>
+        <w:t>Technische uitwerking</w:t>
+      </w:r>
+      <w:bookmarkEnd w:id="20"/>
     </w:p>
     <w:p>
       <w:r>
@@ -7801,55 +8472,22 @@
           <w:lang w:val="nl-BE"/>
         </w:rPr>
       </w:pPr>
-      <w:bookmarkStart w:id="24" w:name="_Toc477344229"/>
+      <w:bookmarkStart w:id="21" w:name="_Toc477344226"/>
       <w:r>
         <w:rPr>
           <w:lang w:val="nl-BE"/>
         </w:rPr>
-        <w:t>Clientside injection</w:t>
-      </w:r>
-      <w:bookmarkEnd w:id="24"/>
+        <w:t>Bespreking hardware</w:t>
+      </w:r>
+      <w:bookmarkEnd w:id="21"/>
     </w:p>
     <w:p>
       <w:pPr>
         <w:pStyle w:val="Kop2"/>
+        <w:jc w:val="left"/>
         <w:rPr>
           <w:lang w:val="nl-BE"/>
         </w:rPr>
-      </w:pPr>
-      <w:bookmarkStart w:id="25" w:name="_Toc477344230"/>
-      <w:r>
-        <w:rPr>
-          <w:lang w:val="nl-BE"/>
-        </w:rPr>
-        <w:t>Risicovolle datatransmissie</w:t>
-      </w:r>
-      <w:bookmarkEnd w:id="25"/>
-    </w:p>
-    <w:p>
-      <w:pPr>
-        <w:pStyle w:val="Kop2"/>
-        <w:rPr>
-          <w:lang w:val="nl-BE"/>
-        </w:rPr>
-      </w:pPr>
-      <w:bookmarkStart w:id="26" w:name="_Toc477344231"/>
-      <w:r>
-        <w:rPr>
-          <w:lang w:val="nl-BE"/>
-        </w:rPr>
-        <w:t>Betrouwbaarheid betaalmethoden</w:t>
-      </w:r>
-      <w:bookmarkEnd w:id="26"/>
-    </w:p>
-    <w:p>
-      <w:r>
-        <w:t>Grotere spelers vs goedkope kleine providers</w:t>
-      </w:r>
-    </w:p>
-    <w:p/>
-    <w:p>
-      <w:pPr>
         <w:sectPr>
           <w:footerReference w:type="default" r:id="rId23"/>
           <w:pgSz w:w="11910" w:h="16840"/>
@@ -7857,6 +8495,129 @@
           <w:cols w:space="708"/>
         </w:sectPr>
       </w:pPr>
+      <w:bookmarkStart w:id="22" w:name="_Toc477344227"/>
+      <w:r>
+        <w:rPr>
+          <w:lang w:val="nl-BE"/>
+        </w:rPr>
+        <w:t xml:space="preserve">Bespreking </w:t>
+      </w:r>
+      <w:r>
+        <w:rPr>
+          <w:lang w:val="nl-BE"/>
+        </w:rPr>
+        <w:t>software</w:t>
+      </w:r>
+      <w:bookmarkEnd w:id="22"/>
+      <w:r>
+        <w:rPr>
+          <w:lang w:val="nl-BE"/>
+        </w:rPr>
+        <w:br/>
+      </w:r>
+    </w:p>
+    <w:p>
+      <w:pPr>
+        <w:pStyle w:val="Kop1"/>
+        <w:rPr>
+          <w:lang w:val="nl-BE"/>
+        </w:rPr>
+      </w:pPr>
+      <w:bookmarkStart w:id="23" w:name="_Toc477344228"/>
+      <w:r>
+        <w:rPr>
+          <w:lang w:val="nl-BE"/>
+        </w:rPr>
+        <w:lastRenderedPageBreak/>
+        <w:t>Risicoanalyse</w:t>
+      </w:r>
+      <w:bookmarkEnd w:id="23"/>
+    </w:p>
+    <w:p>
+      <w:r>
+        <w:t>Tekst</w:t>
+      </w:r>
+    </w:p>
+    <w:p/>
+    <w:p>
+      <w:pPr>
+        <w:pStyle w:val="Kop2"/>
+        <w:rPr>
+          <w:lang w:val="nl-BE"/>
+        </w:rPr>
+      </w:pPr>
+      <w:bookmarkStart w:id="24" w:name="_Toc477344229"/>
+      <w:r>
+        <w:rPr>
+          <w:lang w:val="nl-BE"/>
+        </w:rPr>
+        <w:t xml:space="preserve">Clientside </w:t>
+      </w:r>
+      <w:proofErr w:type="spellStart"/>
+      <w:r>
+        <w:rPr>
+          <w:lang w:val="nl-BE"/>
+        </w:rPr>
+        <w:t>injection</w:t>
+      </w:r>
+      <w:bookmarkEnd w:id="24"/>
+      <w:proofErr w:type="spellEnd"/>
+    </w:p>
+    <w:p>
+      <w:pPr>
+        <w:pStyle w:val="Kop2"/>
+        <w:rPr>
+          <w:lang w:val="nl-BE"/>
+        </w:rPr>
+      </w:pPr>
+      <w:bookmarkStart w:id="25" w:name="_Toc477344230"/>
+      <w:r>
+        <w:rPr>
+          <w:lang w:val="nl-BE"/>
+        </w:rPr>
+        <w:t>Risicovolle datatransmissie</w:t>
+      </w:r>
+      <w:bookmarkEnd w:id="25"/>
+    </w:p>
+    <w:p>
+      <w:pPr>
+        <w:pStyle w:val="Kop2"/>
+        <w:rPr>
+          <w:lang w:val="nl-BE"/>
+        </w:rPr>
+      </w:pPr>
+      <w:bookmarkStart w:id="26" w:name="_Toc477344231"/>
+      <w:r>
+        <w:rPr>
+          <w:lang w:val="nl-BE"/>
+        </w:rPr>
+        <w:t>Betrouwbaarheid betaalmethoden</w:t>
+      </w:r>
+      <w:bookmarkEnd w:id="26"/>
+    </w:p>
+    <w:p>
+      <w:r>
+        <w:t xml:space="preserve">Grotere spelers </w:t>
+      </w:r>
+      <w:proofErr w:type="spellStart"/>
+      <w:r>
+        <w:t>vs</w:t>
+      </w:r>
+      <w:proofErr w:type="spellEnd"/>
+      <w:r>
+        <w:t xml:space="preserve"> goedkope kleine providers</w:t>
+      </w:r>
+    </w:p>
+    <w:p/>
+    <w:p>
+      <w:pPr>
+        <w:sectPr>
+          <w:footerReference w:type="default" r:id="rId24"/>
+          <w:pgSz w:w="11910" w:h="16840"/>
+          <w:pgMar w:top="1580" w:right="960" w:bottom="920" w:left="1200" w:header="0" w:footer="732" w:gutter="0"/>
+          <w:cols w:space="708"/>
+        </w:sectPr>
+      </w:pPr>
     </w:p>
     <w:p>
       <w:pPr>
@@ -7990,7 +8751,7 @@
           <w:szCs w:val="20"/>
         </w:rPr>
         <w:sectPr>
-          <w:footerReference w:type="default" r:id="rId24"/>
+          <w:footerReference w:type="default" r:id="rId25"/>
           <w:pgSz w:w="11910" w:h="16840"/>
           <w:pgMar w:top="1380" w:right="1300" w:bottom="920" w:left="1300" w:header="0" w:footer="732" w:gutter="0"/>
           <w:cols w:space="708"/>
@@ -8042,7 +8803,7 @@
     <w:p>
       <w:pPr>
         <w:sectPr>
-          <w:footerReference w:type="default" r:id="rId25"/>
+          <w:footerReference w:type="default" r:id="rId26"/>
           <w:pgSz w:w="11910" w:h="16840"/>
           <w:pgMar w:top="1340" w:right="1300" w:bottom="920" w:left="1260" w:header="0" w:footer="732" w:gutter="0"/>
           <w:cols w:space="708"/>
@@ -8080,7 +8841,7 @@
     <w:p>
       <w:pPr>
         <w:sectPr>
-          <w:footerReference w:type="default" r:id="rId26"/>
+          <w:footerReference w:type="default" r:id="rId27"/>
           <w:pgSz w:w="11910" w:h="16840"/>
           <w:pgMar w:top="1340" w:right="1300" w:bottom="920" w:left="1260" w:header="0" w:footer="732" w:gutter="0"/>
           <w:cols w:space="708"/>
@@ -8371,7 +9132,7 @@
     <w:p>
       <w:pPr>
         <w:sectPr>
-          <w:footerReference w:type="default" r:id="rId27"/>
+          <w:footerReference w:type="default" r:id="rId28"/>
           <w:pgSz w:w="11910" w:h="16840"/>
           <w:pgMar w:top="1340" w:right="1300" w:bottom="920" w:left="1260" w:header="0" w:footer="732" w:gutter="0"/>
           <w:cols w:space="708"/>
@@ -8467,8 +9228,8 @@
     <w:p/>
     <w:p/>
     <w:sectPr>
-      <w:headerReference w:type="default" r:id="rId28"/>
-      <w:footerReference w:type="default" r:id="rId29"/>
+      <w:headerReference w:type="default" r:id="rId29"/>
+      <w:footerReference w:type="default" r:id="rId30"/>
       <w:pgSz w:w="11910" w:h="16840"/>
       <w:pgMar w:top="1340" w:right="1300" w:bottom="920" w:left="1260" w:header="0" w:footer="732" w:gutter="0"/>
       <w:cols w:space="708"/>
@@ -8522,6 +9283,112 @@
 </file>
 
 <file path=word/footer10.xml><?xml version="1.0" encoding="utf-8"?>
+<w:ftr xmlns:wpc="http://schemas.microsoft.com/office/word/2010/wordprocessingCanvas" xmlns:cx="http://schemas.microsoft.com/office/drawing/2014/chartex" xmlns:cx1="http://schemas.microsoft.com/office/drawing/2015/9/8/chartex" xmlns:cx2="http://schemas.microsoft.com/office/drawing/2015/10/21/chartex" xmlns:cx3="http://schemas.microsoft.com/office/drawing/2016/5/9/chartex" xmlns:cx4="http://schemas.microsoft.com/office/drawing/2016/5/10/chartex" xmlns:cx5="http://schemas.microsoft.com/office/drawing/2016/5/11/chartex" xmlns:cx6="http://schemas.microsoft.com/office/drawing/2016/5/12/chartex" xmlns:cx7="http://schemas.microsoft.com/office/drawing/2016/5/13/chartex" xmlns:cx8="http://schemas.microsoft.com/office/drawing/2016/5/14/chartex" xmlns:mc="http://schemas.openxmlformats.org/markup-compatibility/2006" xmlns:o="urn:schemas-microsoft-com:office:office" xmlns:r="http://schemas.openxmlformats.org/officeDocument/2006/relationships" xmlns:m="http://schemas.openxmlformats.org/officeDocument/2006/math" xmlns:v="urn:schemas-microsoft-com:vml" xmlns:wp14="http://schemas.microsoft.com/office/word/2010/wordprocessingDrawing" xmlns:wp="http://schemas.openxmlformats.org/drawingml/2006/wordprocessingDrawing" xmlns:w10="urn:schemas-microsoft-com:office:word" xmlns:w="http://schemas.openxmlformats.org/wordprocessingml/2006/main" xmlns:w14="http://schemas.microsoft.com/office/word/2010/wordml" xmlns:w15="http://schemas.microsoft.com/office/word/2012/wordml" xmlns:w16se="http://schemas.microsoft.com/office/word/2015/wordml/symex" xmlns:wpg="http://schemas.microsoft.com/office/word/2010/wordprocessingGroup" xmlns:wpi="http://schemas.microsoft.com/office/word/2010/wordprocessingInk" xmlns:wne="http://schemas.microsoft.com/office/word/2006/wordml" xmlns:wps="http://schemas.microsoft.com/office/word/2010/wordprocessingShape" mc:Ignorable="w14 w15 w16se wp14">
+  <w:p>
+    <w:pPr>
+      <w:pStyle w:val="Voettekst"/>
+      <w:rPr>
+        <w:sz w:val="22"/>
+        <w:lang w:val="nl-BE"/>
+      </w:rPr>
+    </w:pPr>
+    <w:r>
+      <w:rPr>
+        <w:sz w:val="22"/>
+        <w:lang w:val="nl-BE"/>
+      </w:rPr>
+      <w:t>3</w:t>
+    </w:r>
+    <w:r>
+      <w:rPr>
+        <w:sz w:val="22"/>
+        <w:lang w:val="nl-BE"/>
+      </w:rPr>
+      <w:t xml:space="preserve"> </w:t>
+    </w:r>
+    <w:r>
+      <w:rPr>
+        <w:sz w:val="22"/>
+        <w:lang w:val="nl-BE"/>
+      </w:rPr>
+      <w:t>Technische uitwerking</w:t>
+    </w:r>
+    <w:r>
+      <w:rPr>
+        <w:sz w:val="22"/>
+        <w:lang w:val="nl-BE"/>
+      </w:rPr>
+      <w:tab/>
+    </w:r>
+    <w:r>
+      <w:rPr>
+        <w:sz w:val="22"/>
+        <w:lang w:val="nl-BE"/>
+      </w:rPr>
+      <w:tab/>
+    </w:r>
+    <w:sdt>
+      <w:sdtPr>
+        <w:rPr>
+          <w:sz w:val="22"/>
+          <w:lang w:val="nl-BE"/>
+        </w:rPr>
+        <w:id w:val="-578683670"/>
+        <w:docPartObj>
+          <w:docPartGallery w:val="Page Numbers (Bottom of Page)"/>
+          <w:docPartUnique/>
+        </w:docPartObj>
+      </w:sdtPr>
+      <w:sdtEndPr>
+        <w:rPr>
+          <w:noProof/>
+        </w:rPr>
+      </w:sdtEndPr>
+      <w:sdtContent>
+        <w:r>
+          <w:rPr>
+            <w:sz w:val="22"/>
+            <w:lang w:val="nl-BE"/>
+          </w:rPr>
+          <w:fldChar w:fldCharType="begin"/>
+        </w:r>
+        <w:r>
+          <w:rPr>
+            <w:sz w:val="22"/>
+            <w:lang w:val="nl-BE"/>
+          </w:rPr>
+          <w:instrText xml:space="preserve"> PAGE   \* MERGEFORMAT </w:instrText>
+        </w:r>
+        <w:r>
+          <w:rPr>
+            <w:sz w:val="22"/>
+            <w:lang w:val="nl-BE"/>
+          </w:rPr>
+          <w:fldChar w:fldCharType="separate"/>
+        </w:r>
+        <w:r>
+          <w:rPr>
+            <w:noProof/>
+            <w:sz w:val="22"/>
+            <w:lang w:val="nl-BE"/>
+          </w:rPr>
+          <w:t>16</w:t>
+        </w:r>
+        <w:r>
+          <w:rPr>
+            <w:noProof/>
+            <w:sz w:val="22"/>
+            <w:lang w:val="nl-BE"/>
+          </w:rPr>
+          <w:fldChar w:fldCharType="end"/>
+        </w:r>
+      </w:sdtContent>
+    </w:sdt>
+  </w:p>
+</w:ftr>
+</file>
+
+<file path=word/footer11.xml><?xml version="1.0" encoding="utf-8"?>
 <w:ftr xmlns:wpc="http://schemas.microsoft.com/office/word/2010/wordprocessingCanvas" xmlns:cx="http://schemas.microsoft.com/office/drawing/2014/chartex" xmlns:cx1="http://schemas.microsoft.com/office/drawing/2015/9/8/chartex" xmlns:cx2="http://schemas.microsoft.com/office/drawing/2015/10/21/chartex" xmlns:cx3="http://schemas.microsoft.com/office/drawing/2016/5/9/chartex" xmlns:cx4="http://schemas.microsoft.com/office/drawing/2016/5/10/chartex" xmlns:cx5="http://schemas.microsoft.com/office/drawing/2016/5/11/chartex" xmlns:cx6="http://schemas.microsoft.com/office/drawing/2016/5/12/chartex" xmlns:cx7="http://schemas.microsoft.com/office/drawing/2016/5/13/chartex" xmlns:cx8="http://schemas.microsoft.com/office/drawing/2016/5/14/chartex" xmlns:mc="http://schemas.openxmlformats.org/markup-compatibility/2006" xmlns:o="urn:schemas-microsoft-com:office:office" xmlns:r="http://schemas.openxmlformats.org/officeDocument/2006/relationships" xmlns:m="http://schemas.openxmlformats.org/officeDocument/2006/math" xmlns:v="urn:schemas-microsoft-com:vml" xmlns:wp14="http://schemas.microsoft.com/office/word/2010/wordprocessingDrawing" xmlns:wp="http://schemas.openxmlformats.org/drawingml/2006/wordprocessingDrawing" xmlns:w10="urn:schemas-microsoft-com:office:word" xmlns:w="http://schemas.openxmlformats.org/wordprocessingml/2006/main" xmlns:w14="http://schemas.microsoft.com/office/word/2010/wordml" xmlns:w15="http://schemas.microsoft.com/office/word/2012/wordml" xmlns:w16se="http://schemas.microsoft.com/office/word/2015/wordml/symex" xmlns:wpg="http://schemas.microsoft.com/office/word/2010/wordprocessingGroup" xmlns:wpi="http://schemas.microsoft.com/office/word/2010/wordprocessingInk" xmlns:wne="http://schemas.microsoft.com/office/word/2006/wordml" xmlns:wps="http://schemas.microsoft.com/office/word/2010/wordprocessingShape" mc:Ignorable="w14 w15 w16se wp14">
   <w:p>
     <w:pPr>
@@ -8627,7 +9494,7 @@
 </w:ftr>
 </file>
 
-<file path=word/footer11.xml><?xml version="1.0" encoding="utf-8"?>
+<file path=word/footer12.xml><?xml version="1.0" encoding="utf-8"?>
 <w:ftr xmlns:wpc="http://schemas.microsoft.com/office/word/2010/wordprocessingCanvas" xmlns:cx="http://schemas.microsoft.com/office/drawing/2014/chartex" xmlns:cx1="http://schemas.microsoft.com/office/drawing/2015/9/8/chartex" xmlns:cx2="http://schemas.microsoft.com/office/drawing/2015/10/21/chartex" xmlns:cx3="http://schemas.microsoft.com/office/drawing/2016/5/9/chartex" xmlns:cx4="http://schemas.microsoft.com/office/drawing/2016/5/10/chartex" xmlns:cx5="http://schemas.microsoft.com/office/drawing/2016/5/11/chartex" xmlns:cx6="http://schemas.microsoft.com/office/drawing/2016/5/12/chartex" xmlns:cx7="http://schemas.microsoft.com/office/drawing/2016/5/13/chartex" xmlns:cx8="http://schemas.microsoft.com/office/drawing/2016/5/14/chartex" xmlns:mc="http://schemas.openxmlformats.org/markup-compatibility/2006" xmlns:o="urn:schemas-microsoft-com:office:office" xmlns:r="http://schemas.openxmlformats.org/officeDocument/2006/relationships" xmlns:m="http://schemas.openxmlformats.org/officeDocument/2006/math" xmlns:v="urn:schemas-microsoft-com:vml" xmlns:wp14="http://schemas.microsoft.com/office/word/2010/wordprocessingDrawing" xmlns:wp="http://schemas.openxmlformats.org/drawingml/2006/wordprocessingDrawing" xmlns:w10="urn:schemas-microsoft-com:office:word" xmlns:w="http://schemas.openxmlformats.org/wordprocessingml/2006/main" xmlns:w14="http://schemas.microsoft.com/office/word/2010/wordml" xmlns:w15="http://schemas.microsoft.com/office/word/2012/wordml" xmlns:w16se="http://schemas.microsoft.com/office/word/2015/wordml/symex" xmlns:wpg="http://schemas.microsoft.com/office/word/2010/wordprocessingGroup" xmlns:wpi="http://schemas.microsoft.com/office/word/2010/wordprocessingInk" xmlns:wne="http://schemas.microsoft.com/office/word/2006/wordml" xmlns:wps="http://schemas.microsoft.com/office/word/2010/wordprocessingShape" mc:Ignorable="w14 w15 w16se wp14">
   <w:p>
     <w:pPr>
@@ -8726,7 +9593,7 @@
 </w:ftr>
 </file>
 
-<file path=word/footer12.xml><?xml version="1.0" encoding="utf-8"?>
+<file path=word/footer13.xml><?xml version="1.0" encoding="utf-8"?>
 <w:ftr xmlns:wpc="http://schemas.microsoft.com/office/word/2010/wordprocessingCanvas" xmlns:cx="http://schemas.microsoft.com/office/drawing/2014/chartex" xmlns:cx1="http://schemas.microsoft.com/office/drawing/2015/9/8/chartex" xmlns:cx2="http://schemas.microsoft.com/office/drawing/2015/10/21/chartex" xmlns:cx3="http://schemas.microsoft.com/office/drawing/2016/5/9/chartex" xmlns:cx4="http://schemas.microsoft.com/office/drawing/2016/5/10/chartex" xmlns:cx5="http://schemas.microsoft.com/office/drawing/2016/5/11/chartex" xmlns:cx6="http://schemas.microsoft.com/office/drawing/2016/5/12/chartex" xmlns:cx7="http://schemas.microsoft.com/office/drawing/2016/5/13/chartex" xmlns:cx8="http://schemas.microsoft.com/office/drawing/2016/5/14/chartex" xmlns:mc="http://schemas.openxmlformats.org/markup-compatibility/2006" xmlns:o="urn:schemas-microsoft-com:office:office" xmlns:r="http://schemas.openxmlformats.org/officeDocument/2006/relationships" xmlns:m="http://schemas.openxmlformats.org/officeDocument/2006/math" xmlns:v="urn:schemas-microsoft-com:vml" xmlns:wp14="http://schemas.microsoft.com/office/word/2010/wordprocessingDrawing" xmlns:wp="http://schemas.openxmlformats.org/drawingml/2006/wordprocessingDrawing" xmlns:w10="urn:schemas-microsoft-com:office:word" xmlns:w="http://schemas.openxmlformats.org/wordprocessingml/2006/main" xmlns:w14="http://schemas.microsoft.com/office/word/2010/wordml" xmlns:w15="http://schemas.microsoft.com/office/word/2012/wordml" xmlns:w16se="http://schemas.microsoft.com/office/word/2015/wordml/symex" xmlns:wpg="http://schemas.microsoft.com/office/word/2010/wordprocessingGroup" xmlns:wpi="http://schemas.microsoft.com/office/word/2010/wordprocessingInk" xmlns:wne="http://schemas.microsoft.com/office/word/2006/wordml" xmlns:wps="http://schemas.microsoft.com/office/word/2010/wordprocessingShape" mc:Ignorable="w14 w15 w16se wp14">
   <w:p>
     <w:pPr>
@@ -8808,7 +9675,7 @@
 </w:ftr>
 </file>
 
-<file path=word/footer13.xml><?xml version="1.0" encoding="utf-8"?>
+<file path=word/footer14.xml><?xml version="1.0" encoding="utf-8"?>
 <w:ftr xmlns:wpc="http://schemas.microsoft.com/office/word/2010/wordprocessingCanvas" xmlns:cx="http://schemas.microsoft.com/office/drawing/2014/chartex" xmlns:cx1="http://schemas.microsoft.com/office/drawing/2015/9/8/chartex" xmlns:cx2="http://schemas.microsoft.com/office/drawing/2015/10/21/chartex" xmlns:cx3="http://schemas.microsoft.com/office/drawing/2016/5/9/chartex" xmlns:cx4="http://schemas.microsoft.com/office/drawing/2016/5/10/chartex" xmlns:cx5="http://schemas.microsoft.com/office/drawing/2016/5/11/chartex" xmlns:cx6="http://schemas.microsoft.com/office/drawing/2016/5/12/chartex" xmlns:cx7="http://schemas.microsoft.com/office/drawing/2016/5/13/chartex" xmlns:cx8="http://schemas.microsoft.com/office/drawing/2016/5/14/chartex" xmlns:mc="http://schemas.openxmlformats.org/markup-compatibility/2006" xmlns:o="urn:schemas-microsoft-com:office:office" xmlns:r="http://schemas.openxmlformats.org/officeDocument/2006/relationships" xmlns:m="http://schemas.openxmlformats.org/officeDocument/2006/math" xmlns:v="urn:schemas-microsoft-com:vml" xmlns:wp14="http://schemas.microsoft.com/office/word/2010/wordprocessingDrawing" xmlns:wp="http://schemas.openxmlformats.org/drawingml/2006/wordprocessingDrawing" xmlns:w10="urn:schemas-microsoft-com:office:word" xmlns:w="http://schemas.openxmlformats.org/wordprocessingml/2006/main" xmlns:w14="http://schemas.microsoft.com/office/word/2010/wordml" xmlns:w15="http://schemas.microsoft.com/office/word/2012/wordml" xmlns:w16se="http://schemas.microsoft.com/office/word/2015/wordml/symex" xmlns:wpg="http://schemas.microsoft.com/office/word/2010/wordprocessingGroup" xmlns:wpi="http://schemas.microsoft.com/office/word/2010/wordprocessingInk" xmlns:wne="http://schemas.microsoft.com/office/word/2006/wordml" xmlns:wps="http://schemas.microsoft.com/office/word/2010/wordprocessingShape" mc:Ignorable="w14 w15 w16se wp14">
   <w:p>
     <w:pPr>
@@ -8890,7 +9757,7 @@
 </w:ftr>
 </file>
 
-<file path=word/footer14.xml><?xml version="1.0" encoding="utf-8"?>
+<file path=word/footer15.xml><?xml version="1.0" encoding="utf-8"?>
 <w:ftr xmlns:wpc="http://schemas.microsoft.com/office/word/2010/wordprocessingCanvas" xmlns:cx="http://schemas.microsoft.com/office/drawing/2014/chartex" xmlns:cx1="http://schemas.microsoft.com/office/drawing/2015/9/8/chartex" xmlns:cx2="http://schemas.microsoft.com/office/drawing/2015/10/21/chartex" xmlns:cx3="http://schemas.microsoft.com/office/drawing/2016/5/9/chartex" xmlns:cx4="http://schemas.microsoft.com/office/drawing/2016/5/10/chartex" xmlns:cx5="http://schemas.microsoft.com/office/drawing/2016/5/11/chartex" xmlns:cx6="http://schemas.microsoft.com/office/drawing/2016/5/12/chartex" xmlns:cx7="http://schemas.microsoft.com/office/drawing/2016/5/13/chartex" xmlns:cx8="http://schemas.microsoft.com/office/drawing/2016/5/14/chartex" xmlns:mc="http://schemas.openxmlformats.org/markup-compatibility/2006" xmlns:o="urn:schemas-microsoft-com:office:office" xmlns:r="http://schemas.openxmlformats.org/officeDocument/2006/relationships" xmlns:m="http://schemas.openxmlformats.org/officeDocument/2006/math" xmlns:v="urn:schemas-microsoft-com:vml" xmlns:wp14="http://schemas.microsoft.com/office/word/2010/wordprocessingDrawing" xmlns:wp="http://schemas.openxmlformats.org/drawingml/2006/wordprocessingDrawing" xmlns:w10="urn:schemas-microsoft-com:office:word" xmlns:w="http://schemas.openxmlformats.org/wordprocessingml/2006/main" xmlns:w14="http://schemas.microsoft.com/office/word/2010/wordml" xmlns:w15="http://schemas.microsoft.com/office/word/2012/wordml" xmlns:w16se="http://schemas.microsoft.com/office/word/2015/wordml/symex" xmlns:wpg="http://schemas.microsoft.com/office/word/2010/wordprocessingGroup" xmlns:wpi="http://schemas.microsoft.com/office/word/2010/wordprocessingInk" xmlns:wne="http://schemas.microsoft.com/office/word/2006/wordml" xmlns:wps="http://schemas.microsoft.com/office/word/2010/wordprocessingShape" mc:Ignorable="w14 w15 w16se wp14">
   <w:p>
     <w:pPr>
@@ -8972,7 +9839,7 @@
 </w:ftr>
 </file>
 
-<file path=word/footer15.xml><?xml version="1.0" encoding="utf-8"?>
+<file path=word/footer16.xml><?xml version="1.0" encoding="utf-8"?>
 <w:ftr xmlns:wpc="http://schemas.microsoft.com/office/word/2010/wordprocessingCanvas" xmlns:cx="http://schemas.microsoft.com/office/drawing/2014/chartex" xmlns:cx1="http://schemas.microsoft.com/office/drawing/2015/9/8/chartex" xmlns:cx2="http://schemas.microsoft.com/office/drawing/2015/10/21/chartex" xmlns:cx3="http://schemas.microsoft.com/office/drawing/2016/5/9/chartex" xmlns:cx4="http://schemas.microsoft.com/office/drawing/2016/5/10/chartex" xmlns:cx5="http://schemas.microsoft.com/office/drawing/2016/5/11/chartex" xmlns:cx6="http://schemas.microsoft.com/office/drawing/2016/5/12/chartex" xmlns:cx7="http://schemas.microsoft.com/office/drawing/2016/5/13/chartex" xmlns:cx8="http://schemas.microsoft.com/office/drawing/2016/5/14/chartex" xmlns:mc="http://schemas.openxmlformats.org/markup-compatibility/2006" xmlns:o="urn:schemas-microsoft-com:office:office" xmlns:r="http://schemas.openxmlformats.org/officeDocument/2006/relationships" xmlns:m="http://schemas.openxmlformats.org/officeDocument/2006/math" xmlns:v="urn:schemas-microsoft-com:vml" xmlns:wp14="http://schemas.microsoft.com/office/word/2010/wordprocessingDrawing" xmlns:wp="http://schemas.openxmlformats.org/drawingml/2006/wordprocessingDrawing" xmlns:w10="urn:schemas-microsoft-com:office:word" xmlns:w="http://schemas.openxmlformats.org/wordprocessingml/2006/main" xmlns:w14="http://schemas.microsoft.com/office/word/2010/wordml" xmlns:w15="http://schemas.microsoft.com/office/word/2012/wordml" xmlns:w16se="http://schemas.microsoft.com/office/word/2015/wordml/symex" xmlns:wpg="http://schemas.microsoft.com/office/word/2010/wordprocessingGroup" xmlns:wpi="http://schemas.microsoft.com/office/word/2010/wordprocessingInk" xmlns:wne="http://schemas.microsoft.com/office/word/2006/wordml" xmlns:wps="http://schemas.microsoft.com/office/word/2010/wordprocessingShape" mc:Ignorable="w14 w15 w16se wp14">
   <w:p>
     <w:pPr>
@@ -9727,7 +10594,7 @@
         <w:sz w:val="22"/>
         <w:lang w:val="nl-BE"/>
       </w:rPr>
-      <w:t>3</w:t>
+      <w:t>2</w:t>
     </w:r>
     <w:r>
       <w:rPr>
@@ -9741,7 +10608,7 @@
         <w:sz w:val="22"/>
         <w:lang w:val="nl-BE"/>
       </w:rPr>
-      <w:t>Technische uitwerking</w:t>
+      <w:t>Gekozen oplossing</w:t>
     </w:r>
     <w:r>
       <w:rPr>
@@ -9802,7 +10669,7 @@
             <w:sz w:val="22"/>
             <w:lang w:val="nl-BE"/>
           </w:rPr>
-          <w:t>16</w:t>
+          <w:t>15</w:t>
         </w:r>
         <w:r>
           <w:rPr>
@@ -10464,6 +11331,7 @@
   <w:style w:type="character" w:default="1" w:styleId="Standaardalinea-lettertype">
     <w:name w:val="Default Paragraph Font"/>
     <w:uiPriority w:val="1"/>
+    <w:semiHidden/>
     <w:unhideWhenUsed/>
   </w:style>
   <w:style w:type="table" w:default="1" w:styleId="Standaardtabel">
@@ -15188,7 +16056,7 @@
 </file>
 
 <file path=customXml/itemProps1.xml><?xml version="1.0" encoding="utf-8"?>
-<ds:datastoreItem xmlns:ds="http://schemas.openxmlformats.org/officeDocument/2006/customXml" ds:itemID="{41F65AB2-8EC1-4FC3-BFE8-B76EA26F1BF1}">
+<ds:datastoreItem xmlns:ds="http://schemas.openxmlformats.org/officeDocument/2006/customXml" ds:itemID="{D7D9D0C2-7A81-4D8D-901F-680DE336A33E}">
   <ds:schemaRefs>
     <ds:schemaRef ds:uri="http://schemas.openxmlformats.org/officeDocument/2006/bibliography"/>
   </ds:schemaRefs>

</xml_diff>

<commit_message>
Hoofdstuk 2 verbeterd + vragen technische uitwerking toegevoegd
</commit_message>
<xml_diff>
--- a/Docs/Wetenschappelijk rapporteren/2 hoofdstuktitelEOICT15.docx
+++ b/Docs/Wetenschappelijk rapporteren/2 hoofdstuktitelEOICT15.docx
@@ -1023,7 +1023,7 @@
         </w:rPr>
         <w:fldChar w:fldCharType="separate"/>
       </w:r>
-      <w:hyperlink w:anchor="_Toc477344206" w:history="1">
+      <w:hyperlink w:anchor="_Toc481537949" w:history="1">
         <w:r>
           <w:rPr>
             <w:rStyle w:val="Hyperlink"/>
@@ -1036,7 +1036,6 @@
           <w:rPr>
             <w:noProof/>
             <w:webHidden/>
-            <w:lang w:val="nl-BE"/>
           </w:rPr>
           <w:tab/>
         </w:r>
@@ -1044,7 +1043,6 @@
           <w:rPr>
             <w:noProof/>
             <w:webHidden/>
-            <w:lang w:val="nl-BE"/>
           </w:rPr>
           <w:fldChar w:fldCharType="begin"/>
         </w:r>
@@ -1052,22 +1050,19 @@
           <w:rPr>
             <w:noProof/>
             <w:webHidden/>
-            <w:lang w:val="nl-BE"/>
-          </w:rPr>
-          <w:instrText xml:space="preserve"> PAGEREF _Toc477344206 \h </w:instrText>
-        </w:r>
-        <w:r>
-          <w:rPr>
-            <w:noProof/>
-            <w:webHidden/>
-            <w:lang w:val="nl-BE"/>
-          </w:rPr>
-        </w:r>
-        <w:r>
-          <w:rPr>
-            <w:noProof/>
-            <w:webHidden/>
-            <w:lang w:val="nl-BE"/>
+          </w:rPr>
+          <w:instrText xml:space="preserve"> PAGEREF _Toc481537949 \h </w:instrText>
+        </w:r>
+        <w:r>
+          <w:rPr>
+            <w:noProof/>
+            <w:webHidden/>
+          </w:rPr>
+        </w:r>
+        <w:r>
+          <w:rPr>
+            <w:noProof/>
+            <w:webHidden/>
           </w:rPr>
           <w:fldChar w:fldCharType="separate"/>
         </w:r>
@@ -1075,7 +1070,6 @@
           <w:rPr>
             <w:noProof/>
             <w:webHidden/>
-            <w:lang w:val="nl-BE"/>
           </w:rPr>
           <w:t>3</w:t>
         </w:r>
@@ -1083,7 +1077,6 @@
           <w:rPr>
             <w:noProof/>
             <w:webHidden/>
-            <w:lang w:val="nl-BE"/>
           </w:rPr>
           <w:fldChar w:fldCharType="end"/>
         </w:r>
@@ -1102,7 +1095,7 @@
           <w:lang w:val="nl-BE" w:eastAsia="nl-BE"/>
         </w:rPr>
       </w:pPr>
-      <w:hyperlink w:anchor="_Toc477344207" w:history="1">
+      <w:hyperlink w:anchor="_Toc481537950" w:history="1">
         <w:r>
           <w:rPr>
             <w:rStyle w:val="Hyperlink"/>
@@ -1115,7 +1108,6 @@
           <w:rPr>
             <w:noProof/>
             <w:webHidden/>
-            <w:lang w:val="nl-BE"/>
           </w:rPr>
           <w:tab/>
         </w:r>
@@ -1123,7 +1115,6 @@
           <w:rPr>
             <w:noProof/>
             <w:webHidden/>
-            <w:lang w:val="nl-BE"/>
           </w:rPr>
           <w:fldChar w:fldCharType="begin"/>
         </w:r>
@@ -1131,22 +1122,19 @@
           <w:rPr>
             <w:noProof/>
             <w:webHidden/>
-            <w:lang w:val="nl-BE"/>
-          </w:rPr>
-          <w:instrText xml:space="preserve"> PAGEREF _Toc477344207 \h </w:instrText>
-        </w:r>
-        <w:r>
-          <w:rPr>
-            <w:noProof/>
-            <w:webHidden/>
-            <w:lang w:val="nl-BE"/>
-          </w:rPr>
-        </w:r>
-        <w:r>
-          <w:rPr>
-            <w:noProof/>
-            <w:webHidden/>
-            <w:lang w:val="nl-BE"/>
+          </w:rPr>
+          <w:instrText xml:space="preserve"> PAGEREF _Toc481537950 \h </w:instrText>
+        </w:r>
+        <w:r>
+          <w:rPr>
+            <w:noProof/>
+            <w:webHidden/>
+          </w:rPr>
+        </w:r>
+        <w:r>
+          <w:rPr>
+            <w:noProof/>
+            <w:webHidden/>
           </w:rPr>
           <w:fldChar w:fldCharType="separate"/>
         </w:r>
@@ -1154,7 +1142,6 @@
           <w:rPr>
             <w:noProof/>
             <w:webHidden/>
-            <w:lang w:val="nl-BE"/>
           </w:rPr>
           <w:t>4</w:t>
         </w:r>
@@ -1162,7 +1149,6 @@
           <w:rPr>
             <w:noProof/>
             <w:webHidden/>
-            <w:lang w:val="nl-BE"/>
           </w:rPr>
           <w:fldChar w:fldCharType="end"/>
         </w:r>
@@ -1181,7 +1167,7 @@
           <w:lang w:val="nl-BE" w:eastAsia="nl-BE"/>
         </w:rPr>
       </w:pPr>
-      <w:hyperlink w:anchor="_Toc477344208" w:history="1">
+      <w:hyperlink w:anchor="_Toc481537951" w:history="1">
         <w:r>
           <w:rPr>
             <w:rStyle w:val="Hyperlink"/>
@@ -1194,7 +1180,6 @@
           <w:rPr>
             <w:noProof/>
             <w:webHidden/>
-            <w:lang w:val="nl-BE"/>
           </w:rPr>
           <w:tab/>
         </w:r>
@@ -1202,7 +1187,6 @@
           <w:rPr>
             <w:noProof/>
             <w:webHidden/>
-            <w:lang w:val="nl-BE"/>
           </w:rPr>
           <w:fldChar w:fldCharType="begin"/>
         </w:r>
@@ -1210,22 +1194,19 @@
           <w:rPr>
             <w:noProof/>
             <w:webHidden/>
-            <w:lang w:val="nl-BE"/>
-          </w:rPr>
-          <w:instrText xml:space="preserve"> PAGEREF _Toc477344208 \h </w:instrText>
-        </w:r>
-        <w:r>
-          <w:rPr>
-            <w:noProof/>
-            <w:webHidden/>
-            <w:lang w:val="nl-BE"/>
-          </w:rPr>
-        </w:r>
-        <w:r>
-          <w:rPr>
-            <w:noProof/>
-            <w:webHidden/>
-            <w:lang w:val="nl-BE"/>
+          </w:rPr>
+          <w:instrText xml:space="preserve"> PAGEREF _Toc481537951 \h </w:instrText>
+        </w:r>
+        <w:r>
+          <w:rPr>
+            <w:noProof/>
+            <w:webHidden/>
+          </w:rPr>
+        </w:r>
+        <w:r>
+          <w:rPr>
+            <w:noProof/>
+            <w:webHidden/>
           </w:rPr>
           <w:fldChar w:fldCharType="separate"/>
         </w:r>
@@ -1233,7 +1214,6 @@
           <w:rPr>
             <w:noProof/>
             <w:webHidden/>
-            <w:lang w:val="nl-BE"/>
           </w:rPr>
           <w:t>5</w:t>
         </w:r>
@@ -1241,7 +1221,6 @@
           <w:rPr>
             <w:noProof/>
             <w:webHidden/>
-            <w:lang w:val="nl-BE"/>
           </w:rPr>
           <w:fldChar w:fldCharType="end"/>
         </w:r>
@@ -1260,7 +1239,7 @@
           <w:lang w:val="nl-BE" w:eastAsia="nl-BE"/>
         </w:rPr>
       </w:pPr>
-      <w:hyperlink w:anchor="_Toc477344209" w:history="1">
+      <w:hyperlink w:anchor="_Toc481537952" w:history="1">
         <w:r>
           <w:rPr>
             <w:rStyle w:val="Hyperlink"/>
@@ -1273,7 +1252,6 @@
           <w:rPr>
             <w:noProof/>
             <w:webHidden/>
-            <w:lang w:val="nl-BE"/>
           </w:rPr>
           <w:tab/>
         </w:r>
@@ -1281,7 +1259,6 @@
           <w:rPr>
             <w:noProof/>
             <w:webHidden/>
-            <w:lang w:val="nl-BE"/>
           </w:rPr>
           <w:fldChar w:fldCharType="begin"/>
         </w:r>
@@ -1289,22 +1266,19 @@
           <w:rPr>
             <w:noProof/>
             <w:webHidden/>
-            <w:lang w:val="nl-BE"/>
-          </w:rPr>
-          <w:instrText xml:space="preserve"> PAGEREF _Toc477344209 \h </w:instrText>
-        </w:r>
-        <w:r>
-          <w:rPr>
-            <w:noProof/>
-            <w:webHidden/>
-            <w:lang w:val="nl-BE"/>
-          </w:rPr>
-        </w:r>
-        <w:r>
-          <w:rPr>
-            <w:noProof/>
-            <w:webHidden/>
-            <w:lang w:val="nl-BE"/>
+          </w:rPr>
+          <w:instrText xml:space="preserve"> PAGEREF _Toc481537952 \h </w:instrText>
+        </w:r>
+        <w:r>
+          <w:rPr>
+            <w:noProof/>
+            <w:webHidden/>
+          </w:rPr>
+        </w:r>
+        <w:r>
+          <w:rPr>
+            <w:noProof/>
+            <w:webHidden/>
           </w:rPr>
           <w:fldChar w:fldCharType="separate"/>
         </w:r>
@@ -1312,7 +1286,6 @@
           <w:rPr>
             <w:noProof/>
             <w:webHidden/>
-            <w:lang w:val="nl-BE"/>
           </w:rPr>
           <w:t>6</w:t>
         </w:r>
@@ -1320,7 +1293,6 @@
           <w:rPr>
             <w:noProof/>
             <w:webHidden/>
-            <w:lang w:val="nl-BE"/>
           </w:rPr>
           <w:fldChar w:fldCharType="end"/>
         </w:r>
@@ -1339,7 +1311,7 @@
           <w:lang w:val="nl-BE" w:eastAsia="nl-BE"/>
         </w:rPr>
       </w:pPr>
-      <w:hyperlink w:anchor="_Toc477344210" w:history="1">
+      <w:hyperlink w:anchor="_Toc481537953" w:history="1">
         <w:r>
           <w:rPr>
             <w:rStyle w:val="Hyperlink"/>
@@ -1352,7 +1324,6 @@
           <w:rPr>
             <w:noProof/>
             <w:webHidden/>
-            <w:lang w:val="nl-BE"/>
           </w:rPr>
           <w:tab/>
         </w:r>
@@ -1360,7 +1331,6 @@
           <w:rPr>
             <w:noProof/>
             <w:webHidden/>
-            <w:lang w:val="nl-BE"/>
           </w:rPr>
           <w:fldChar w:fldCharType="begin"/>
         </w:r>
@@ -1368,22 +1338,19 @@
           <w:rPr>
             <w:noProof/>
             <w:webHidden/>
-            <w:lang w:val="nl-BE"/>
-          </w:rPr>
-          <w:instrText xml:space="preserve"> PAGEREF _Toc477344210 \h </w:instrText>
-        </w:r>
-        <w:r>
-          <w:rPr>
-            <w:noProof/>
-            <w:webHidden/>
-            <w:lang w:val="nl-BE"/>
-          </w:rPr>
-        </w:r>
-        <w:r>
-          <w:rPr>
-            <w:noProof/>
-            <w:webHidden/>
-            <w:lang w:val="nl-BE"/>
+          </w:rPr>
+          <w:instrText xml:space="preserve"> PAGEREF _Toc481537953 \h </w:instrText>
+        </w:r>
+        <w:r>
+          <w:rPr>
+            <w:noProof/>
+            <w:webHidden/>
+          </w:rPr>
+        </w:r>
+        <w:r>
+          <w:rPr>
+            <w:noProof/>
+            <w:webHidden/>
           </w:rPr>
           <w:fldChar w:fldCharType="separate"/>
         </w:r>
@@ -1391,7 +1358,6 @@
           <w:rPr>
             <w:noProof/>
             <w:webHidden/>
-            <w:lang w:val="nl-BE"/>
           </w:rPr>
           <w:t>7</w:t>
         </w:r>
@@ -1399,7 +1365,6 @@
           <w:rPr>
             <w:noProof/>
             <w:webHidden/>
-            <w:lang w:val="nl-BE"/>
           </w:rPr>
           <w:fldChar w:fldCharType="end"/>
         </w:r>
@@ -1418,7 +1383,7 @@
           <w:lang w:val="nl-BE" w:eastAsia="nl-BE"/>
         </w:rPr>
       </w:pPr>
-      <w:hyperlink w:anchor="_Toc477344211" w:history="1">
+      <w:hyperlink w:anchor="_Toc481537954" w:history="1">
         <w:r>
           <w:rPr>
             <w:rStyle w:val="Hyperlink"/>
@@ -1431,7 +1396,6 @@
           <w:rPr>
             <w:noProof/>
             <w:webHidden/>
-            <w:lang w:val="nl-BE"/>
           </w:rPr>
           <w:tab/>
         </w:r>
@@ -1439,7 +1403,6 @@
           <w:rPr>
             <w:noProof/>
             <w:webHidden/>
-            <w:lang w:val="nl-BE"/>
           </w:rPr>
           <w:fldChar w:fldCharType="begin"/>
         </w:r>
@@ -1447,22 +1410,19 @@
           <w:rPr>
             <w:noProof/>
             <w:webHidden/>
-            <w:lang w:val="nl-BE"/>
-          </w:rPr>
-          <w:instrText xml:space="preserve"> PAGEREF _Toc477344211 \h </w:instrText>
-        </w:r>
-        <w:r>
-          <w:rPr>
-            <w:noProof/>
-            <w:webHidden/>
-            <w:lang w:val="nl-BE"/>
-          </w:rPr>
-        </w:r>
-        <w:r>
-          <w:rPr>
-            <w:noProof/>
-            <w:webHidden/>
-            <w:lang w:val="nl-BE"/>
+          </w:rPr>
+          <w:instrText xml:space="preserve"> PAGEREF _Toc481537954 \h </w:instrText>
+        </w:r>
+        <w:r>
+          <w:rPr>
+            <w:noProof/>
+            <w:webHidden/>
+          </w:rPr>
+        </w:r>
+        <w:r>
+          <w:rPr>
+            <w:noProof/>
+            <w:webHidden/>
           </w:rPr>
           <w:fldChar w:fldCharType="separate"/>
         </w:r>
@@ -1470,7 +1430,6 @@
           <w:rPr>
             <w:noProof/>
             <w:webHidden/>
-            <w:lang w:val="nl-BE"/>
           </w:rPr>
           <w:t>8</w:t>
         </w:r>
@@ -1478,7 +1437,6 @@
           <w:rPr>
             <w:noProof/>
             <w:webHidden/>
-            <w:lang w:val="nl-BE"/>
           </w:rPr>
           <w:fldChar w:fldCharType="end"/>
         </w:r>
@@ -1497,7 +1455,7 @@
           <w:lang w:val="nl-BE" w:eastAsia="nl-BE"/>
         </w:rPr>
       </w:pPr>
-      <w:hyperlink w:anchor="_Toc477344212" w:history="1">
+      <w:hyperlink w:anchor="_Toc481537955" w:history="1">
         <w:r>
           <w:rPr>
             <w:rStyle w:val="Hyperlink"/>
@@ -1527,7 +1485,6 @@
           <w:rPr>
             <w:noProof/>
             <w:webHidden/>
-            <w:lang w:val="nl-BE"/>
           </w:rPr>
           <w:tab/>
         </w:r>
@@ -1535,7 +1492,6 @@
           <w:rPr>
             <w:noProof/>
             <w:webHidden/>
-            <w:lang w:val="nl-BE"/>
           </w:rPr>
           <w:fldChar w:fldCharType="begin"/>
         </w:r>
@@ -1543,22 +1499,19 @@
           <w:rPr>
             <w:noProof/>
             <w:webHidden/>
-            <w:lang w:val="nl-BE"/>
-          </w:rPr>
-          <w:instrText xml:space="preserve"> PAGEREF _Toc477344212 \h </w:instrText>
-        </w:r>
-        <w:r>
-          <w:rPr>
-            <w:noProof/>
-            <w:webHidden/>
-            <w:lang w:val="nl-BE"/>
-          </w:rPr>
-        </w:r>
-        <w:r>
-          <w:rPr>
-            <w:noProof/>
-            <w:webHidden/>
-            <w:lang w:val="nl-BE"/>
+          </w:rPr>
+          <w:instrText xml:space="preserve"> PAGEREF _Toc481537955 \h </w:instrText>
+        </w:r>
+        <w:r>
+          <w:rPr>
+            <w:noProof/>
+            <w:webHidden/>
+          </w:rPr>
+        </w:r>
+        <w:r>
+          <w:rPr>
+            <w:noProof/>
+            <w:webHidden/>
           </w:rPr>
           <w:fldChar w:fldCharType="separate"/>
         </w:r>
@@ -1566,15 +1519,13 @@
           <w:rPr>
             <w:noProof/>
             <w:webHidden/>
-            <w:lang w:val="nl-BE"/>
-          </w:rPr>
-          <w:t>10</w:t>
-        </w:r>
-        <w:r>
-          <w:rPr>
-            <w:noProof/>
-            <w:webHidden/>
-            <w:lang w:val="nl-BE"/>
+          </w:rPr>
+          <w:t>9</w:t>
+        </w:r>
+        <w:r>
+          <w:rPr>
+            <w:noProof/>
+            <w:webHidden/>
           </w:rPr>
           <w:fldChar w:fldCharType="end"/>
         </w:r>
@@ -1593,7 +1544,7 @@
           <w:lang w:val="nl-BE" w:eastAsia="nl-BE"/>
         </w:rPr>
       </w:pPr>
-      <w:hyperlink w:anchor="_Toc477344213" w:history="1">
+      <w:hyperlink w:anchor="_Toc481537956" w:history="1">
         <w:r>
           <w:rPr>
             <w:rStyle w:val="Hyperlink"/>
@@ -1623,7 +1574,6 @@
           <w:rPr>
             <w:noProof/>
             <w:webHidden/>
-            <w:lang w:val="nl-BE"/>
           </w:rPr>
           <w:tab/>
         </w:r>
@@ -1631,7 +1581,6 @@
           <w:rPr>
             <w:noProof/>
             <w:webHidden/>
-            <w:lang w:val="nl-BE"/>
           </w:rPr>
           <w:fldChar w:fldCharType="begin"/>
         </w:r>
@@ -1639,22 +1588,19 @@
           <w:rPr>
             <w:noProof/>
             <w:webHidden/>
-            <w:lang w:val="nl-BE"/>
-          </w:rPr>
-          <w:instrText xml:space="preserve"> PAGEREF _Toc477344213 \h </w:instrText>
-        </w:r>
-        <w:r>
-          <w:rPr>
-            <w:noProof/>
-            <w:webHidden/>
-            <w:lang w:val="nl-BE"/>
-          </w:rPr>
-        </w:r>
-        <w:r>
-          <w:rPr>
-            <w:noProof/>
-            <w:webHidden/>
-            <w:lang w:val="nl-BE"/>
+          </w:rPr>
+          <w:instrText xml:space="preserve"> PAGEREF _Toc481537956 \h </w:instrText>
+        </w:r>
+        <w:r>
+          <w:rPr>
+            <w:noProof/>
+            <w:webHidden/>
+          </w:rPr>
+        </w:r>
+        <w:r>
+          <w:rPr>
+            <w:noProof/>
+            <w:webHidden/>
           </w:rPr>
           <w:fldChar w:fldCharType="separate"/>
         </w:r>
@@ -1662,15 +1608,13 @@
           <w:rPr>
             <w:noProof/>
             <w:webHidden/>
-            <w:lang w:val="nl-BE"/>
-          </w:rPr>
-          <w:t>10</w:t>
-        </w:r>
-        <w:r>
-          <w:rPr>
-            <w:noProof/>
-            <w:webHidden/>
-            <w:lang w:val="nl-BE"/>
+          </w:rPr>
+          <w:t>9</w:t>
+        </w:r>
+        <w:r>
+          <w:rPr>
+            <w:noProof/>
+            <w:webHidden/>
           </w:rPr>
           <w:fldChar w:fldCharType="end"/>
         </w:r>
@@ -1690,7 +1634,7 @@
           <w:lang w:val="nl-BE" w:eastAsia="nl-BE"/>
         </w:rPr>
       </w:pPr>
-      <w:hyperlink w:anchor="_Toc477344214" w:history="1">
+      <w:hyperlink w:anchor="_Toc481537957" w:history="1">
         <w:r>
           <w:rPr>
             <w:rStyle w:val="Hyperlink"/>
@@ -1720,7 +1664,6 @@
           <w:rPr>
             <w:noProof/>
             <w:webHidden/>
-            <w:lang w:val="nl-BE"/>
           </w:rPr>
           <w:tab/>
         </w:r>
@@ -1728,7 +1671,6 @@
           <w:rPr>
             <w:noProof/>
             <w:webHidden/>
-            <w:lang w:val="nl-BE"/>
           </w:rPr>
           <w:fldChar w:fldCharType="begin"/>
         </w:r>
@@ -1736,22 +1678,19 @@
           <w:rPr>
             <w:noProof/>
             <w:webHidden/>
-            <w:lang w:val="nl-BE"/>
-          </w:rPr>
-          <w:instrText xml:space="preserve"> PAGEREF _Toc477344214 \h </w:instrText>
-        </w:r>
-        <w:r>
-          <w:rPr>
-            <w:noProof/>
-            <w:webHidden/>
-            <w:lang w:val="nl-BE"/>
-          </w:rPr>
-        </w:r>
-        <w:r>
-          <w:rPr>
-            <w:noProof/>
-            <w:webHidden/>
-            <w:lang w:val="nl-BE"/>
+          </w:rPr>
+          <w:instrText xml:space="preserve"> PAGEREF _Toc481537957 \h </w:instrText>
+        </w:r>
+        <w:r>
+          <w:rPr>
+            <w:noProof/>
+            <w:webHidden/>
+          </w:rPr>
+        </w:r>
+        <w:r>
+          <w:rPr>
+            <w:noProof/>
+            <w:webHidden/>
           </w:rPr>
           <w:fldChar w:fldCharType="separate"/>
         </w:r>
@@ -1759,15 +1698,13 @@
           <w:rPr>
             <w:noProof/>
             <w:webHidden/>
-            <w:lang w:val="nl-BE"/>
-          </w:rPr>
-          <w:t>10</w:t>
-        </w:r>
-        <w:r>
-          <w:rPr>
-            <w:noProof/>
-            <w:webHidden/>
-            <w:lang w:val="nl-BE"/>
+          </w:rPr>
+          <w:t>9</w:t>
+        </w:r>
+        <w:r>
+          <w:rPr>
+            <w:noProof/>
+            <w:webHidden/>
           </w:rPr>
           <w:fldChar w:fldCharType="end"/>
         </w:r>
@@ -1787,7 +1724,7 @@
           <w:lang w:val="nl-BE" w:eastAsia="nl-BE"/>
         </w:rPr>
       </w:pPr>
-      <w:hyperlink w:anchor="_Toc477344215" w:history="1">
+      <w:hyperlink w:anchor="_Toc481537958" w:history="1">
         <w:r>
           <w:rPr>
             <w:rStyle w:val="Hyperlink"/>
@@ -1817,7 +1754,6 @@
           <w:rPr>
             <w:noProof/>
             <w:webHidden/>
-            <w:lang w:val="nl-BE"/>
           </w:rPr>
           <w:tab/>
         </w:r>
@@ -1825,7 +1761,6 @@
           <w:rPr>
             <w:noProof/>
             <w:webHidden/>
-            <w:lang w:val="nl-BE"/>
           </w:rPr>
           <w:fldChar w:fldCharType="begin"/>
         </w:r>
@@ -1833,22 +1768,19 @@
           <w:rPr>
             <w:noProof/>
             <w:webHidden/>
-            <w:lang w:val="nl-BE"/>
-          </w:rPr>
-          <w:instrText xml:space="preserve"> PAGEREF _Toc477344215 \h </w:instrText>
-        </w:r>
-        <w:r>
-          <w:rPr>
-            <w:noProof/>
-            <w:webHidden/>
-            <w:lang w:val="nl-BE"/>
-          </w:rPr>
-        </w:r>
-        <w:r>
-          <w:rPr>
-            <w:noProof/>
-            <w:webHidden/>
-            <w:lang w:val="nl-BE"/>
+          </w:rPr>
+          <w:instrText xml:space="preserve"> PAGEREF _Toc481537958 \h </w:instrText>
+        </w:r>
+        <w:r>
+          <w:rPr>
+            <w:noProof/>
+            <w:webHidden/>
+          </w:rPr>
+        </w:r>
+        <w:r>
+          <w:rPr>
+            <w:noProof/>
+            <w:webHidden/>
           </w:rPr>
           <w:fldChar w:fldCharType="separate"/>
         </w:r>
@@ -1856,15 +1788,13 @@
           <w:rPr>
             <w:noProof/>
             <w:webHidden/>
-            <w:lang w:val="nl-BE"/>
-          </w:rPr>
-          <w:t>10</w:t>
-        </w:r>
-        <w:r>
-          <w:rPr>
-            <w:noProof/>
-            <w:webHidden/>
-            <w:lang w:val="nl-BE"/>
+          </w:rPr>
+          <w:t>12</w:t>
+        </w:r>
+        <w:r>
+          <w:rPr>
+            <w:noProof/>
+            <w:webHidden/>
           </w:rPr>
           <w:fldChar w:fldCharType="end"/>
         </w:r>
@@ -1883,7 +1813,7 @@
           <w:lang w:val="nl-BE" w:eastAsia="nl-BE"/>
         </w:rPr>
       </w:pPr>
-      <w:hyperlink w:anchor="_Toc477344216" w:history="1">
+      <w:hyperlink w:anchor="_Toc481537959" w:history="1">
         <w:r>
           <w:rPr>
             <w:rStyle w:val="Hyperlink"/>
@@ -1913,7 +1843,6 @@
           <w:rPr>
             <w:noProof/>
             <w:webHidden/>
-            <w:lang w:val="nl-BE"/>
           </w:rPr>
           <w:tab/>
         </w:r>
@@ -1921,7 +1850,6 @@
           <w:rPr>
             <w:noProof/>
             <w:webHidden/>
-            <w:lang w:val="nl-BE"/>
           </w:rPr>
           <w:fldChar w:fldCharType="begin"/>
         </w:r>
@@ -1929,22 +1857,19 @@
           <w:rPr>
             <w:noProof/>
             <w:webHidden/>
-            <w:lang w:val="nl-BE"/>
-          </w:rPr>
-          <w:instrText xml:space="preserve"> PAGEREF _Toc477344216 \h </w:instrText>
-        </w:r>
-        <w:r>
-          <w:rPr>
-            <w:noProof/>
-            <w:webHidden/>
-            <w:lang w:val="nl-BE"/>
-          </w:rPr>
-        </w:r>
-        <w:r>
-          <w:rPr>
-            <w:noProof/>
-            <w:webHidden/>
-            <w:lang w:val="nl-BE"/>
+          </w:rPr>
+          <w:instrText xml:space="preserve"> PAGEREF _Toc481537959 \h </w:instrText>
+        </w:r>
+        <w:r>
+          <w:rPr>
+            <w:noProof/>
+            <w:webHidden/>
+          </w:rPr>
+        </w:r>
+        <w:r>
+          <w:rPr>
+            <w:noProof/>
+            <w:webHidden/>
           </w:rPr>
           <w:fldChar w:fldCharType="separate"/>
         </w:r>
@@ -1952,15 +1877,13 @@
           <w:rPr>
             <w:noProof/>
             <w:webHidden/>
-            <w:lang w:val="nl-BE"/>
-          </w:rPr>
-          <w:t>10</w:t>
-        </w:r>
-        <w:r>
-          <w:rPr>
-            <w:noProof/>
-            <w:webHidden/>
-            <w:lang w:val="nl-BE"/>
+          </w:rPr>
+          <w:t>12</w:t>
+        </w:r>
+        <w:r>
+          <w:rPr>
+            <w:noProof/>
+            <w:webHidden/>
           </w:rPr>
           <w:fldChar w:fldCharType="end"/>
         </w:r>
@@ -1980,7 +1903,7 @@
           <w:lang w:val="nl-BE" w:eastAsia="nl-BE"/>
         </w:rPr>
       </w:pPr>
-      <w:hyperlink w:anchor="_Toc477344217" w:history="1">
+      <w:hyperlink w:anchor="_Toc481537960" w:history="1">
         <w:r>
           <w:rPr>
             <w:rStyle w:val="Hyperlink"/>
@@ -2010,7 +1933,6 @@
           <w:rPr>
             <w:noProof/>
             <w:webHidden/>
-            <w:lang w:val="nl-BE"/>
           </w:rPr>
           <w:tab/>
         </w:r>
@@ -2018,7 +1940,6 @@
           <w:rPr>
             <w:noProof/>
             <w:webHidden/>
-            <w:lang w:val="nl-BE"/>
           </w:rPr>
           <w:fldChar w:fldCharType="begin"/>
         </w:r>
@@ -2026,22 +1947,19 @@
           <w:rPr>
             <w:noProof/>
             <w:webHidden/>
-            <w:lang w:val="nl-BE"/>
-          </w:rPr>
-          <w:instrText xml:space="preserve"> PAGEREF _Toc477344217 \h </w:instrText>
-        </w:r>
-        <w:r>
-          <w:rPr>
-            <w:noProof/>
-            <w:webHidden/>
-            <w:lang w:val="nl-BE"/>
-          </w:rPr>
-        </w:r>
-        <w:r>
-          <w:rPr>
-            <w:noProof/>
-            <w:webHidden/>
-            <w:lang w:val="nl-BE"/>
+          </w:rPr>
+          <w:instrText xml:space="preserve"> PAGEREF _Toc481537960 \h </w:instrText>
+        </w:r>
+        <w:r>
+          <w:rPr>
+            <w:noProof/>
+            <w:webHidden/>
+          </w:rPr>
+        </w:r>
+        <w:r>
+          <w:rPr>
+            <w:noProof/>
+            <w:webHidden/>
           </w:rPr>
           <w:fldChar w:fldCharType="separate"/>
         </w:r>
@@ -2049,15 +1967,13 @@
           <w:rPr>
             <w:noProof/>
             <w:webHidden/>
-            <w:lang w:val="nl-BE"/>
-          </w:rPr>
-          <w:t>10</w:t>
-        </w:r>
-        <w:r>
-          <w:rPr>
-            <w:noProof/>
-            <w:webHidden/>
-            <w:lang w:val="nl-BE"/>
+          </w:rPr>
+          <w:t>12</w:t>
+        </w:r>
+        <w:r>
+          <w:rPr>
+            <w:noProof/>
+            <w:webHidden/>
           </w:rPr>
           <w:fldChar w:fldCharType="end"/>
         </w:r>
@@ -2077,7 +1993,7 @@
           <w:lang w:val="nl-BE" w:eastAsia="nl-BE"/>
         </w:rPr>
       </w:pPr>
-      <w:hyperlink w:anchor="_Toc477344218" w:history="1">
+      <w:hyperlink w:anchor="_Toc481537961" w:history="1">
         <w:r>
           <w:rPr>
             <w:rStyle w:val="Hyperlink"/>
@@ -2101,13 +2017,12 @@
             <w:noProof/>
             <w:lang w:val="nl-BE"/>
           </w:rPr>
-          <w:t>Backend</w:t>
-        </w:r>
-        <w:r>
-          <w:rPr>
-            <w:noProof/>
-            <w:webHidden/>
-            <w:lang w:val="nl-BE"/>
+          <w:t>API</w:t>
+        </w:r>
+        <w:r>
+          <w:rPr>
+            <w:noProof/>
+            <w:webHidden/>
           </w:rPr>
           <w:tab/>
         </w:r>
@@ -2115,7 +2030,6 @@
           <w:rPr>
             <w:noProof/>
             <w:webHidden/>
-            <w:lang w:val="nl-BE"/>
           </w:rPr>
           <w:fldChar w:fldCharType="begin"/>
         </w:r>
@@ -2123,22 +2037,19 @@
           <w:rPr>
             <w:noProof/>
             <w:webHidden/>
-            <w:lang w:val="nl-BE"/>
-          </w:rPr>
-          <w:instrText xml:space="preserve"> PAGEREF _Toc477344218 \h </w:instrText>
-        </w:r>
-        <w:r>
-          <w:rPr>
-            <w:noProof/>
-            <w:webHidden/>
-            <w:lang w:val="nl-BE"/>
-          </w:rPr>
-        </w:r>
-        <w:r>
-          <w:rPr>
-            <w:noProof/>
-            <w:webHidden/>
-            <w:lang w:val="nl-BE"/>
+          </w:rPr>
+          <w:instrText xml:space="preserve"> PAGEREF _Toc481537961 \h </w:instrText>
+        </w:r>
+        <w:r>
+          <w:rPr>
+            <w:noProof/>
+            <w:webHidden/>
+          </w:rPr>
+        </w:r>
+        <w:r>
+          <w:rPr>
+            <w:noProof/>
+            <w:webHidden/>
           </w:rPr>
           <w:fldChar w:fldCharType="separate"/>
         </w:r>
@@ -2146,15 +2057,13 @@
           <w:rPr>
             <w:noProof/>
             <w:webHidden/>
-            <w:lang w:val="nl-BE"/>
-          </w:rPr>
-          <w:t>10</w:t>
-        </w:r>
-        <w:r>
-          <w:rPr>
-            <w:noProof/>
-            <w:webHidden/>
-            <w:lang w:val="nl-BE"/>
+          </w:rPr>
+          <w:t>13</w:t>
+        </w:r>
+        <w:r>
+          <w:rPr>
+            <w:noProof/>
+            <w:webHidden/>
           </w:rPr>
           <w:fldChar w:fldCharType="end"/>
         </w:r>
@@ -2173,7 +2082,7 @@
           <w:lang w:val="nl-BE" w:eastAsia="nl-BE"/>
         </w:rPr>
       </w:pPr>
-      <w:hyperlink w:anchor="_Toc477344219" w:history="1">
+      <w:hyperlink w:anchor="_Toc481537962" w:history="1">
         <w:r>
           <w:rPr>
             <w:rStyle w:val="Hyperlink"/>
@@ -2203,7 +2112,6 @@
           <w:rPr>
             <w:noProof/>
             <w:webHidden/>
-            <w:lang w:val="nl-BE"/>
           </w:rPr>
           <w:tab/>
         </w:r>
@@ -2211,7 +2119,6 @@
           <w:rPr>
             <w:noProof/>
             <w:webHidden/>
-            <w:lang w:val="nl-BE"/>
           </w:rPr>
           <w:fldChar w:fldCharType="begin"/>
         </w:r>
@@ -2219,22 +2126,19 @@
           <w:rPr>
             <w:noProof/>
             <w:webHidden/>
-            <w:lang w:val="nl-BE"/>
-          </w:rPr>
-          <w:instrText xml:space="preserve"> PAGEREF _Toc477344219 \h </w:instrText>
-        </w:r>
-        <w:r>
-          <w:rPr>
-            <w:noProof/>
-            <w:webHidden/>
-            <w:lang w:val="nl-BE"/>
-          </w:rPr>
-        </w:r>
-        <w:r>
-          <w:rPr>
-            <w:noProof/>
-            <w:webHidden/>
-            <w:lang w:val="nl-BE"/>
+          </w:rPr>
+          <w:instrText xml:space="preserve"> PAGEREF _Toc481537962 \h </w:instrText>
+        </w:r>
+        <w:r>
+          <w:rPr>
+            <w:noProof/>
+            <w:webHidden/>
+          </w:rPr>
+        </w:r>
+        <w:r>
+          <w:rPr>
+            <w:noProof/>
+            <w:webHidden/>
           </w:rPr>
           <w:fldChar w:fldCharType="separate"/>
         </w:r>
@@ -2242,15 +2146,13 @@
           <w:rPr>
             <w:noProof/>
             <w:webHidden/>
-            <w:lang w:val="nl-BE"/>
-          </w:rPr>
-          <w:t>10</w:t>
-        </w:r>
-        <w:r>
-          <w:rPr>
-            <w:noProof/>
-            <w:webHidden/>
-            <w:lang w:val="nl-BE"/>
+          </w:rPr>
+          <w:t>13</w:t>
+        </w:r>
+        <w:r>
+          <w:rPr>
+            <w:noProof/>
+            <w:webHidden/>
           </w:rPr>
           <w:fldChar w:fldCharType="end"/>
         </w:r>
@@ -2269,7 +2171,7 @@
           <w:lang w:val="nl-BE" w:eastAsia="nl-BE"/>
         </w:rPr>
       </w:pPr>
-      <w:hyperlink w:anchor="_Toc477344220" w:history="1">
+      <w:hyperlink w:anchor="_Toc481537963" w:history="1">
         <w:r>
           <w:rPr>
             <w:rStyle w:val="Hyperlink"/>
@@ -2299,7 +2201,6 @@
           <w:rPr>
             <w:noProof/>
             <w:webHidden/>
-            <w:lang w:val="nl-BE"/>
           </w:rPr>
           <w:tab/>
         </w:r>
@@ -2307,7 +2208,6 @@
           <w:rPr>
             <w:noProof/>
             <w:webHidden/>
-            <w:lang w:val="nl-BE"/>
           </w:rPr>
           <w:fldChar w:fldCharType="begin"/>
         </w:r>
@@ -2315,22 +2215,19 @@
           <w:rPr>
             <w:noProof/>
             <w:webHidden/>
-            <w:lang w:val="nl-BE"/>
-          </w:rPr>
-          <w:instrText xml:space="preserve"> PAGEREF _Toc477344220 \h </w:instrText>
-        </w:r>
-        <w:r>
-          <w:rPr>
-            <w:noProof/>
-            <w:webHidden/>
-            <w:lang w:val="nl-BE"/>
-          </w:rPr>
-        </w:r>
-        <w:r>
-          <w:rPr>
-            <w:noProof/>
-            <w:webHidden/>
-            <w:lang w:val="nl-BE"/>
+          </w:rPr>
+          <w:instrText xml:space="preserve"> PAGEREF _Toc481537963 \h </w:instrText>
+        </w:r>
+        <w:r>
+          <w:rPr>
+            <w:noProof/>
+            <w:webHidden/>
+          </w:rPr>
+        </w:r>
+        <w:r>
+          <w:rPr>
+            <w:noProof/>
+            <w:webHidden/>
           </w:rPr>
           <w:fldChar w:fldCharType="separate"/>
         </w:r>
@@ -2338,15 +2235,13 @@
           <w:rPr>
             <w:noProof/>
             <w:webHidden/>
-            <w:lang w:val="nl-BE"/>
-          </w:rPr>
-          <w:t>10</w:t>
-        </w:r>
-        <w:r>
-          <w:rPr>
-            <w:noProof/>
-            <w:webHidden/>
-            <w:lang w:val="nl-BE"/>
+          </w:rPr>
+          <w:t>14</w:t>
+        </w:r>
+        <w:r>
+          <w:rPr>
+            <w:noProof/>
+            <w:webHidden/>
           </w:rPr>
           <w:fldChar w:fldCharType="end"/>
         </w:r>
@@ -2365,7 +2260,7 @@
           <w:lang w:val="nl-BE" w:eastAsia="nl-BE"/>
         </w:rPr>
       </w:pPr>
-      <w:hyperlink w:anchor="_Toc477344221" w:history="1">
+      <w:hyperlink w:anchor="_Toc481537964" w:history="1">
         <w:r>
           <w:rPr>
             <w:rStyle w:val="Hyperlink"/>
@@ -2395,7 +2290,6 @@
           <w:rPr>
             <w:noProof/>
             <w:webHidden/>
-            <w:lang w:val="nl-BE"/>
           </w:rPr>
           <w:tab/>
         </w:r>
@@ -2403,7 +2297,6 @@
           <w:rPr>
             <w:noProof/>
             <w:webHidden/>
-            <w:lang w:val="nl-BE"/>
           </w:rPr>
           <w:fldChar w:fldCharType="begin"/>
         </w:r>
@@ -2411,22 +2304,19 @@
           <w:rPr>
             <w:noProof/>
             <w:webHidden/>
-            <w:lang w:val="nl-BE"/>
-          </w:rPr>
-          <w:instrText xml:space="preserve"> PAGEREF _Toc477344221 \h </w:instrText>
-        </w:r>
-        <w:r>
-          <w:rPr>
-            <w:noProof/>
-            <w:webHidden/>
-            <w:lang w:val="nl-BE"/>
-          </w:rPr>
-        </w:r>
-        <w:r>
-          <w:rPr>
-            <w:noProof/>
-            <w:webHidden/>
-            <w:lang w:val="nl-BE"/>
+          </w:rPr>
+          <w:instrText xml:space="preserve"> PAGEREF _Toc481537964 \h </w:instrText>
+        </w:r>
+        <w:r>
+          <w:rPr>
+            <w:noProof/>
+            <w:webHidden/>
+          </w:rPr>
+        </w:r>
+        <w:r>
+          <w:rPr>
+            <w:noProof/>
+            <w:webHidden/>
           </w:rPr>
           <w:fldChar w:fldCharType="separate"/>
         </w:r>
@@ -2434,15 +2324,13 @@
           <w:rPr>
             <w:noProof/>
             <w:webHidden/>
-            <w:lang w:val="nl-BE"/>
-          </w:rPr>
-          <w:t>11</w:t>
-        </w:r>
-        <w:r>
-          <w:rPr>
-            <w:noProof/>
-            <w:webHidden/>
-            <w:lang w:val="nl-BE"/>
+          </w:rPr>
+          <w:t>15</w:t>
+        </w:r>
+        <w:r>
+          <w:rPr>
+            <w:noProof/>
+            <w:webHidden/>
           </w:rPr>
           <w:fldChar w:fldCharType="end"/>
         </w:r>
@@ -2461,7 +2349,7 @@
           <w:lang w:val="nl-BE" w:eastAsia="nl-BE"/>
         </w:rPr>
       </w:pPr>
-      <w:hyperlink w:anchor="_Toc477344222" w:history="1">
+      <w:hyperlink w:anchor="_Toc481537965" w:history="1">
         <w:r>
           <w:rPr>
             <w:rStyle w:val="Hyperlink"/>
@@ -2491,7 +2379,6 @@
           <w:rPr>
             <w:noProof/>
             <w:webHidden/>
-            <w:lang w:val="nl-BE"/>
           </w:rPr>
           <w:tab/>
         </w:r>
@@ -2499,7 +2386,6 @@
           <w:rPr>
             <w:noProof/>
             <w:webHidden/>
-            <w:lang w:val="nl-BE"/>
           </w:rPr>
           <w:fldChar w:fldCharType="begin"/>
         </w:r>
@@ -2507,22 +2393,19 @@
           <w:rPr>
             <w:noProof/>
             <w:webHidden/>
-            <w:lang w:val="nl-BE"/>
-          </w:rPr>
-          <w:instrText xml:space="preserve"> PAGEREF _Toc477344222 \h </w:instrText>
-        </w:r>
-        <w:r>
-          <w:rPr>
-            <w:noProof/>
-            <w:webHidden/>
-            <w:lang w:val="nl-BE"/>
-          </w:rPr>
-        </w:r>
-        <w:r>
-          <w:rPr>
-            <w:noProof/>
-            <w:webHidden/>
-            <w:lang w:val="nl-BE"/>
+          </w:rPr>
+          <w:instrText xml:space="preserve"> PAGEREF _Toc481537965 \h </w:instrText>
+        </w:r>
+        <w:r>
+          <w:rPr>
+            <w:noProof/>
+            <w:webHidden/>
+          </w:rPr>
+        </w:r>
+        <w:r>
+          <w:rPr>
+            <w:noProof/>
+            <w:webHidden/>
           </w:rPr>
           <w:fldChar w:fldCharType="separate"/>
         </w:r>
@@ -2530,15 +2413,13 @@
           <w:rPr>
             <w:noProof/>
             <w:webHidden/>
-            <w:lang w:val="nl-BE"/>
-          </w:rPr>
-          <w:t>11</w:t>
-        </w:r>
-        <w:r>
-          <w:rPr>
-            <w:noProof/>
-            <w:webHidden/>
-            <w:lang w:val="nl-BE"/>
+          </w:rPr>
+          <w:t>15</w:t>
+        </w:r>
+        <w:r>
+          <w:rPr>
+            <w:noProof/>
+            <w:webHidden/>
           </w:rPr>
           <w:fldChar w:fldCharType="end"/>
         </w:r>
@@ -2557,7 +2438,7 @@
           <w:lang w:val="nl-BE" w:eastAsia="nl-BE"/>
         </w:rPr>
       </w:pPr>
-      <w:hyperlink w:anchor="_Toc477344223" w:history="1">
+      <w:hyperlink w:anchor="_Toc481537966" w:history="1">
         <w:r>
           <w:rPr>
             <w:rStyle w:val="Hyperlink"/>
@@ -2587,7 +2468,6 @@
           <w:rPr>
             <w:noProof/>
             <w:webHidden/>
-            <w:lang w:val="nl-BE"/>
           </w:rPr>
           <w:tab/>
         </w:r>
@@ -2595,7 +2475,6 @@
           <w:rPr>
             <w:noProof/>
             <w:webHidden/>
-            <w:lang w:val="nl-BE"/>
           </w:rPr>
           <w:fldChar w:fldCharType="begin"/>
         </w:r>
@@ -2603,22 +2482,19 @@
           <w:rPr>
             <w:noProof/>
             <w:webHidden/>
-            <w:lang w:val="nl-BE"/>
-          </w:rPr>
-          <w:instrText xml:space="preserve"> PAGEREF _Toc477344223 \h </w:instrText>
-        </w:r>
-        <w:r>
-          <w:rPr>
-            <w:noProof/>
-            <w:webHidden/>
-            <w:lang w:val="nl-BE"/>
-          </w:rPr>
-        </w:r>
-        <w:r>
-          <w:rPr>
-            <w:noProof/>
-            <w:webHidden/>
-            <w:lang w:val="nl-BE"/>
+          </w:rPr>
+          <w:instrText xml:space="preserve"> PAGEREF _Toc481537966 \h </w:instrText>
+        </w:r>
+        <w:r>
+          <w:rPr>
+            <w:noProof/>
+            <w:webHidden/>
+          </w:rPr>
+        </w:r>
+        <w:r>
+          <w:rPr>
+            <w:noProof/>
+            <w:webHidden/>
           </w:rPr>
           <w:fldChar w:fldCharType="separate"/>
         </w:r>
@@ -2626,15 +2502,13 @@
           <w:rPr>
             <w:noProof/>
             <w:webHidden/>
-            <w:lang w:val="nl-BE"/>
-          </w:rPr>
-          <w:t>11</w:t>
-        </w:r>
-        <w:r>
-          <w:rPr>
-            <w:noProof/>
-            <w:webHidden/>
-            <w:lang w:val="nl-BE"/>
+          </w:rPr>
+          <w:t>15</w:t>
+        </w:r>
+        <w:r>
+          <w:rPr>
+            <w:noProof/>
+            <w:webHidden/>
           </w:rPr>
           <w:fldChar w:fldCharType="end"/>
         </w:r>
@@ -2653,7 +2527,7 @@
           <w:lang w:val="nl-BE" w:eastAsia="nl-BE"/>
         </w:rPr>
       </w:pPr>
-      <w:hyperlink w:anchor="_Toc477344224" w:history="1">
+      <w:hyperlink w:anchor="_Toc481537967" w:history="1">
         <w:r>
           <w:rPr>
             <w:rStyle w:val="Hyperlink"/>
@@ -2683,7 +2557,6 @@
           <w:rPr>
             <w:noProof/>
             <w:webHidden/>
-            <w:lang w:val="nl-BE"/>
           </w:rPr>
           <w:tab/>
         </w:r>
@@ -2691,7 +2564,6 @@
           <w:rPr>
             <w:noProof/>
             <w:webHidden/>
-            <w:lang w:val="nl-BE"/>
           </w:rPr>
           <w:fldChar w:fldCharType="begin"/>
         </w:r>
@@ -2699,22 +2571,19 @@
           <w:rPr>
             <w:noProof/>
             <w:webHidden/>
-            <w:lang w:val="nl-BE"/>
-          </w:rPr>
-          <w:instrText xml:space="preserve"> PAGEREF _Toc477344224 \h </w:instrText>
-        </w:r>
-        <w:r>
-          <w:rPr>
-            <w:noProof/>
-            <w:webHidden/>
-            <w:lang w:val="nl-BE"/>
-          </w:rPr>
-        </w:r>
-        <w:r>
-          <w:rPr>
-            <w:noProof/>
-            <w:webHidden/>
-            <w:lang w:val="nl-BE"/>
+          </w:rPr>
+          <w:instrText xml:space="preserve"> PAGEREF _Toc481537967 \h </w:instrText>
+        </w:r>
+        <w:r>
+          <w:rPr>
+            <w:noProof/>
+            <w:webHidden/>
+          </w:rPr>
+        </w:r>
+        <w:r>
+          <w:rPr>
+            <w:noProof/>
+            <w:webHidden/>
           </w:rPr>
           <w:fldChar w:fldCharType="separate"/>
         </w:r>
@@ -2722,15 +2591,13 @@
           <w:rPr>
             <w:noProof/>
             <w:webHidden/>
-            <w:lang w:val="nl-BE"/>
-          </w:rPr>
-          <w:t>11</w:t>
-        </w:r>
-        <w:r>
-          <w:rPr>
-            <w:noProof/>
-            <w:webHidden/>
-            <w:lang w:val="nl-BE"/>
+          </w:rPr>
+          <w:t>15</w:t>
+        </w:r>
+        <w:r>
+          <w:rPr>
+            <w:noProof/>
+            <w:webHidden/>
           </w:rPr>
           <w:fldChar w:fldCharType="end"/>
         </w:r>
@@ -2749,7 +2616,7 @@
           <w:lang w:val="nl-BE" w:eastAsia="nl-BE"/>
         </w:rPr>
       </w:pPr>
-      <w:hyperlink w:anchor="_Toc477344225" w:history="1">
+      <w:hyperlink w:anchor="_Toc481537968" w:history="1">
         <w:r>
           <w:rPr>
             <w:rStyle w:val="Hyperlink"/>
@@ -2779,7 +2646,6 @@
           <w:rPr>
             <w:noProof/>
             <w:webHidden/>
-            <w:lang w:val="nl-BE"/>
           </w:rPr>
           <w:tab/>
         </w:r>
@@ -2787,7 +2653,6 @@
           <w:rPr>
             <w:noProof/>
             <w:webHidden/>
-            <w:lang w:val="nl-BE"/>
           </w:rPr>
           <w:fldChar w:fldCharType="begin"/>
         </w:r>
@@ -2795,22 +2660,19 @@
           <w:rPr>
             <w:noProof/>
             <w:webHidden/>
-            <w:lang w:val="nl-BE"/>
-          </w:rPr>
-          <w:instrText xml:space="preserve"> PAGEREF _Toc477344225 \h </w:instrText>
-        </w:r>
-        <w:r>
-          <w:rPr>
-            <w:noProof/>
-            <w:webHidden/>
-            <w:lang w:val="nl-BE"/>
-          </w:rPr>
-        </w:r>
-        <w:r>
-          <w:rPr>
-            <w:noProof/>
-            <w:webHidden/>
-            <w:lang w:val="nl-BE"/>
+          </w:rPr>
+          <w:instrText xml:space="preserve"> PAGEREF _Toc481537968 \h </w:instrText>
+        </w:r>
+        <w:r>
+          <w:rPr>
+            <w:noProof/>
+            <w:webHidden/>
+          </w:rPr>
+        </w:r>
+        <w:r>
+          <w:rPr>
+            <w:noProof/>
+            <w:webHidden/>
           </w:rPr>
           <w:fldChar w:fldCharType="separate"/>
         </w:r>
@@ -2818,15 +2680,13 @@
           <w:rPr>
             <w:noProof/>
             <w:webHidden/>
-            <w:lang w:val="nl-BE"/>
-          </w:rPr>
-          <w:t>12</w:t>
-        </w:r>
-        <w:r>
-          <w:rPr>
-            <w:noProof/>
-            <w:webHidden/>
-            <w:lang w:val="nl-BE"/>
+          </w:rPr>
+          <w:t>16</w:t>
+        </w:r>
+        <w:r>
+          <w:rPr>
+            <w:noProof/>
+            <w:webHidden/>
           </w:rPr>
           <w:fldChar w:fldCharType="end"/>
         </w:r>
@@ -2845,7 +2705,7 @@
           <w:lang w:val="nl-BE" w:eastAsia="nl-BE"/>
         </w:rPr>
       </w:pPr>
-      <w:hyperlink w:anchor="_Toc477344226" w:history="1">
+      <w:hyperlink w:anchor="_Toc481537969" w:history="1">
         <w:r>
           <w:rPr>
             <w:rStyle w:val="Hyperlink"/>
@@ -2875,7 +2735,6 @@
           <w:rPr>
             <w:noProof/>
             <w:webHidden/>
-            <w:lang w:val="nl-BE"/>
           </w:rPr>
           <w:tab/>
         </w:r>
@@ -2883,7 +2742,6 @@
           <w:rPr>
             <w:noProof/>
             <w:webHidden/>
-            <w:lang w:val="nl-BE"/>
           </w:rPr>
           <w:fldChar w:fldCharType="begin"/>
         </w:r>
@@ -2891,22 +2749,19 @@
           <w:rPr>
             <w:noProof/>
             <w:webHidden/>
-            <w:lang w:val="nl-BE"/>
-          </w:rPr>
-          <w:instrText xml:space="preserve"> PAGEREF _Toc477344226 \h </w:instrText>
-        </w:r>
-        <w:r>
-          <w:rPr>
-            <w:noProof/>
-            <w:webHidden/>
-            <w:lang w:val="nl-BE"/>
-          </w:rPr>
-        </w:r>
-        <w:r>
-          <w:rPr>
-            <w:noProof/>
-            <w:webHidden/>
-            <w:lang w:val="nl-BE"/>
+          </w:rPr>
+          <w:instrText xml:space="preserve"> PAGEREF _Toc481537969 \h </w:instrText>
+        </w:r>
+        <w:r>
+          <w:rPr>
+            <w:noProof/>
+            <w:webHidden/>
+          </w:rPr>
+        </w:r>
+        <w:r>
+          <w:rPr>
+            <w:noProof/>
+            <w:webHidden/>
           </w:rPr>
           <w:fldChar w:fldCharType="separate"/>
         </w:r>
@@ -2914,15 +2769,13 @@
           <w:rPr>
             <w:noProof/>
             <w:webHidden/>
-            <w:lang w:val="nl-BE"/>
-          </w:rPr>
-          <w:t>12</w:t>
-        </w:r>
-        <w:r>
-          <w:rPr>
-            <w:noProof/>
-            <w:webHidden/>
-            <w:lang w:val="nl-BE"/>
+          </w:rPr>
+          <w:t>16</w:t>
+        </w:r>
+        <w:r>
+          <w:rPr>
+            <w:noProof/>
+            <w:webHidden/>
           </w:rPr>
           <w:fldChar w:fldCharType="end"/>
         </w:r>
@@ -2941,7 +2794,7 @@
           <w:lang w:val="nl-BE" w:eastAsia="nl-BE"/>
         </w:rPr>
       </w:pPr>
-      <w:hyperlink w:anchor="_Toc477344227" w:history="1">
+      <w:hyperlink w:anchor="_Toc481537970" w:history="1">
         <w:r>
           <w:rPr>
             <w:rStyle w:val="Hyperlink"/>
@@ -2971,7 +2824,6 @@
           <w:rPr>
             <w:noProof/>
             <w:webHidden/>
-            <w:lang w:val="nl-BE"/>
           </w:rPr>
           <w:tab/>
         </w:r>
@@ -2979,7 +2831,6 @@
           <w:rPr>
             <w:noProof/>
             <w:webHidden/>
-            <w:lang w:val="nl-BE"/>
           </w:rPr>
           <w:fldChar w:fldCharType="begin"/>
         </w:r>
@@ -2987,22 +2838,19 @@
           <w:rPr>
             <w:noProof/>
             <w:webHidden/>
-            <w:lang w:val="nl-BE"/>
-          </w:rPr>
-          <w:instrText xml:space="preserve"> PAGEREF _Toc477344227 \h </w:instrText>
-        </w:r>
-        <w:r>
-          <w:rPr>
-            <w:noProof/>
-            <w:webHidden/>
-            <w:lang w:val="nl-BE"/>
-          </w:rPr>
-        </w:r>
-        <w:r>
-          <w:rPr>
-            <w:noProof/>
-            <w:webHidden/>
-            <w:lang w:val="nl-BE"/>
+          </w:rPr>
+          <w:instrText xml:space="preserve"> PAGEREF _Toc481537970 \h </w:instrText>
+        </w:r>
+        <w:r>
+          <w:rPr>
+            <w:noProof/>
+            <w:webHidden/>
+          </w:rPr>
+        </w:r>
+        <w:r>
+          <w:rPr>
+            <w:noProof/>
+            <w:webHidden/>
           </w:rPr>
           <w:fldChar w:fldCharType="separate"/>
         </w:r>
@@ -3010,15 +2858,13 @@
           <w:rPr>
             <w:noProof/>
             <w:webHidden/>
-            <w:lang w:val="nl-BE"/>
-          </w:rPr>
-          <w:t>12</w:t>
-        </w:r>
-        <w:r>
-          <w:rPr>
-            <w:noProof/>
-            <w:webHidden/>
-            <w:lang w:val="nl-BE"/>
+          </w:rPr>
+          <w:t>16</w:t>
+        </w:r>
+        <w:r>
+          <w:rPr>
+            <w:noProof/>
+            <w:webHidden/>
           </w:rPr>
           <w:fldChar w:fldCharType="end"/>
         </w:r>
@@ -3037,7 +2883,7 @@
           <w:lang w:val="nl-BE" w:eastAsia="nl-BE"/>
         </w:rPr>
       </w:pPr>
-      <w:hyperlink w:anchor="_Toc477344228" w:history="1">
+      <w:hyperlink w:anchor="_Toc481537971" w:history="1">
         <w:r>
           <w:rPr>
             <w:rStyle w:val="Hyperlink"/>
@@ -3067,7 +2913,6 @@
           <w:rPr>
             <w:noProof/>
             <w:webHidden/>
-            <w:lang w:val="nl-BE"/>
           </w:rPr>
           <w:tab/>
         </w:r>
@@ -3075,7 +2920,6 @@
           <w:rPr>
             <w:noProof/>
             <w:webHidden/>
-            <w:lang w:val="nl-BE"/>
           </w:rPr>
           <w:fldChar w:fldCharType="begin"/>
         </w:r>
@@ -3083,22 +2927,19 @@
           <w:rPr>
             <w:noProof/>
             <w:webHidden/>
-            <w:lang w:val="nl-BE"/>
-          </w:rPr>
-          <w:instrText xml:space="preserve"> PAGEREF _Toc477344228 \h </w:instrText>
-        </w:r>
-        <w:r>
-          <w:rPr>
-            <w:noProof/>
-            <w:webHidden/>
-            <w:lang w:val="nl-BE"/>
-          </w:rPr>
-        </w:r>
-        <w:r>
-          <w:rPr>
-            <w:noProof/>
-            <w:webHidden/>
-            <w:lang w:val="nl-BE"/>
+          </w:rPr>
+          <w:instrText xml:space="preserve"> PAGEREF _Toc481537971 \h </w:instrText>
+        </w:r>
+        <w:r>
+          <w:rPr>
+            <w:noProof/>
+            <w:webHidden/>
+          </w:rPr>
+        </w:r>
+        <w:r>
+          <w:rPr>
+            <w:noProof/>
+            <w:webHidden/>
           </w:rPr>
           <w:fldChar w:fldCharType="separate"/>
         </w:r>
@@ -3106,15 +2947,13 @@
           <w:rPr>
             <w:noProof/>
             <w:webHidden/>
-            <w:lang w:val="nl-BE"/>
-          </w:rPr>
-          <w:t>13</w:t>
-        </w:r>
-        <w:r>
-          <w:rPr>
-            <w:noProof/>
-            <w:webHidden/>
-            <w:lang w:val="nl-BE"/>
+          </w:rPr>
+          <w:t>17</w:t>
+        </w:r>
+        <w:r>
+          <w:rPr>
+            <w:noProof/>
+            <w:webHidden/>
           </w:rPr>
           <w:fldChar w:fldCharType="end"/>
         </w:r>
@@ -3133,7 +2972,7 @@
           <w:lang w:val="nl-BE" w:eastAsia="nl-BE"/>
         </w:rPr>
       </w:pPr>
-      <w:hyperlink w:anchor="_Toc477344229" w:history="1">
+      <w:hyperlink w:anchor="_Toc481537972" w:history="1">
         <w:r>
           <w:rPr>
             <w:rStyle w:val="Hyperlink"/>
@@ -3163,7 +3002,6 @@
           <w:rPr>
             <w:noProof/>
             <w:webHidden/>
-            <w:lang w:val="nl-BE"/>
           </w:rPr>
           <w:tab/>
         </w:r>
@@ -3171,7 +3009,6 @@
           <w:rPr>
             <w:noProof/>
             <w:webHidden/>
-            <w:lang w:val="nl-BE"/>
           </w:rPr>
           <w:fldChar w:fldCharType="begin"/>
         </w:r>
@@ -3179,22 +3016,19 @@
           <w:rPr>
             <w:noProof/>
             <w:webHidden/>
-            <w:lang w:val="nl-BE"/>
-          </w:rPr>
-          <w:instrText xml:space="preserve"> PAGEREF _Toc477344229 \h </w:instrText>
-        </w:r>
-        <w:r>
-          <w:rPr>
-            <w:noProof/>
-            <w:webHidden/>
-            <w:lang w:val="nl-BE"/>
-          </w:rPr>
-        </w:r>
-        <w:r>
-          <w:rPr>
-            <w:noProof/>
-            <w:webHidden/>
-            <w:lang w:val="nl-BE"/>
+          </w:rPr>
+          <w:instrText xml:space="preserve"> PAGEREF _Toc481537972 \h </w:instrText>
+        </w:r>
+        <w:r>
+          <w:rPr>
+            <w:noProof/>
+            <w:webHidden/>
+          </w:rPr>
+        </w:r>
+        <w:r>
+          <w:rPr>
+            <w:noProof/>
+            <w:webHidden/>
           </w:rPr>
           <w:fldChar w:fldCharType="separate"/>
         </w:r>
@@ -3202,15 +3036,13 @@
           <w:rPr>
             <w:noProof/>
             <w:webHidden/>
-            <w:lang w:val="nl-BE"/>
-          </w:rPr>
-          <w:t>13</w:t>
-        </w:r>
-        <w:r>
-          <w:rPr>
-            <w:noProof/>
-            <w:webHidden/>
-            <w:lang w:val="nl-BE"/>
+          </w:rPr>
+          <w:t>17</w:t>
+        </w:r>
+        <w:r>
+          <w:rPr>
+            <w:noProof/>
+            <w:webHidden/>
           </w:rPr>
           <w:fldChar w:fldCharType="end"/>
         </w:r>
@@ -3229,7 +3061,7 @@
           <w:lang w:val="nl-BE" w:eastAsia="nl-BE"/>
         </w:rPr>
       </w:pPr>
-      <w:hyperlink w:anchor="_Toc477344230" w:history="1">
+      <w:hyperlink w:anchor="_Toc481537973" w:history="1">
         <w:r>
           <w:rPr>
             <w:rStyle w:val="Hyperlink"/>
@@ -3259,7 +3091,6 @@
           <w:rPr>
             <w:noProof/>
             <w:webHidden/>
-            <w:lang w:val="nl-BE"/>
           </w:rPr>
           <w:tab/>
         </w:r>
@@ -3267,7 +3098,6 @@
           <w:rPr>
             <w:noProof/>
             <w:webHidden/>
-            <w:lang w:val="nl-BE"/>
           </w:rPr>
           <w:fldChar w:fldCharType="begin"/>
         </w:r>
@@ -3275,22 +3105,19 @@
           <w:rPr>
             <w:noProof/>
             <w:webHidden/>
-            <w:lang w:val="nl-BE"/>
-          </w:rPr>
-          <w:instrText xml:space="preserve"> PAGEREF _Toc477344230 \h </w:instrText>
-        </w:r>
-        <w:r>
-          <w:rPr>
-            <w:noProof/>
-            <w:webHidden/>
-            <w:lang w:val="nl-BE"/>
-          </w:rPr>
-        </w:r>
-        <w:r>
-          <w:rPr>
-            <w:noProof/>
-            <w:webHidden/>
-            <w:lang w:val="nl-BE"/>
+          </w:rPr>
+          <w:instrText xml:space="preserve"> PAGEREF _Toc481537973 \h </w:instrText>
+        </w:r>
+        <w:r>
+          <w:rPr>
+            <w:noProof/>
+            <w:webHidden/>
+          </w:rPr>
+        </w:r>
+        <w:r>
+          <w:rPr>
+            <w:noProof/>
+            <w:webHidden/>
           </w:rPr>
           <w:fldChar w:fldCharType="separate"/>
         </w:r>
@@ -3298,15 +3125,13 @@
           <w:rPr>
             <w:noProof/>
             <w:webHidden/>
-            <w:lang w:val="nl-BE"/>
-          </w:rPr>
-          <w:t>13</w:t>
-        </w:r>
-        <w:r>
-          <w:rPr>
-            <w:noProof/>
-            <w:webHidden/>
-            <w:lang w:val="nl-BE"/>
+          </w:rPr>
+          <w:t>17</w:t>
+        </w:r>
+        <w:r>
+          <w:rPr>
+            <w:noProof/>
+            <w:webHidden/>
           </w:rPr>
           <w:fldChar w:fldCharType="end"/>
         </w:r>
@@ -3325,7 +3150,7 @@
           <w:lang w:val="nl-BE" w:eastAsia="nl-BE"/>
         </w:rPr>
       </w:pPr>
-      <w:hyperlink w:anchor="_Toc477344231" w:history="1">
+      <w:hyperlink w:anchor="_Toc481537974" w:history="1">
         <w:r>
           <w:rPr>
             <w:rStyle w:val="Hyperlink"/>
@@ -3355,7 +3180,6 @@
           <w:rPr>
             <w:noProof/>
             <w:webHidden/>
-            <w:lang w:val="nl-BE"/>
           </w:rPr>
           <w:tab/>
         </w:r>
@@ -3363,7 +3187,6 @@
           <w:rPr>
             <w:noProof/>
             <w:webHidden/>
-            <w:lang w:val="nl-BE"/>
           </w:rPr>
           <w:fldChar w:fldCharType="begin"/>
         </w:r>
@@ -3371,22 +3194,19 @@
           <w:rPr>
             <w:noProof/>
             <w:webHidden/>
-            <w:lang w:val="nl-BE"/>
-          </w:rPr>
-          <w:instrText xml:space="preserve"> PAGEREF _Toc477344231 \h </w:instrText>
-        </w:r>
-        <w:r>
-          <w:rPr>
-            <w:noProof/>
-            <w:webHidden/>
-            <w:lang w:val="nl-BE"/>
-          </w:rPr>
-        </w:r>
-        <w:r>
-          <w:rPr>
-            <w:noProof/>
-            <w:webHidden/>
-            <w:lang w:val="nl-BE"/>
+          </w:rPr>
+          <w:instrText xml:space="preserve"> PAGEREF _Toc481537974 \h </w:instrText>
+        </w:r>
+        <w:r>
+          <w:rPr>
+            <w:noProof/>
+            <w:webHidden/>
+          </w:rPr>
+        </w:r>
+        <w:r>
+          <w:rPr>
+            <w:noProof/>
+            <w:webHidden/>
           </w:rPr>
           <w:fldChar w:fldCharType="separate"/>
         </w:r>
@@ -3394,15 +3214,13 @@
           <w:rPr>
             <w:noProof/>
             <w:webHidden/>
-            <w:lang w:val="nl-BE"/>
-          </w:rPr>
-          <w:t>13</w:t>
-        </w:r>
-        <w:r>
-          <w:rPr>
-            <w:noProof/>
-            <w:webHidden/>
-            <w:lang w:val="nl-BE"/>
+          </w:rPr>
+          <w:t>17</w:t>
+        </w:r>
+        <w:r>
+          <w:rPr>
+            <w:noProof/>
+            <w:webHidden/>
           </w:rPr>
           <w:fldChar w:fldCharType="end"/>
         </w:r>
@@ -3421,7 +3239,7 @@
           <w:lang w:val="nl-BE" w:eastAsia="nl-BE"/>
         </w:rPr>
       </w:pPr>
-      <w:hyperlink w:anchor="_Toc477344232" w:history="1">
+      <w:hyperlink w:anchor="_Toc481537975" w:history="1">
         <w:r>
           <w:rPr>
             <w:rStyle w:val="Hyperlink"/>
@@ -3469,7 +3287,6 @@
           <w:rPr>
             <w:noProof/>
             <w:webHidden/>
-            <w:lang w:val="nl-BE"/>
           </w:rPr>
           <w:tab/>
         </w:r>
@@ -3477,7 +3294,6 @@
           <w:rPr>
             <w:noProof/>
             <w:webHidden/>
-            <w:lang w:val="nl-BE"/>
           </w:rPr>
           <w:fldChar w:fldCharType="begin"/>
         </w:r>
@@ -3485,22 +3301,19 @@
           <w:rPr>
             <w:noProof/>
             <w:webHidden/>
-            <w:lang w:val="nl-BE"/>
-          </w:rPr>
-          <w:instrText xml:space="preserve"> PAGEREF _Toc477344232 \h </w:instrText>
-        </w:r>
-        <w:r>
-          <w:rPr>
-            <w:noProof/>
-            <w:webHidden/>
-            <w:lang w:val="nl-BE"/>
-          </w:rPr>
-        </w:r>
-        <w:r>
-          <w:rPr>
-            <w:noProof/>
-            <w:webHidden/>
-            <w:lang w:val="nl-BE"/>
+          </w:rPr>
+          <w:instrText xml:space="preserve"> PAGEREF _Toc481537975 \h </w:instrText>
+        </w:r>
+        <w:r>
+          <w:rPr>
+            <w:noProof/>
+            <w:webHidden/>
+          </w:rPr>
+        </w:r>
+        <w:r>
+          <w:rPr>
+            <w:noProof/>
+            <w:webHidden/>
           </w:rPr>
           <w:fldChar w:fldCharType="separate"/>
         </w:r>
@@ -3508,15 +3321,13 @@
           <w:rPr>
             <w:noProof/>
             <w:webHidden/>
-            <w:lang w:val="nl-BE"/>
-          </w:rPr>
-          <w:t>14</w:t>
-        </w:r>
-        <w:r>
-          <w:rPr>
-            <w:noProof/>
-            <w:webHidden/>
-            <w:lang w:val="nl-BE"/>
+          </w:rPr>
+          <w:t>18</w:t>
+        </w:r>
+        <w:r>
+          <w:rPr>
+            <w:noProof/>
+            <w:webHidden/>
           </w:rPr>
           <w:fldChar w:fldCharType="end"/>
         </w:r>
@@ -3535,7 +3346,7 @@
           <w:lang w:val="nl-BE" w:eastAsia="nl-BE"/>
         </w:rPr>
       </w:pPr>
-      <w:hyperlink w:anchor="_Toc477344233" w:history="1">
+      <w:hyperlink w:anchor="_Toc481537976" w:history="1">
         <w:r>
           <w:rPr>
             <w:rStyle w:val="Hyperlink"/>
@@ -3565,7 +3376,6 @@
           <w:rPr>
             <w:noProof/>
             <w:webHidden/>
-            <w:lang w:val="nl-BE"/>
           </w:rPr>
           <w:tab/>
         </w:r>
@@ -3573,7 +3383,6 @@
           <w:rPr>
             <w:noProof/>
             <w:webHidden/>
-            <w:lang w:val="nl-BE"/>
           </w:rPr>
           <w:fldChar w:fldCharType="begin"/>
         </w:r>
@@ -3581,22 +3390,19 @@
           <w:rPr>
             <w:noProof/>
             <w:webHidden/>
-            <w:lang w:val="nl-BE"/>
-          </w:rPr>
-          <w:instrText xml:space="preserve"> PAGEREF _Toc477344233 \h </w:instrText>
-        </w:r>
-        <w:r>
-          <w:rPr>
-            <w:noProof/>
-            <w:webHidden/>
-            <w:lang w:val="nl-BE"/>
-          </w:rPr>
-        </w:r>
-        <w:r>
-          <w:rPr>
-            <w:noProof/>
-            <w:webHidden/>
-            <w:lang w:val="nl-BE"/>
+          </w:rPr>
+          <w:instrText xml:space="preserve"> PAGEREF _Toc481537976 \h </w:instrText>
+        </w:r>
+        <w:r>
+          <w:rPr>
+            <w:noProof/>
+            <w:webHidden/>
+          </w:rPr>
+        </w:r>
+        <w:r>
+          <w:rPr>
+            <w:noProof/>
+            <w:webHidden/>
           </w:rPr>
           <w:fldChar w:fldCharType="separate"/>
         </w:r>
@@ -3604,15 +3410,13 @@
           <w:rPr>
             <w:noProof/>
             <w:webHidden/>
-            <w:lang w:val="nl-BE"/>
-          </w:rPr>
-          <w:t>14</w:t>
-        </w:r>
-        <w:r>
-          <w:rPr>
-            <w:noProof/>
-            <w:webHidden/>
-            <w:lang w:val="nl-BE"/>
+          </w:rPr>
+          <w:t>18</w:t>
+        </w:r>
+        <w:r>
+          <w:rPr>
+            <w:noProof/>
+            <w:webHidden/>
           </w:rPr>
           <w:fldChar w:fldCharType="end"/>
         </w:r>
@@ -3631,7 +3435,7 @@
           <w:lang w:val="nl-BE" w:eastAsia="nl-BE"/>
         </w:rPr>
       </w:pPr>
-      <w:hyperlink w:anchor="_Toc477344234" w:history="1">
+      <w:hyperlink w:anchor="_Toc481537977" w:history="1">
         <w:r>
           <w:rPr>
             <w:rStyle w:val="Hyperlink"/>
@@ -3661,7 +3465,6 @@
           <w:rPr>
             <w:noProof/>
             <w:webHidden/>
-            <w:lang w:val="nl-BE"/>
           </w:rPr>
           <w:tab/>
         </w:r>
@@ -3669,7 +3472,6 @@
           <w:rPr>
             <w:noProof/>
             <w:webHidden/>
-            <w:lang w:val="nl-BE"/>
           </w:rPr>
           <w:fldChar w:fldCharType="begin"/>
         </w:r>
@@ -3677,22 +3479,19 @@
           <w:rPr>
             <w:noProof/>
             <w:webHidden/>
-            <w:lang w:val="nl-BE"/>
-          </w:rPr>
-          <w:instrText xml:space="preserve"> PAGEREF _Toc477344234 \h </w:instrText>
-        </w:r>
-        <w:r>
-          <w:rPr>
-            <w:noProof/>
-            <w:webHidden/>
-            <w:lang w:val="nl-BE"/>
-          </w:rPr>
-        </w:r>
-        <w:r>
-          <w:rPr>
-            <w:noProof/>
-            <w:webHidden/>
-            <w:lang w:val="nl-BE"/>
+          </w:rPr>
+          <w:instrText xml:space="preserve"> PAGEREF _Toc481537977 \h </w:instrText>
+        </w:r>
+        <w:r>
+          <w:rPr>
+            <w:noProof/>
+            <w:webHidden/>
+          </w:rPr>
+        </w:r>
+        <w:r>
+          <w:rPr>
+            <w:noProof/>
+            <w:webHidden/>
           </w:rPr>
           <w:fldChar w:fldCharType="separate"/>
         </w:r>
@@ -3700,15 +3499,13 @@
           <w:rPr>
             <w:noProof/>
             <w:webHidden/>
-            <w:lang w:val="nl-BE"/>
-          </w:rPr>
-          <w:t>14</w:t>
-        </w:r>
-        <w:r>
-          <w:rPr>
-            <w:noProof/>
-            <w:webHidden/>
-            <w:lang w:val="nl-BE"/>
+          </w:rPr>
+          <w:t>18</w:t>
+        </w:r>
+        <w:r>
+          <w:rPr>
+            <w:noProof/>
+            <w:webHidden/>
           </w:rPr>
           <w:fldChar w:fldCharType="end"/>
         </w:r>
@@ -3727,7 +3524,7 @@
           <w:lang w:val="nl-BE" w:eastAsia="nl-BE"/>
         </w:rPr>
       </w:pPr>
-      <w:hyperlink w:anchor="_Toc477344235" w:history="1">
+      <w:hyperlink w:anchor="_Toc481537978" w:history="1">
         <w:r>
           <w:rPr>
             <w:rStyle w:val="Hyperlink"/>
@@ -3757,7 +3554,6 @@
           <w:rPr>
             <w:noProof/>
             <w:webHidden/>
-            <w:lang w:val="nl-BE"/>
           </w:rPr>
           <w:tab/>
         </w:r>
@@ -3765,7 +3561,6 @@
           <w:rPr>
             <w:noProof/>
             <w:webHidden/>
-            <w:lang w:val="nl-BE"/>
           </w:rPr>
           <w:fldChar w:fldCharType="begin"/>
         </w:r>
@@ -3773,22 +3568,19 @@
           <w:rPr>
             <w:noProof/>
             <w:webHidden/>
-            <w:lang w:val="nl-BE"/>
-          </w:rPr>
-          <w:instrText xml:space="preserve"> PAGEREF _Toc477344235 \h </w:instrText>
-        </w:r>
-        <w:r>
-          <w:rPr>
-            <w:noProof/>
-            <w:webHidden/>
-            <w:lang w:val="nl-BE"/>
-          </w:rPr>
-        </w:r>
-        <w:r>
-          <w:rPr>
-            <w:noProof/>
-            <w:webHidden/>
-            <w:lang w:val="nl-BE"/>
+          </w:rPr>
+          <w:instrText xml:space="preserve"> PAGEREF _Toc481537978 \h </w:instrText>
+        </w:r>
+        <w:r>
+          <w:rPr>
+            <w:noProof/>
+            <w:webHidden/>
+          </w:rPr>
+        </w:r>
+        <w:r>
+          <w:rPr>
+            <w:noProof/>
+            <w:webHidden/>
           </w:rPr>
           <w:fldChar w:fldCharType="separate"/>
         </w:r>
@@ -3796,15 +3588,13 @@
           <w:rPr>
             <w:noProof/>
             <w:webHidden/>
-            <w:lang w:val="nl-BE"/>
-          </w:rPr>
-          <w:t>14</w:t>
-        </w:r>
-        <w:r>
-          <w:rPr>
-            <w:noProof/>
-            <w:webHidden/>
-            <w:lang w:val="nl-BE"/>
+          </w:rPr>
+          <w:t>18</w:t>
+        </w:r>
+        <w:r>
+          <w:rPr>
+            <w:noProof/>
+            <w:webHidden/>
           </w:rPr>
           <w:fldChar w:fldCharType="end"/>
         </w:r>
@@ -3823,7 +3613,7 @@
           <w:lang w:val="nl-BE" w:eastAsia="nl-BE"/>
         </w:rPr>
       </w:pPr>
-      <w:hyperlink w:anchor="_Toc477344236" w:history="1">
+      <w:hyperlink w:anchor="_Toc481537979" w:history="1">
         <w:r>
           <w:rPr>
             <w:rStyle w:val="Hyperlink"/>
@@ -3836,7 +3626,6 @@
           <w:rPr>
             <w:noProof/>
             <w:webHidden/>
-            <w:lang w:val="nl-BE"/>
           </w:rPr>
           <w:tab/>
         </w:r>
@@ -3844,7 +3633,6 @@
           <w:rPr>
             <w:noProof/>
             <w:webHidden/>
-            <w:lang w:val="nl-BE"/>
           </w:rPr>
           <w:fldChar w:fldCharType="begin"/>
         </w:r>
@@ -3852,22 +3640,19 @@
           <w:rPr>
             <w:noProof/>
             <w:webHidden/>
-            <w:lang w:val="nl-BE"/>
-          </w:rPr>
-          <w:instrText xml:space="preserve"> PAGEREF _Toc477344236 \h </w:instrText>
-        </w:r>
-        <w:r>
-          <w:rPr>
-            <w:noProof/>
-            <w:webHidden/>
-            <w:lang w:val="nl-BE"/>
-          </w:rPr>
-        </w:r>
-        <w:r>
-          <w:rPr>
-            <w:noProof/>
-            <w:webHidden/>
-            <w:lang w:val="nl-BE"/>
+          </w:rPr>
+          <w:instrText xml:space="preserve"> PAGEREF _Toc481537979 \h </w:instrText>
+        </w:r>
+        <w:r>
+          <w:rPr>
+            <w:noProof/>
+            <w:webHidden/>
+          </w:rPr>
+        </w:r>
+        <w:r>
+          <w:rPr>
+            <w:noProof/>
+            <w:webHidden/>
           </w:rPr>
           <w:fldChar w:fldCharType="separate"/>
         </w:r>
@@ -3875,15 +3660,13 @@
           <w:rPr>
             <w:noProof/>
             <w:webHidden/>
-            <w:lang w:val="nl-BE"/>
-          </w:rPr>
-          <w:t>15</w:t>
-        </w:r>
-        <w:r>
-          <w:rPr>
-            <w:noProof/>
-            <w:webHidden/>
-            <w:lang w:val="nl-BE"/>
+          </w:rPr>
+          <w:t>19</w:t>
+        </w:r>
+        <w:r>
+          <w:rPr>
+            <w:noProof/>
+            <w:webHidden/>
           </w:rPr>
           <w:fldChar w:fldCharType="end"/>
         </w:r>
@@ -3902,7 +3685,7 @@
           <w:lang w:val="nl-BE" w:eastAsia="nl-BE"/>
         </w:rPr>
       </w:pPr>
-      <w:hyperlink w:anchor="_Toc477344237" w:history="1">
+      <w:hyperlink w:anchor="_Toc481537980" w:history="1">
         <w:r>
           <w:rPr>
             <w:rStyle w:val="Hyperlink"/>
@@ -3915,7 +3698,6 @@
           <w:rPr>
             <w:noProof/>
             <w:webHidden/>
-            <w:lang w:val="nl-BE"/>
           </w:rPr>
           <w:tab/>
         </w:r>
@@ -3923,7 +3705,6 @@
           <w:rPr>
             <w:noProof/>
             <w:webHidden/>
-            <w:lang w:val="nl-BE"/>
           </w:rPr>
           <w:fldChar w:fldCharType="begin"/>
         </w:r>
@@ -3931,22 +3712,19 @@
           <w:rPr>
             <w:noProof/>
             <w:webHidden/>
-            <w:lang w:val="nl-BE"/>
-          </w:rPr>
-          <w:instrText xml:space="preserve"> PAGEREF _Toc477344237 \h </w:instrText>
-        </w:r>
-        <w:r>
-          <w:rPr>
-            <w:noProof/>
-            <w:webHidden/>
-            <w:lang w:val="nl-BE"/>
-          </w:rPr>
-        </w:r>
-        <w:r>
-          <w:rPr>
-            <w:noProof/>
-            <w:webHidden/>
-            <w:lang w:val="nl-BE"/>
+          </w:rPr>
+          <w:instrText xml:space="preserve"> PAGEREF _Toc481537980 \h </w:instrText>
+        </w:r>
+        <w:r>
+          <w:rPr>
+            <w:noProof/>
+            <w:webHidden/>
+          </w:rPr>
+        </w:r>
+        <w:r>
+          <w:rPr>
+            <w:noProof/>
+            <w:webHidden/>
           </w:rPr>
           <w:fldChar w:fldCharType="separate"/>
         </w:r>
@@ -3954,15 +3732,13 @@
           <w:rPr>
             <w:noProof/>
             <w:webHidden/>
-            <w:lang w:val="nl-BE"/>
-          </w:rPr>
-          <w:t>16</w:t>
-        </w:r>
-        <w:r>
-          <w:rPr>
-            <w:noProof/>
-            <w:webHidden/>
-            <w:lang w:val="nl-BE"/>
+          </w:rPr>
+          <w:t>20</w:t>
+        </w:r>
+        <w:r>
+          <w:rPr>
+            <w:noProof/>
+            <w:webHidden/>
           </w:rPr>
           <w:fldChar w:fldCharType="end"/>
         </w:r>
@@ -3981,7 +3757,7 @@
           <w:lang w:val="nl-BE" w:eastAsia="nl-BE"/>
         </w:rPr>
       </w:pPr>
-      <w:hyperlink w:anchor="_Toc477344238" w:history="1">
+      <w:hyperlink w:anchor="_Toc481537981" w:history="1">
         <w:r>
           <w:rPr>
             <w:rStyle w:val="Hyperlink"/>
@@ -3994,7 +3770,6 @@
           <w:rPr>
             <w:noProof/>
             <w:webHidden/>
-            <w:lang w:val="nl-BE"/>
           </w:rPr>
           <w:tab/>
         </w:r>
@@ -4002,7 +3777,6 @@
           <w:rPr>
             <w:noProof/>
             <w:webHidden/>
-            <w:lang w:val="nl-BE"/>
           </w:rPr>
           <w:fldChar w:fldCharType="begin"/>
         </w:r>
@@ -4010,22 +3784,19 @@
           <w:rPr>
             <w:noProof/>
             <w:webHidden/>
-            <w:lang w:val="nl-BE"/>
-          </w:rPr>
-          <w:instrText xml:space="preserve"> PAGEREF _Toc477344238 \h </w:instrText>
-        </w:r>
-        <w:r>
-          <w:rPr>
-            <w:noProof/>
-            <w:webHidden/>
-            <w:lang w:val="nl-BE"/>
-          </w:rPr>
-        </w:r>
-        <w:r>
-          <w:rPr>
-            <w:noProof/>
-            <w:webHidden/>
-            <w:lang w:val="nl-BE"/>
+          </w:rPr>
+          <w:instrText xml:space="preserve"> PAGEREF _Toc481537981 \h </w:instrText>
+        </w:r>
+        <w:r>
+          <w:rPr>
+            <w:noProof/>
+            <w:webHidden/>
+          </w:rPr>
+        </w:r>
+        <w:r>
+          <w:rPr>
+            <w:noProof/>
+            <w:webHidden/>
           </w:rPr>
           <w:fldChar w:fldCharType="separate"/>
         </w:r>
@@ -4033,15 +3804,13 @@
           <w:rPr>
             <w:noProof/>
             <w:webHidden/>
-            <w:lang w:val="nl-BE"/>
-          </w:rPr>
-          <w:t>17</w:t>
-        </w:r>
-        <w:r>
-          <w:rPr>
-            <w:noProof/>
-            <w:webHidden/>
-            <w:lang w:val="nl-BE"/>
+          </w:rPr>
+          <w:t>21</w:t>
+        </w:r>
+        <w:r>
+          <w:rPr>
+            <w:noProof/>
+            <w:webHidden/>
           </w:rPr>
           <w:fldChar w:fldCharType="end"/>
         </w:r>
@@ -4060,7 +3829,7 @@
           <w:lang w:val="nl-BE" w:eastAsia="nl-BE"/>
         </w:rPr>
       </w:pPr>
-      <w:hyperlink w:anchor="_Toc477344239" w:history="1">
+      <w:hyperlink w:anchor="_Toc481537982" w:history="1">
         <w:r>
           <w:rPr>
             <w:rStyle w:val="Hyperlink"/>
@@ -4073,7 +3842,6 @@
           <w:rPr>
             <w:noProof/>
             <w:webHidden/>
-            <w:lang w:val="nl-BE"/>
           </w:rPr>
           <w:tab/>
         </w:r>
@@ -4081,7 +3849,6 @@
           <w:rPr>
             <w:noProof/>
             <w:webHidden/>
-            <w:lang w:val="nl-BE"/>
           </w:rPr>
           <w:fldChar w:fldCharType="begin"/>
         </w:r>
@@ -4089,22 +3856,19 @@
           <w:rPr>
             <w:noProof/>
             <w:webHidden/>
-            <w:lang w:val="nl-BE"/>
-          </w:rPr>
-          <w:instrText xml:space="preserve"> PAGEREF _Toc477344239 \h </w:instrText>
-        </w:r>
-        <w:r>
-          <w:rPr>
-            <w:noProof/>
-            <w:webHidden/>
-            <w:lang w:val="nl-BE"/>
-          </w:rPr>
-        </w:r>
-        <w:r>
-          <w:rPr>
-            <w:noProof/>
-            <w:webHidden/>
-            <w:lang w:val="nl-BE"/>
+          </w:rPr>
+          <w:instrText xml:space="preserve"> PAGEREF _Toc481537982 \h </w:instrText>
+        </w:r>
+        <w:r>
+          <w:rPr>
+            <w:noProof/>
+            <w:webHidden/>
+          </w:rPr>
+        </w:r>
+        <w:r>
+          <w:rPr>
+            <w:noProof/>
+            <w:webHidden/>
           </w:rPr>
           <w:fldChar w:fldCharType="separate"/>
         </w:r>
@@ -4112,15 +3876,13 @@
           <w:rPr>
             <w:noProof/>
             <w:webHidden/>
-            <w:lang w:val="nl-BE"/>
-          </w:rPr>
-          <w:t>18</w:t>
-        </w:r>
-        <w:r>
-          <w:rPr>
-            <w:noProof/>
-            <w:webHidden/>
-            <w:lang w:val="nl-BE"/>
+          </w:rPr>
+          <w:t>22</w:t>
+        </w:r>
+        <w:r>
+          <w:rPr>
+            <w:noProof/>
+            <w:webHidden/>
           </w:rPr>
           <w:fldChar w:fldCharType="end"/>
         </w:r>
@@ -4139,7 +3901,7 @@
           <w:lang w:val="nl-BE" w:eastAsia="nl-BE"/>
         </w:rPr>
       </w:pPr>
-      <w:hyperlink w:anchor="_Toc477344240" w:history="1">
+      <w:hyperlink w:anchor="_Toc481537983" w:history="1">
         <w:r>
           <w:rPr>
             <w:rStyle w:val="Hyperlink"/>
@@ -4152,7 +3914,6 @@
           <w:rPr>
             <w:noProof/>
             <w:webHidden/>
-            <w:lang w:val="nl-BE"/>
           </w:rPr>
           <w:tab/>
         </w:r>
@@ -4160,7 +3921,6 @@
           <w:rPr>
             <w:noProof/>
             <w:webHidden/>
-            <w:lang w:val="nl-BE"/>
           </w:rPr>
           <w:fldChar w:fldCharType="begin"/>
         </w:r>
@@ -4168,22 +3928,19 @@
           <w:rPr>
             <w:noProof/>
             <w:webHidden/>
-            <w:lang w:val="nl-BE"/>
-          </w:rPr>
-          <w:instrText xml:space="preserve"> PAGEREF _Toc477344240 \h </w:instrText>
-        </w:r>
-        <w:r>
-          <w:rPr>
-            <w:noProof/>
-            <w:webHidden/>
-            <w:lang w:val="nl-BE"/>
-          </w:rPr>
-        </w:r>
-        <w:r>
-          <w:rPr>
-            <w:noProof/>
-            <w:webHidden/>
-            <w:lang w:val="nl-BE"/>
+          </w:rPr>
+          <w:instrText xml:space="preserve"> PAGEREF _Toc481537983 \h </w:instrText>
+        </w:r>
+        <w:r>
+          <w:rPr>
+            <w:noProof/>
+            <w:webHidden/>
+          </w:rPr>
+        </w:r>
+        <w:r>
+          <w:rPr>
+            <w:noProof/>
+            <w:webHidden/>
           </w:rPr>
           <w:fldChar w:fldCharType="separate"/>
         </w:r>
@@ -4191,15 +3948,13 @@
           <w:rPr>
             <w:noProof/>
             <w:webHidden/>
-            <w:lang w:val="nl-BE"/>
-          </w:rPr>
-          <w:t>18</w:t>
-        </w:r>
-        <w:r>
-          <w:rPr>
-            <w:noProof/>
-            <w:webHidden/>
-            <w:lang w:val="nl-BE"/>
+          </w:rPr>
+          <w:t>22</w:t>
+        </w:r>
+        <w:r>
+          <w:rPr>
+            <w:noProof/>
+            <w:webHidden/>
           </w:rPr>
           <w:fldChar w:fldCharType="end"/>
         </w:r>
@@ -4218,7 +3973,7 @@
           <w:lang w:val="nl-BE" w:eastAsia="nl-BE"/>
         </w:rPr>
       </w:pPr>
-      <w:hyperlink w:anchor="_Toc477344241" w:history="1">
+      <w:hyperlink w:anchor="_Toc481537984" w:history="1">
         <w:r>
           <w:rPr>
             <w:rStyle w:val="Hyperlink"/>
@@ -4231,7 +3986,6 @@
           <w:rPr>
             <w:noProof/>
             <w:webHidden/>
-            <w:lang w:val="nl-BE"/>
           </w:rPr>
           <w:tab/>
         </w:r>
@@ -4239,7 +3993,6 @@
           <w:rPr>
             <w:noProof/>
             <w:webHidden/>
-            <w:lang w:val="nl-BE"/>
           </w:rPr>
           <w:fldChar w:fldCharType="begin"/>
         </w:r>
@@ -4247,22 +4000,19 @@
           <w:rPr>
             <w:noProof/>
             <w:webHidden/>
-            <w:lang w:val="nl-BE"/>
-          </w:rPr>
-          <w:instrText xml:space="preserve"> PAGEREF _Toc477344241 \h </w:instrText>
-        </w:r>
-        <w:r>
-          <w:rPr>
-            <w:noProof/>
-            <w:webHidden/>
-            <w:lang w:val="nl-BE"/>
-          </w:rPr>
-        </w:r>
-        <w:r>
-          <w:rPr>
-            <w:noProof/>
-            <w:webHidden/>
-            <w:lang w:val="nl-BE"/>
+          </w:rPr>
+          <w:instrText xml:space="preserve"> PAGEREF _Toc481537984 \h </w:instrText>
+        </w:r>
+        <w:r>
+          <w:rPr>
+            <w:noProof/>
+            <w:webHidden/>
+          </w:rPr>
+        </w:r>
+        <w:r>
+          <w:rPr>
+            <w:noProof/>
+            <w:webHidden/>
           </w:rPr>
           <w:fldChar w:fldCharType="separate"/>
         </w:r>
@@ -4270,15 +4020,13 @@
           <w:rPr>
             <w:noProof/>
             <w:webHidden/>
-            <w:lang w:val="nl-BE"/>
-          </w:rPr>
-          <w:t>18</w:t>
-        </w:r>
-        <w:r>
-          <w:rPr>
-            <w:noProof/>
-            <w:webHidden/>
-            <w:lang w:val="nl-BE"/>
+          </w:rPr>
+          <w:t>22</w:t>
+        </w:r>
+        <w:r>
+          <w:rPr>
+            <w:noProof/>
+            <w:webHidden/>
           </w:rPr>
           <w:fldChar w:fldCharType="end"/>
         </w:r>
@@ -4314,7 +4062,7 @@
           <w:lang w:val="nl-BE"/>
         </w:rPr>
       </w:pPr>
-      <w:bookmarkStart w:id="0" w:name="_Toc477344206"/>
+      <w:bookmarkStart w:id="0" w:name="_Toc481537949"/>
       <w:r>
         <w:rPr>
           <w:lang w:val="nl-BE"/>
@@ -4381,7 +4129,7 @@
           <w:lang w:val="nl-BE"/>
         </w:rPr>
       </w:pPr>
-      <w:bookmarkStart w:id="1" w:name="_Toc477344207"/>
+      <w:bookmarkStart w:id="1" w:name="_Toc481537950"/>
       <w:r>
         <w:rPr>
           <w:lang w:val="nl-BE"/>
@@ -4419,7 +4167,7 @@
           <w:lang w:val="nl-BE"/>
         </w:rPr>
       </w:pPr>
-      <w:bookmarkStart w:id="2" w:name="_Toc477344208"/>
+      <w:bookmarkStart w:id="2" w:name="_Toc481537951"/>
       <w:r>
         <w:rPr>
           <w:lang w:val="nl-BE"/>
@@ -4456,7 +4204,7 @@
           <w:lang w:val="nl-BE"/>
         </w:rPr>
       </w:pPr>
-      <w:bookmarkStart w:id="3" w:name="_Toc477344209"/>
+      <w:bookmarkStart w:id="3" w:name="_Toc481537952"/>
       <w:r>
         <w:rPr>
           <w:lang w:val="nl-BE"/>
@@ -4493,7 +4241,7 @@
           <w:lang w:val="nl-BE"/>
         </w:rPr>
       </w:pPr>
-      <w:bookmarkStart w:id="4" w:name="_Toc477344210"/>
+      <w:bookmarkStart w:id="4" w:name="_Toc481537953"/>
       <w:r>
         <w:rPr>
           <w:lang w:val="nl-BE"/>
@@ -4531,7 +4279,7 @@
         </w:rPr>
       </w:pPr>
       <w:bookmarkStart w:id="5" w:name="_bookmark0"/>
-      <w:bookmarkStart w:id="6" w:name="_Toc477344211"/>
+      <w:bookmarkStart w:id="6" w:name="_Toc481537954"/>
       <w:bookmarkEnd w:id="5"/>
       <w:r>
         <w:rPr>
@@ -5205,7 +4953,7 @@
           <w:lang w:val="nl-BE"/>
         </w:rPr>
       </w:pPr>
-      <w:bookmarkStart w:id="7" w:name="_Toc477344212"/>
+      <w:bookmarkStart w:id="7" w:name="_Toc481537955"/>
       <w:r>
         <w:rPr>
           <w:lang w:val="nl-BE"/>
@@ -5222,7 +4970,7 @@
           <w:lang w:val="nl-BE"/>
         </w:rPr>
       </w:pPr>
-      <w:bookmarkStart w:id="8" w:name="_Toc477344213"/>
+      <w:bookmarkStart w:id="8" w:name="_Toc481537956"/>
       <w:r>
         <w:rPr>
           <w:lang w:val="nl-BE"/>
@@ -5263,7 +5011,7 @@
           <w:lang w:val="nl-BE"/>
         </w:rPr>
       </w:pPr>
-      <w:bookmarkStart w:id="9" w:name="_Toc477344214"/>
+      <w:bookmarkStart w:id="9" w:name="_Toc481537957"/>
       <w:r>
         <w:rPr>
           <w:lang w:val="nl-BE"/>
@@ -5341,7 +5089,18 @@
     </w:p>
     <w:p>
       <w:r>
-        <w:t>Hieruit kan besloten worden dat boodschappen, al dan niet online, door alle leeftijdsgroepen gedaan wordt.</w:t>
+        <w:t>Hieruit kan besloten w</w:t>
+      </w:r>
+      <w:bookmarkStart w:id="10" w:name="_GoBack"/>
+      <w:bookmarkEnd w:id="10"/>
+      <w:r>
+        <w:t xml:space="preserve">orden dat boodschappen, al dan niet online, door alle leeftijdsgroepen gedaan </w:t>
+      </w:r>
+      <w:r>
+        <w:t>worden</w:t>
+      </w:r>
+      <w:r>
+        <w:t>.</w:t>
       </w:r>
     </w:p>
     <w:p>
@@ -5795,7 +5554,7 @@
           <w:lang w:val="nl-BE"/>
         </w:rPr>
       </w:pPr>
-      <w:bookmarkStart w:id="10" w:name="_Toc477344215"/>
+      <w:bookmarkStart w:id="11" w:name="_Toc481537958"/>
       <w:r>
         <w:rPr>
           <w:lang w:val="nl-BE"/>
@@ -5810,7 +5569,7 @@
         </w:rPr>
         <w:t>webinterface</w:t>
       </w:r>
-      <w:bookmarkEnd w:id="10"/>
+      <w:bookmarkEnd w:id="11"/>
       <w:proofErr w:type="spellEnd"/>
     </w:p>
     <w:p>
@@ -5849,14 +5608,14 @@
           <w:lang w:val="nl-BE"/>
         </w:rPr>
       </w:pPr>
-      <w:bookmarkStart w:id="11" w:name="_Toc477344216"/>
+      <w:bookmarkStart w:id="12" w:name="_Toc481537959"/>
       <w:r>
         <w:rPr>
           <w:lang w:val="nl-BE"/>
         </w:rPr>
         <w:t>Programmeertalen</w:t>
       </w:r>
-      <w:bookmarkEnd w:id="11"/>
+      <w:bookmarkEnd w:id="12"/>
     </w:p>
     <w:p>
       <w:r>
@@ -5901,7 +5660,7 @@
           <w:lang w:val="nl-BE"/>
         </w:rPr>
       </w:pPr>
-      <w:bookmarkStart w:id="12" w:name="_Toc477344217"/>
+      <w:bookmarkStart w:id="13" w:name="_Toc481537960"/>
       <w:proofErr w:type="spellStart"/>
       <w:r>
         <w:rPr>
@@ -5909,7 +5668,7 @@
         </w:rPr>
         <w:t>Frontend</w:t>
       </w:r>
-      <w:bookmarkEnd w:id="12"/>
+      <w:bookmarkEnd w:id="13"/>
       <w:proofErr w:type="spellEnd"/>
     </w:p>
     <w:p>
@@ -5987,6 +5746,7 @@
           <w:id w:val="-1533869043"/>
           <w:citation/>
         </w:sdtPr>
+        <w:sdtEndPr/>
         <w:sdtContent>
           <w:r>
             <w:fldChar w:fldCharType="begin"/>
@@ -6013,6 +5773,7 @@
           <w:id w:val="16046002"/>
           <w:citation/>
         </w:sdtPr>
+        <w:sdtEndPr/>
         <w:sdtContent>
           <w:r>
             <w:fldChar w:fldCharType="begin"/>
@@ -6113,6 +5874,7 @@
           <w:id w:val="-846015654"/>
           <w:citation/>
         </w:sdtPr>
+        <w:sdtEndPr/>
         <w:sdtContent>
           <w:r>
             <w:fldChar w:fldCharType="begin"/>
@@ -6230,6 +5992,7 @@
           <w:id w:val="1934084368"/>
           <w:citation/>
         </w:sdtPr>
+        <w:sdtEndPr/>
         <w:sdtContent>
           <w:r>
             <w:fldChar w:fldCharType="begin"/>
@@ -6256,6 +6019,7 @@
           <w:id w:val="1967847855"/>
           <w:citation/>
         </w:sdtPr>
+        <w:sdtEndPr/>
         <w:sdtContent>
           <w:r>
             <w:fldChar w:fldCharType="begin"/>
@@ -6570,6 +6334,7 @@
           <w:id w:val="701669932"/>
           <w:citation/>
         </w:sdtPr>
+        <w:sdtEndPr/>
         <w:sdtContent>
           <w:r>
             <w:fldChar w:fldCharType="begin"/>
@@ -6669,12 +6434,14 @@
           <w:lang w:val="nl-BE"/>
         </w:rPr>
       </w:pPr>
+      <w:bookmarkStart w:id="14" w:name="_Toc481537961"/>
       <w:r>
         <w:rPr>
           <w:lang w:val="nl-BE"/>
         </w:rPr>
         <w:t>API</w:t>
       </w:r>
+      <w:bookmarkEnd w:id="14"/>
     </w:p>
     <w:p>
       <w:r>
@@ -6703,6 +6470,7 @@
           <w:id w:val="-1271157174"/>
           <w:citation/>
         </w:sdtPr>
+        <w:sdtEndPr/>
         <w:sdtContent>
           <w:r>
             <w:fldChar w:fldCharType="begin"/>
@@ -6782,6 +6550,7 @@
           <w:id w:val="1131051986"/>
           <w:citation/>
         </w:sdtPr>
+        <w:sdtEndPr/>
         <w:sdtContent>
           <w:r>
             <w:rPr>
@@ -6841,6 +6610,7 @@
           <w:id w:val="-463114185"/>
           <w:citation/>
         </w:sdtPr>
+        <w:sdtEndPr/>
         <w:sdtContent>
           <w:r>
             <w:rPr>
@@ -7270,7 +7040,7 @@
           <w:lang w:val="nl-BE"/>
         </w:rPr>
       </w:pPr>
-      <w:bookmarkStart w:id="13" w:name="_Toc477344219"/>
+      <w:bookmarkStart w:id="15" w:name="_Toc481537962"/>
       <w:r>
         <w:rPr>
           <w:lang w:val="nl-BE"/>
@@ -7283,7 +7053,7 @@
         </w:rPr>
         <w:t>n</w:t>
       </w:r>
-      <w:bookmarkEnd w:id="13"/>
+      <w:bookmarkEnd w:id="15"/>
     </w:p>
     <w:p>
       <w:r>
@@ -7347,6 +7117,7 @@
           <w:id w:val="1205685099"/>
           <w:citation/>
         </w:sdtPr>
+        <w:sdtEndPr/>
         <w:sdtContent>
           <w:r>
             <w:rPr>
@@ -7399,7 +7170,7 @@
     <w:tbl>
       <w:tblPr>
         <w:tblStyle w:val="Onopgemaaktetabel3"/>
-        <w:tblW w:w="9923" w:type="dxa"/>
+        <w:tblW w:w="9938" w:type="dxa"/>
         <w:tblLook w:val="04A0" w:firstRow="1" w:lastRow="0" w:firstColumn="1" w:lastColumn="0" w:noHBand="0" w:noVBand="1"/>
       </w:tblPr>
       <w:tblGrid>
@@ -7423,7 +7194,7 @@
         </w:tc>
         <w:tc>
           <w:tcPr>
-            <w:tcW w:w="1860" w:type="dxa"/>
+            <w:tcW w:w="1485" w:type="dxa"/>
           </w:tcPr>
           <w:p>
             <w:pPr>
@@ -7436,7 +7207,7 @@
         </w:tc>
         <w:tc>
           <w:tcPr>
-            <w:tcW w:w="2203" w:type="dxa"/>
+            <w:tcW w:w="2096" w:type="dxa"/>
           </w:tcPr>
           <w:p>
             <w:pPr>
@@ -7449,7 +7220,7 @@
         </w:tc>
         <w:tc>
           <w:tcPr>
-            <w:tcW w:w="2115" w:type="dxa"/>
+            <w:tcW w:w="2096" w:type="dxa"/>
           </w:tcPr>
           <w:p>
             <w:pPr>
@@ -7462,7 +7233,7 @@
         </w:tc>
         <w:tc>
           <w:tcPr>
-            <w:tcW w:w="1580" w:type="dxa"/>
+            <w:tcW w:w="2096" w:type="dxa"/>
           </w:tcPr>
           <w:p>
             <w:pPr>
@@ -7492,7 +7263,7 @@
         </w:tc>
         <w:tc>
           <w:tcPr>
-            <w:tcW w:w="1860" w:type="dxa"/>
+            <w:tcW w:w="1485" w:type="dxa"/>
           </w:tcPr>
           <w:p>
             <w:pPr>
@@ -7511,7 +7282,7 @@
         </w:tc>
         <w:tc>
           <w:tcPr>
-            <w:tcW w:w="2203" w:type="dxa"/>
+            <w:tcW w:w="2096" w:type="dxa"/>
           </w:tcPr>
           <w:p>
             <w:pPr>
@@ -7541,7 +7312,7 @@
         </w:tc>
         <w:tc>
           <w:tcPr>
-            <w:tcW w:w="2115" w:type="dxa"/>
+            <w:tcW w:w="2096" w:type="dxa"/>
           </w:tcPr>
           <w:p>
             <w:pPr>
@@ -7563,7 +7334,7 @@
         </w:tc>
         <w:tc>
           <w:tcPr>
-            <w:tcW w:w="1580" w:type="dxa"/>
+            <w:tcW w:w="2096" w:type="dxa"/>
           </w:tcPr>
           <w:p>
             <w:pPr>
@@ -7601,7 +7372,7 @@
         </w:tc>
         <w:tc>
           <w:tcPr>
-            <w:tcW w:w="1860" w:type="dxa"/>
+            <w:tcW w:w="1485" w:type="dxa"/>
           </w:tcPr>
           <w:p>
             <w:pPr>
@@ -7615,7 +7386,7 @@
         </w:tc>
         <w:tc>
           <w:tcPr>
-            <w:tcW w:w="2203" w:type="dxa"/>
+            <w:tcW w:w="2096" w:type="dxa"/>
           </w:tcPr>
           <w:p>
             <w:pPr>
@@ -7629,7 +7400,7 @@
         </w:tc>
         <w:tc>
           <w:tcPr>
-            <w:tcW w:w="2115" w:type="dxa"/>
+            <w:tcW w:w="2096" w:type="dxa"/>
           </w:tcPr>
           <w:p>
             <w:pPr>
@@ -7652,7 +7423,7 @@
         </w:tc>
         <w:tc>
           <w:tcPr>
-            <w:tcW w:w="1580" w:type="dxa"/>
+            <w:tcW w:w="2096" w:type="dxa"/>
           </w:tcPr>
           <w:p>
             <w:pPr>
@@ -7683,7 +7454,7 @@
         </w:tc>
         <w:tc>
           <w:tcPr>
-            <w:tcW w:w="1860" w:type="dxa"/>
+            <w:tcW w:w="1485" w:type="dxa"/>
           </w:tcPr>
           <w:p>
             <w:pPr>
@@ -7697,7 +7468,7 @@
         </w:tc>
         <w:tc>
           <w:tcPr>
-            <w:tcW w:w="2203" w:type="dxa"/>
+            <w:tcW w:w="2096" w:type="dxa"/>
           </w:tcPr>
           <w:p>
             <w:pPr>
@@ -7711,7 +7482,7 @@
         </w:tc>
         <w:tc>
           <w:tcPr>
-            <w:tcW w:w="2115" w:type="dxa"/>
+            <w:tcW w:w="2096" w:type="dxa"/>
           </w:tcPr>
           <w:p>
             <w:pPr>
@@ -7725,7 +7496,7 @@
         </w:tc>
         <w:tc>
           <w:tcPr>
-            <w:tcW w:w="1580" w:type="dxa"/>
+            <w:tcW w:w="2096" w:type="dxa"/>
           </w:tcPr>
           <w:p>
             <w:pPr>
@@ -7799,14 +7570,14 @@
           <w:lang w:val="nl-BE"/>
         </w:rPr>
       </w:pPr>
-      <w:bookmarkStart w:id="14" w:name="_Toc477344220"/>
+      <w:bookmarkStart w:id="16" w:name="_Toc481537963"/>
       <w:r>
         <w:rPr>
           <w:lang w:val="nl-BE"/>
         </w:rPr>
         <w:t>Cloudoplossingen</w:t>
       </w:r>
-      <w:bookmarkEnd w:id="14"/>
+      <w:bookmarkEnd w:id="16"/>
     </w:p>
     <w:p>
       <w:r>
@@ -7847,6 +7618,7 @@
           <w:id w:val="1948185854"/>
           <w:citation/>
         </w:sdtPr>
+        <w:sdtEndPr/>
         <w:sdtContent>
           <w:r>
             <w:fldChar w:fldCharType="begin"/>
@@ -7904,6 +7676,7 @@
           <w:id w:val="1309435762"/>
           <w:citation/>
         </w:sdtPr>
+        <w:sdtEndPr/>
         <w:sdtContent>
           <w:r>
             <w:fldChar w:fldCharType="begin"/>
@@ -8004,6 +7777,7 @@
           <w:id w:val="419306414"/>
           <w:citation/>
         </w:sdtPr>
+        <w:sdtEndPr/>
         <w:sdtContent>
           <w:r>
             <w:fldChar w:fldCharType="begin"/>
@@ -8036,7 +7810,7 @@
           <w:lang w:val="nl-BE"/>
         </w:rPr>
       </w:pPr>
-      <w:bookmarkStart w:id="15" w:name="_Toc477344221"/>
+      <w:bookmarkStart w:id="17" w:name="_Toc481537964"/>
       <w:r>
         <w:rPr>
           <w:lang w:val="nl-BE"/>
@@ -8044,11 +7818,23 @@
         <w:lastRenderedPageBreak/>
         <w:t>Gekozen oplossing</w:t>
       </w:r>
-      <w:bookmarkEnd w:id="15"/>
-    </w:p>
-    <w:p>
-      <w:r>
-        <w:t xml:space="preserve">De gekozen oplossing bestaat uit een combinatie van concepten uit de mogelijke oplossingen. Deze hebben betrekking tot de gekozen programmeertalen, de betaalmethoden en de cloudoplossing voor het </w:t>
+      <w:bookmarkEnd w:id="17"/>
+    </w:p>
+    <w:p>
+      <w:r>
+        <w:t xml:space="preserve">De gekozen oplossing bestaat uit een combinatie van concepten </w:t>
+      </w:r>
+      <w:r>
+        <w:t>die</w:t>
+      </w:r>
+      <w:r>
+        <w:t xml:space="preserve"> betrekking</w:t>
+      </w:r>
+      <w:r>
+        <w:t xml:space="preserve"> hebben</w:t>
+      </w:r>
+      <w:r>
+        <w:t xml:space="preserve"> tot de gekozen programmeertalen, de betaalmethoden en de cloudoplossing voor het </w:t>
       </w:r>
       <w:r>
         <w:t>bouwen</w:t>
@@ -8065,13 +7851,22 @@
         <w:t>. Bi</w:t>
       </w:r>
       <w:r>
-        <w:t>j het kiezen van de oplossingen</w:t>
+        <w:t xml:space="preserve">j het kiezen van de </w:t>
+      </w:r>
+      <w:r>
+        <w:t>uiteindelijke oplossing</w:t>
       </w:r>
       <w:r>
         <w:t xml:space="preserve"> wordt er rekening gehouden met de noden van de eindgebruikers die in de enquête </w:t>
       </w:r>
       <w:r>
-        <w:t>aangehaald zijn, maar ook met de meest gunstige en voordelige oplossingen voor de projectleiders.</w:t>
+        <w:t>aangehaald zijn, maar ook met de meest gu</w:t>
+      </w:r>
+      <w:r>
+        <w:t>nstige en voordelige oplossing</w:t>
+      </w:r>
+      <w:r>
+        <w:t xml:space="preserve"> voor de projectleiders.</w:t>
       </w:r>
     </w:p>
     <w:p>
@@ -8081,14 +7876,14 @@
           <w:lang w:val="nl-BE"/>
         </w:rPr>
       </w:pPr>
-      <w:bookmarkStart w:id="16" w:name="_Toc477344222"/>
+      <w:bookmarkStart w:id="18" w:name="_Toc481537965"/>
       <w:r>
         <w:rPr>
           <w:lang w:val="nl-BE"/>
         </w:rPr>
         <w:t>Programmeertalen</w:t>
       </w:r>
-      <w:bookmarkEnd w:id="16"/>
+      <w:bookmarkEnd w:id="18"/>
     </w:p>
     <w:p>
       <w:r>
@@ -8224,7 +8019,13 @@
         <w:t xml:space="preserve"> en de achterliggende database.</w:t>
       </w:r>
       <w:r>
-        <w:t xml:space="preserve"> Deze zal gebruik maken van </w:t>
+        <w:t xml:space="preserve"> Deze</w:t>
+      </w:r>
+      <w:r>
+        <w:t xml:space="preserve"> laatste</w:t>
+      </w:r>
+      <w:r>
+        <w:t xml:space="preserve"> zal gebruik maken van </w:t>
       </w:r>
       <w:proofErr w:type="spellStart"/>
       <w:r>
@@ -8250,18 +8051,24 @@
           <w:lang w:val="nl-BE"/>
         </w:rPr>
       </w:pPr>
-      <w:bookmarkStart w:id="17" w:name="_Toc477344223"/>
+      <w:bookmarkStart w:id="19" w:name="_Toc481537966"/>
       <w:r>
         <w:rPr>
           <w:lang w:val="nl-BE"/>
         </w:rPr>
         <w:t>Betaalmethoden</w:t>
       </w:r>
-      <w:bookmarkEnd w:id="17"/>
-    </w:p>
-    <w:p>
-      <w:r>
-        <w:t xml:space="preserve">De betaalmethoden hangen vast aan een bepaalde provider. Dit project zal gebruik maken van </w:t>
+      <w:bookmarkEnd w:id="19"/>
+    </w:p>
+    <w:p>
+      <w:r>
+        <w:t xml:space="preserve">De betaalmethoden hangen vast aan een bepaalde provider. Dit project </w:t>
+      </w:r>
+      <w:r>
+        <w:t>maakt</w:t>
+      </w:r>
+      <w:r>
+        <w:t xml:space="preserve"> gebruik van </w:t>
       </w:r>
       <w:proofErr w:type="spellStart"/>
       <w:r>
@@ -8280,12 +8087,7 @@
         <w:t xml:space="preserve"> zal aanbieden.</w:t>
       </w:r>
       <w:r>
-        <w:t xml:space="preserve"> Bovendien zijn er geen op</w:t>
-      </w:r>
-      <w:bookmarkStart w:id="18" w:name="_GoBack"/>
-      <w:bookmarkEnd w:id="18"/>
-      <w:r>
-        <w:t>startkosten aan deze diensten verbonden.</w:t>
+        <w:t xml:space="preserve"> Bovendien zijn er geen opstartkosten aan deze diensten verbonden.</w:t>
       </w:r>
       <w:r>
         <w:t xml:space="preserve"> </w:t>
@@ -8295,6 +8097,7 @@
           <w:id w:val="2005623659"/>
           <w:citation/>
         </w:sdtPr>
+        <w:sdtEndPr/>
         <w:sdtContent>
           <w:r>
             <w:fldChar w:fldCharType="begin"/>
@@ -8364,27 +8167,34 @@
           <w:lang w:val="nl-BE"/>
         </w:rPr>
       </w:pPr>
-      <w:bookmarkStart w:id="19" w:name="_Toc477344224"/>
+      <w:bookmarkStart w:id="20" w:name="_Toc481537967"/>
       <w:r>
         <w:rPr>
           <w:lang w:val="nl-BE"/>
         </w:rPr>
         <w:t>Cloudoplossing</w:t>
       </w:r>
-      <w:bookmarkEnd w:id="19"/>
+      <w:bookmarkEnd w:id="20"/>
     </w:p>
     <w:p>
       <w:r>
         <w:t xml:space="preserve">Als cloudoplossing wordt er gekozen voor </w:t>
       </w:r>
       <w:r>
-        <w:t xml:space="preserve">de oplossing van Digital Ocean, het is een goedkope oplossing dat veel te bieden heeft en vooral flexibel is met uitbreidingsmogelijkheden. </w:t>
+        <w:t xml:space="preserve">de oplossing van Digital Ocean, het is een goedkope oplossing </w:t>
+      </w:r>
+      <w:r>
+        <w:t>die</w:t>
+      </w:r>
+      <w:r>
+        <w:t xml:space="preserve"> veel te bieden heeft en vooral flexibel is met uitbreidingsmogelijkheden. </w:t>
       </w:r>
       <w:sdt>
         <w:sdtPr>
           <w:id w:val="-1165856334"/>
           <w:citation/>
         </w:sdtPr>
+        <w:sdtEndPr/>
         <w:sdtContent>
           <w:r>
             <w:fldChar w:fldCharType="begin"/>
@@ -8418,12 +8228,15 @@
         <w:sectPr>
           <w:footerReference w:type="default" r:id="rId22"/>
           <w:pgSz w:w="11910" w:h="16840"/>
-          <w:pgMar w:top="1580" w:right="960" w:bottom="920" w:left="1200" w:header="0" w:footer="732" w:gutter="0"/>
+          <w:pgMar w:top="1560" w:right="960" w:bottom="920" w:left="1200" w:header="0" w:footer="517" w:gutter="0"/>
           <w:cols w:space="708"/>
         </w:sectPr>
       </w:pPr>
       <w:r>
-        <w:t xml:space="preserve">Voor dit project wordt er gestart met een basis </w:t>
+        <w:t xml:space="preserve">Voor dit project wordt er gestart met een </w:t>
+      </w:r>
+      <w:r>
+        <w:t xml:space="preserve">eenvoudige </w:t>
       </w:r>
       <w:proofErr w:type="spellStart"/>
       <w:r>
@@ -8431,7 +8244,13 @@
       </w:r>
       <w:proofErr w:type="spellEnd"/>
       <w:r>
-        <w:t xml:space="preserve"> die volledig naar eigen hand kan worden gezet doormiddel van uitgebreide configuratiemogelijkheden en verschillende tools die beschikbaar zijn via de eenvoudige </w:t>
+        <w:t xml:space="preserve"> die volledig naar eigen hand kan worden gezet door</w:t>
+      </w:r>
+      <w:r>
+        <w:t xml:space="preserve"> </w:t>
+      </w:r>
+      <w:r>
+        <w:t xml:space="preserve">middel van uitgebreide configuratiemogelijkheden en verschillende tools die beschikbaar zijn via de eenvoudige </w:t>
       </w:r>
       <w:proofErr w:type="spellStart"/>
       <w:r>
@@ -8449,7 +8268,7 @@
           <w:lang w:val="nl-BE"/>
         </w:rPr>
       </w:pPr>
-      <w:bookmarkStart w:id="20" w:name="_Toc477344225"/>
+      <w:bookmarkStart w:id="21" w:name="_Toc481537968"/>
       <w:r>
         <w:rPr>
           <w:lang w:val="nl-BE"/>
@@ -8457,37 +8276,115 @@
         <w:lastRenderedPageBreak/>
         <w:t>Technische uitwerking</w:t>
       </w:r>
-      <w:bookmarkEnd w:id="20"/>
-    </w:p>
-    <w:p>
-      <w:r>
-        <w:t>Tekst</w:t>
-      </w:r>
-    </w:p>
-    <w:p/>
+      <w:bookmarkEnd w:id="21"/>
+    </w:p>
+    <w:p>
+      <w:r>
+        <w:t>Andere indeling?</w:t>
+      </w:r>
+    </w:p>
+    <w:p>
+      <w:r>
+        <w:t>Vermelden en opbouwen vanuit de enquête?</w:t>
+      </w:r>
+    </w:p>
+    <w:p>
+      <w:r>
+        <w:t xml:space="preserve">Technische uitwerking API verschillend van gekozen oplossing? </w:t>
+      </w:r>
+      <w:r>
+        <w:sym w:font="Wingdings" w:char="F0E0"/>
+      </w:r>
+      <w:r>
+        <w:t xml:space="preserve"> aanpassen?</w:t>
+      </w:r>
+    </w:p>
     <w:p>
       <w:pPr>
         <w:pStyle w:val="Kop2"/>
+        <w:numPr>
+          <w:ilvl w:val="1"/>
+          <w:numId w:val="3"/>
+        </w:numPr>
         <w:rPr>
           <w:lang w:val="nl-BE"/>
         </w:rPr>
       </w:pPr>
-      <w:bookmarkStart w:id="21" w:name="_Toc477344226"/>
+      <w:bookmarkStart w:id="22" w:name="_Toc480631074"/>
+      <w:bookmarkStart w:id="23" w:name="_Toc481537969"/>
       <w:r>
         <w:rPr>
           <w:lang w:val="nl-BE"/>
         </w:rPr>
         <w:t>Bespreking hardware</w:t>
       </w:r>
-      <w:bookmarkEnd w:id="21"/>
+      <w:bookmarkEnd w:id="22"/>
+      <w:bookmarkEnd w:id="23"/>
+    </w:p>
+    <w:p>
+      <w:r>
+        <w:t xml:space="preserve">Linux server voor database en </w:t>
+      </w:r>
+      <w:proofErr w:type="spellStart"/>
+      <w:r>
+        <w:t>webhost</w:t>
+      </w:r>
+      <w:proofErr w:type="spellEnd"/>
+      <w:r>
+        <w:t xml:space="preserve"> met de juiste software voorzieningen: ...</w:t>
+      </w:r>
+    </w:p>
+    <w:p>
+      <w:r>
+        <w:t xml:space="preserve">Hoort dit dan al bij software? </w:t>
+      </w:r>
     </w:p>
     <w:p>
       <w:pPr>
         <w:pStyle w:val="Kop2"/>
+        <w:numPr>
+          <w:ilvl w:val="1"/>
+          <w:numId w:val="3"/>
+        </w:numPr>
         <w:jc w:val="left"/>
         <w:rPr>
           <w:lang w:val="nl-BE"/>
         </w:rPr>
+      </w:pPr>
+      <w:bookmarkStart w:id="24" w:name="_Toc480631075"/>
+      <w:bookmarkStart w:id="25" w:name="_Toc481537970"/>
+      <w:r>
+        <w:rPr>
+          <w:lang w:val="nl-BE"/>
+        </w:rPr>
+        <w:t>Bespreking software</w:t>
+      </w:r>
+      <w:bookmarkEnd w:id="24"/>
+      <w:bookmarkEnd w:id="25"/>
+    </w:p>
+    <w:p>
+      <w:pPr>
+        <w:jc w:val="left"/>
+      </w:pPr>
+      <w:r>
+        <w:t>Programmeertalen</w:t>
+      </w:r>
+      <w:r>
+        <w:t>, structuur, opbouw, communicatie tussen de verschillende lagen...</w:t>
+      </w:r>
+      <w:r>
+        <w:br/>
+        <w:t>Grafische aspect</w:t>
+      </w:r>
+    </w:p>
+    <w:p>
+      <w:r>
+        <w:t>...</w:t>
+      </w:r>
+    </w:p>
+    <w:p>
+      <w:pPr>
+        <w:jc w:val="left"/>
         <w:sectPr>
           <w:footerReference w:type="default" r:id="rId23"/>
           <w:pgSz w:w="11910" w:h="16840"/>
@@ -8495,35 +8392,15 @@
           <w:cols w:space="708"/>
         </w:sectPr>
       </w:pPr>
-      <w:bookmarkStart w:id="22" w:name="_Toc477344227"/>
-      <w:r>
+    </w:p>
+    <w:p>
+      <w:pPr>
+        <w:pStyle w:val="Kop1"/>
         <w:rPr>
           <w:lang w:val="nl-BE"/>
         </w:rPr>
-        <w:t xml:space="preserve">Bespreking </w:t>
-      </w:r>
-      <w:r>
-        <w:rPr>
-          <w:lang w:val="nl-BE"/>
-        </w:rPr>
-        <w:t>software</w:t>
-      </w:r>
-      <w:bookmarkEnd w:id="22"/>
-      <w:r>
-        <w:rPr>
-          <w:lang w:val="nl-BE"/>
-        </w:rPr>
-        <w:br/>
-      </w:r>
-    </w:p>
-    <w:p>
-      <w:pPr>
-        <w:pStyle w:val="Kop1"/>
-        <w:rPr>
-          <w:lang w:val="nl-BE"/>
-        </w:rPr>
-      </w:pPr>
-      <w:bookmarkStart w:id="23" w:name="_Toc477344228"/>
+      </w:pPr>
+      <w:bookmarkStart w:id="26" w:name="_Toc481537971"/>
       <w:r>
         <w:rPr>
           <w:lang w:val="nl-BE"/>
@@ -8531,7 +8408,7 @@
         <w:lastRenderedPageBreak/>
         <w:t>Risicoanalyse</w:t>
       </w:r>
-      <w:bookmarkEnd w:id="23"/>
+      <w:bookmarkEnd w:id="26"/>
     </w:p>
     <w:p>
       <w:r>
@@ -8546,7 +8423,7 @@
           <w:lang w:val="nl-BE"/>
         </w:rPr>
       </w:pPr>
-      <w:bookmarkStart w:id="24" w:name="_Toc477344229"/>
+      <w:bookmarkStart w:id="27" w:name="_Toc481537972"/>
       <w:r>
         <w:rPr>
           <w:lang w:val="nl-BE"/>
@@ -8560,7 +8437,7 @@
         </w:rPr>
         <w:t>injection</w:t>
       </w:r>
-      <w:bookmarkEnd w:id="24"/>
+      <w:bookmarkEnd w:id="27"/>
       <w:proofErr w:type="spellEnd"/>
     </w:p>
     <w:p>
@@ -8570,14 +8447,14 @@
           <w:lang w:val="nl-BE"/>
         </w:rPr>
       </w:pPr>
-      <w:bookmarkStart w:id="25" w:name="_Toc477344230"/>
+      <w:bookmarkStart w:id="28" w:name="_Toc481537973"/>
       <w:r>
         <w:rPr>
           <w:lang w:val="nl-BE"/>
         </w:rPr>
         <w:t>Risicovolle datatransmissie</w:t>
       </w:r>
-      <w:bookmarkEnd w:id="25"/>
+      <w:bookmarkEnd w:id="28"/>
     </w:p>
     <w:p>
       <w:pPr>
@@ -8586,14 +8463,14 @@
           <w:lang w:val="nl-BE"/>
         </w:rPr>
       </w:pPr>
-      <w:bookmarkStart w:id="26" w:name="_Toc477344231"/>
+      <w:bookmarkStart w:id="29" w:name="_Toc481537974"/>
       <w:r>
         <w:rPr>
           <w:lang w:val="nl-BE"/>
         </w:rPr>
         <w:t>Betrouwbaarheid betaalmethoden</w:t>
       </w:r>
-      <w:bookmarkEnd w:id="26"/>
+      <w:bookmarkEnd w:id="29"/>
     </w:p>
     <w:p>
       <w:r>
@@ -8629,9 +8506,9 @@
           <w:lang w:val="nl-BE"/>
         </w:rPr>
       </w:pPr>
-      <w:bookmarkStart w:id="27" w:name="_bookmark2"/>
-      <w:bookmarkStart w:id="28" w:name="_Toc477344232"/>
-      <w:bookmarkEnd w:id="27"/>
+      <w:bookmarkStart w:id="30" w:name="_bookmark2"/>
+      <w:bookmarkStart w:id="31" w:name="_Toc481537975"/>
+      <w:bookmarkEnd w:id="30"/>
       <w:r>
         <w:rPr>
           <w:lang w:val="nl-BE"/>
@@ -8652,7 +8529,7 @@
         </w:rPr>
         <w:t>levensduur</w:t>
       </w:r>
-      <w:bookmarkEnd w:id="28"/>
+      <w:bookmarkEnd w:id="31"/>
     </w:p>
     <w:p>
       <w:pPr>
@@ -8661,14 +8538,14 @@
           <w:lang w:val="nl-BE"/>
         </w:rPr>
       </w:pPr>
-      <w:bookmarkStart w:id="29" w:name="_Toc477344233"/>
+      <w:bookmarkStart w:id="32" w:name="_Toc481537976"/>
       <w:r>
         <w:rPr>
           <w:lang w:val="nl-BE"/>
         </w:rPr>
         <w:t>Totale kosten</w:t>
       </w:r>
-      <w:bookmarkEnd w:id="29"/>
+      <w:bookmarkEnd w:id="32"/>
     </w:p>
     <w:p>
       <w:pPr>
@@ -8677,7 +8554,7 @@
           <w:lang w:val="nl-BE"/>
         </w:rPr>
       </w:pPr>
-      <w:bookmarkStart w:id="30" w:name="_Toc477344234"/>
+      <w:bookmarkStart w:id="33" w:name="_Toc481537977"/>
       <w:r>
         <w:rPr>
           <w:lang w:val="nl-BE"/>
@@ -8690,7 +8567,7 @@
         </w:rPr>
         <w:t xml:space="preserve"> software</w:t>
       </w:r>
-      <w:bookmarkEnd w:id="30"/>
+      <w:bookmarkEnd w:id="33"/>
     </w:p>
     <w:p>
       <w:pPr>
@@ -8699,14 +8576,14 @@
           <w:lang w:val="nl-BE"/>
         </w:rPr>
       </w:pPr>
-      <w:bookmarkStart w:id="31" w:name="_Toc477344235"/>
+      <w:bookmarkStart w:id="34" w:name="_Toc481537978"/>
       <w:r>
         <w:rPr>
           <w:lang w:val="nl-BE"/>
         </w:rPr>
         <w:t>Levensduur hardware</w:t>
       </w:r>
-      <w:bookmarkEnd w:id="31"/>
+      <w:bookmarkEnd w:id="34"/>
     </w:p>
     <w:p>
       <w:pPr>
@@ -8770,9 +8647,9 @@
           <w:lang w:val="nl-BE"/>
         </w:rPr>
       </w:pPr>
-      <w:bookmarkStart w:id="32" w:name="_bookmark3"/>
-      <w:bookmarkStart w:id="33" w:name="_Toc477344236"/>
-      <w:bookmarkEnd w:id="32"/>
+      <w:bookmarkStart w:id="35" w:name="_bookmark3"/>
+      <w:bookmarkStart w:id="36" w:name="_Toc481537979"/>
+      <w:bookmarkEnd w:id="35"/>
       <w:r>
         <w:rPr>
           <w:lang w:val="nl-BE"/>
@@ -8780,7 +8657,7 @@
         <w:lastRenderedPageBreak/>
         <w:t>Conclusie</w:t>
       </w:r>
-      <w:bookmarkEnd w:id="33"/>
+      <w:bookmarkEnd w:id="36"/>
     </w:p>
     <w:p>
       <w:r>
@@ -8822,7 +8699,7 @@
           <w:lang w:val="nl-BE"/>
         </w:rPr>
       </w:pPr>
-      <w:bookmarkStart w:id="34" w:name="_Toc477344237"/>
+      <w:bookmarkStart w:id="37" w:name="_Toc481537980"/>
       <w:r>
         <w:rPr>
           <w:lang w:val="nl-BE"/>
@@ -8830,7 +8707,7 @@
         <w:lastRenderedPageBreak/>
         <w:t>Nawoord met kritische reflectie</w:t>
       </w:r>
-      <w:bookmarkEnd w:id="34"/>
+      <w:bookmarkEnd w:id="37"/>
     </w:p>
     <w:p>
       <w:r>
@@ -8859,7 +8736,7 @@
           <w:lang w:val="nl-BE"/>
         </w:rPr>
       </w:pPr>
-      <w:bookmarkStart w:id="35" w:name="_Toc477344238"/>
+      <w:bookmarkStart w:id="38" w:name="_Toc481537981"/>
       <w:r>
         <w:rPr>
           <w:lang w:val="nl-BE"/>
@@ -8867,7 +8744,7 @@
         <w:lastRenderedPageBreak/>
         <w:t>Literatuurlijst</w:t>
       </w:r>
-      <w:bookmarkEnd w:id="35"/>
+      <w:bookmarkEnd w:id="38"/>
     </w:p>
     <w:sdt>
       <w:sdtPr>
@@ -9151,7 +9028,7 @@
           <w:lang w:val="nl-BE"/>
         </w:rPr>
       </w:pPr>
-      <w:bookmarkStart w:id="36" w:name="_Toc477344239"/>
+      <w:bookmarkStart w:id="39" w:name="_Toc481537982"/>
       <w:r>
         <w:rPr>
           <w:lang w:val="nl-BE"/>
@@ -9159,23 +9036,23 @@
         <w:lastRenderedPageBreak/>
         <w:t>Bijlage</w:t>
       </w:r>
-      <w:bookmarkStart w:id="37" w:name="_bookmark4"/>
-      <w:bookmarkStart w:id="38" w:name="_bookmark14"/>
-      <w:bookmarkStart w:id="39" w:name="_bookmark15"/>
-      <w:bookmarkStart w:id="40" w:name="_bookmark16"/>
-      <w:bookmarkStart w:id="41" w:name="_bookmark20"/>
-      <w:bookmarkEnd w:id="37"/>
-      <w:bookmarkEnd w:id="38"/>
-      <w:bookmarkEnd w:id="39"/>
+      <w:bookmarkStart w:id="40" w:name="_bookmark4"/>
+      <w:bookmarkStart w:id="41" w:name="_bookmark14"/>
+      <w:bookmarkStart w:id="42" w:name="_bookmark15"/>
+      <w:bookmarkStart w:id="43" w:name="_bookmark16"/>
+      <w:bookmarkStart w:id="44" w:name="_bookmark20"/>
       <w:bookmarkEnd w:id="40"/>
       <w:bookmarkEnd w:id="41"/>
+      <w:bookmarkEnd w:id="42"/>
+      <w:bookmarkEnd w:id="43"/>
+      <w:bookmarkEnd w:id="44"/>
       <w:r>
         <w:rPr>
           <w:lang w:val="nl-BE"/>
         </w:rPr>
         <w:t>noverzicht</w:t>
       </w:r>
-      <w:bookmarkEnd w:id="36"/>
+      <w:bookmarkEnd w:id="39"/>
     </w:p>
     <w:p>
       <w:pPr>
@@ -9188,14 +9065,14 @@
           <w:lang w:val="nl-BE"/>
         </w:rPr>
       </w:pPr>
-      <w:bookmarkStart w:id="42" w:name="_Toc477344240"/>
+      <w:bookmarkStart w:id="45" w:name="_Toc481537983"/>
       <w:r>
         <w:rPr>
           <w:lang w:val="nl-BE"/>
         </w:rPr>
         <w:t>Bijlage 1: Enquêtes</w:t>
       </w:r>
-      <w:bookmarkEnd w:id="42"/>
+      <w:bookmarkEnd w:id="45"/>
     </w:p>
     <w:p>
       <w:pPr>
@@ -9208,14 +9085,14 @@
           <w:lang w:val="nl-BE"/>
         </w:rPr>
       </w:pPr>
-      <w:bookmarkStart w:id="43" w:name="_Toc477344241"/>
+      <w:bookmarkStart w:id="46" w:name="_Toc481537984"/>
       <w:r>
         <w:rPr>
           <w:lang w:val="nl-BE"/>
         </w:rPr>
         <w:t>Bijlage 2: …</w:t>
       </w:r>
-      <w:bookmarkEnd w:id="43"/>
+      <w:bookmarkEnd w:id="46"/>
     </w:p>
     <w:p/>
     <w:p/>
@@ -9333,7 +9210,7 @@
           <w:sz w:val="22"/>
           <w:lang w:val="nl-BE"/>
         </w:rPr>
-        <w:id w:val="-578683670"/>
+        <w:id w:val="1904559387"/>
         <w:docPartObj>
           <w:docPartGallery w:val="Page Numbers (Bottom of Page)"/>
           <w:docPartUnique/>
@@ -9439,7 +9316,7 @@
           <w:sz w:val="22"/>
           <w:lang w:val="nl-BE"/>
         </w:rPr>
-        <w:id w:val="1904559387"/>
+        <w:id w:val="-1502580700"/>
         <w:docPartObj>
           <w:docPartGallery w:val="Page Numbers (Bottom of Page)"/>
           <w:docPartUnique/>
@@ -10524,7 +10401,7 @@
           <w:sz w:val="22"/>
           <w:lang w:val="nl-BE"/>
         </w:rPr>
-        <w:id w:val="-130562904"/>
+        <w:id w:val="1194422706"/>
         <w:docPartObj>
           <w:docPartGallery w:val="Page Numbers (Bottom of Page)"/>
           <w:docPartUnique/>
@@ -10630,7 +10507,7 @@
           <w:sz w:val="22"/>
           <w:lang w:val="nl-BE"/>
         </w:rPr>
-        <w:id w:val="1924062798"/>
+        <w:id w:val="507099247"/>
         <w:docPartObj>
           <w:docPartGallery w:val="Page Numbers (Bottom of Page)"/>
           <w:docPartUnique/>
@@ -10846,6 +10723,36 @@
   </w:num>
   <w:num w:numId="2">
     <w:abstractNumId w:val="0"/>
+  </w:num>
+  <w:num w:numId="3">
+    <w:abstractNumId w:val="0"/>
+    <w:lvlOverride w:ilvl="0">
+      <w:startOverride w:val="1"/>
+    </w:lvlOverride>
+    <w:lvlOverride w:ilvl="1">
+      <w:startOverride w:val="1"/>
+    </w:lvlOverride>
+    <w:lvlOverride w:ilvl="2">
+      <w:startOverride w:val="1"/>
+    </w:lvlOverride>
+    <w:lvlOverride w:ilvl="3">
+      <w:startOverride w:val="1"/>
+    </w:lvlOverride>
+    <w:lvlOverride w:ilvl="4">
+      <w:startOverride w:val="1"/>
+    </w:lvlOverride>
+    <w:lvlOverride w:ilvl="5">
+      <w:startOverride w:val="1"/>
+    </w:lvlOverride>
+    <w:lvlOverride w:ilvl="6">
+      <w:startOverride w:val="1"/>
+    </w:lvlOverride>
+    <w:lvlOverride w:ilvl="7">
+      <w:startOverride w:val="1"/>
+    </w:lvlOverride>
+    <w:lvlOverride w:ilvl="8">
+      <w:startOverride w:val="1"/>
+    </w:lvlOverride>
   </w:num>
 </w:numbering>
 </file>
@@ -16056,7 +15963,7 @@
 </file>
 
 <file path=customXml/itemProps1.xml><?xml version="1.0" encoding="utf-8"?>
-<ds:datastoreItem xmlns:ds="http://schemas.openxmlformats.org/officeDocument/2006/customXml" ds:itemID="{D7D9D0C2-7A81-4D8D-901F-680DE336A33E}">
+<ds:datastoreItem xmlns:ds="http://schemas.openxmlformats.org/officeDocument/2006/customXml" ds:itemID="{3284AB13-D15E-42E9-9EB8-904569C50ADC}">
   <ds:schemaRefs>
     <ds:schemaRef ds:uri="http://schemas.openxmlformats.org/officeDocument/2006/bibliography"/>
   </ds:schemaRefs>

</xml_diff>

<commit_message>
Begin technische uitwerking na evaluatie
</commit_message>
<xml_diff>
--- a/Docs/Wetenschappelijk rapporteren/2 hoofdstuktitelEOICT15.docx
+++ b/Docs/Wetenschappelijk rapporteren/2 hoofdstuktitelEOICT15.docx
@@ -4865,27 +4865,14 @@
       <w:r>
         <w:t xml:space="preserve">Figuur </w:t>
       </w:r>
-      <w:r>
-        <w:fldChar w:fldCharType="begin"/>
-      </w:r>
-      <w:r>
-        <w:instrText xml:space="preserve"> SEQ Figuur \* ARABIC </w:instrText>
-      </w:r>
-      <w:r>
-        <w:fldChar w:fldCharType="separate"/>
-      </w:r>
-      <w:r>
-        <w:rPr>
-          <w:noProof/>
-        </w:rPr>
-        <w:t>1</w:t>
-      </w:r>
-      <w:r>
-        <w:rPr>
-          <w:noProof/>
-        </w:rPr>
-        <w:fldChar w:fldCharType="end"/>
-      </w:r>
+      <w:fldSimple w:instr=" SEQ Figuur \* ARABIC ">
+        <w:r>
+          <w:rPr>
+            <w:noProof/>
+          </w:rPr>
+          <w:t>1</w:t>
+        </w:r>
+      </w:fldSimple>
       <w:r>
         <w:t xml:space="preserve">: Leeftijd van de </w:t>
       </w:r>
@@ -4997,27 +4984,14 @@
       <w:r>
         <w:t xml:space="preserve">Figuur </w:t>
       </w:r>
-      <w:r>
-        <w:fldChar w:fldCharType="begin"/>
-      </w:r>
-      <w:r>
-        <w:instrText xml:space="preserve"> SEQ Figuur \* ARABIC </w:instrText>
-      </w:r>
-      <w:r>
-        <w:fldChar w:fldCharType="separate"/>
-      </w:r>
-      <w:r>
-        <w:rPr>
-          <w:noProof/>
-        </w:rPr>
-        <w:t>2</w:t>
-      </w:r>
-      <w:r>
-        <w:rPr>
-          <w:noProof/>
-        </w:rPr>
-        <w:fldChar w:fldCharType="end"/>
-      </w:r>
+      <w:fldSimple w:instr=" SEQ Figuur \* ARABIC ">
+        <w:r>
+          <w:rPr>
+            <w:noProof/>
+          </w:rPr>
+          <w:t>2</w:t>
+        </w:r>
+      </w:fldSimple>
       <w:r>
         <w:t>: Gebruik toestellen om te surfen op het internet</w:t>
       </w:r>
@@ -5093,27 +5067,14 @@
       <w:r>
         <w:t xml:space="preserve">Figuur </w:t>
       </w:r>
-      <w:r>
-        <w:fldChar w:fldCharType="begin"/>
-      </w:r>
-      <w:r>
-        <w:instrText xml:space="preserve"> SEQ Figuur \* ARABIC </w:instrText>
-      </w:r>
-      <w:r>
-        <w:fldChar w:fldCharType="separate"/>
-      </w:r>
-      <w:r>
-        <w:rPr>
-          <w:noProof/>
-        </w:rPr>
-        <w:t>3</w:t>
-      </w:r>
-      <w:r>
-        <w:rPr>
-          <w:noProof/>
-        </w:rPr>
-        <w:fldChar w:fldCharType="end"/>
-      </w:r>
+      <w:fldSimple w:instr=" SEQ Figuur \* ARABIC ">
+        <w:r>
+          <w:rPr>
+            <w:noProof/>
+          </w:rPr>
+          <w:t>3</w:t>
+        </w:r>
+      </w:fldSimple>
       <w:r>
         <w:t>: Afstand naar de winkel (in kilometer)</w:t>
       </w:r>
@@ -5191,27 +5152,14 @@
       <w:r>
         <w:t xml:space="preserve">Figuur </w:t>
       </w:r>
-      <w:r>
-        <w:fldChar w:fldCharType="begin"/>
-      </w:r>
-      <w:r>
-        <w:instrText xml:space="preserve"> SEQ Figuur \* ARABIC </w:instrText>
-      </w:r>
-      <w:r>
-        <w:fldChar w:fldCharType="separate"/>
-      </w:r>
-      <w:r>
-        <w:rPr>
-          <w:noProof/>
-        </w:rPr>
-        <w:t>4</w:t>
-      </w:r>
-      <w:r>
-        <w:rPr>
-          <w:noProof/>
-        </w:rPr>
-        <w:fldChar w:fldCharType="end"/>
-      </w:r>
+      <w:fldSimple w:instr=" SEQ Figuur \* ARABIC ">
+        <w:r>
+          <w:rPr>
+            <w:noProof/>
+          </w:rPr>
+          <w:t>4</w:t>
+        </w:r>
+      </w:fldSimple>
       <w:r>
         <w:t>: Tijdspanne van 1 boodschappensessie (in minuten)</w:t>
       </w:r>
@@ -5287,27 +5235,14 @@
       <w:r>
         <w:t xml:space="preserve">Figuur </w:t>
       </w:r>
-      <w:r>
-        <w:fldChar w:fldCharType="begin"/>
-      </w:r>
-      <w:r>
-        <w:instrText xml:space="preserve"> SEQ Figuur \* ARABIC </w:instrText>
-      </w:r>
-      <w:r>
-        <w:fldChar w:fldCharType="separate"/>
-      </w:r>
-      <w:r>
-        <w:rPr>
-          <w:noProof/>
-        </w:rPr>
-        <w:t>5</w:t>
-      </w:r>
-      <w:r>
-        <w:rPr>
-          <w:noProof/>
-        </w:rPr>
-        <w:fldChar w:fldCharType="end"/>
-      </w:r>
+      <w:fldSimple w:instr=" SEQ Figuur \* ARABIC ">
+        <w:r>
+          <w:rPr>
+            <w:noProof/>
+          </w:rPr>
+          <w:t>5</w:t>
+        </w:r>
+      </w:fldSimple>
       <w:r>
         <w:t>: Gebruik onlinebetaalmethoden</w:t>
       </w:r>
@@ -7700,11 +7635,8 @@
       <w:pPr>
         <w:jc w:val="left"/>
       </w:pPr>
-    </w:p>
-    <w:p>
-      <w:pPr>
-        <w:jc w:val="left"/>
-      </w:pPr>
+      <w:bookmarkStart w:id="25" w:name="_GoBack"/>
+      <w:bookmarkEnd w:id="25"/>
     </w:p>
     <w:p>
       <w:pPr>
@@ -7717,12 +7649,7 @@
         </w:sectPr>
       </w:pPr>
       <w:r>
-        <w:t>In het tweede hoofdstuk werd er gekozen  om een de API te implementeren met Python. Na onderzoek is gebleken dat dit echter niet haalbaar is. Er was geen tool te vinden die het mogelijk maakte om de API te genereren, dit is noodzakelijk wegens de vooropgestelde termijn. Een volledige API zelf schrijven voor deze applicatie is zeer tijdrovend. Hierdoor is er gekozen voor een eenvoudigere aanpak met php. In deze programmeertaal zijn er wel verschillende tools beschikbaar die het mogelijk maken om alle mogelijke API-calls te genereren. Dit bespaart veel tijd, die gebruikt wordt voor</w:t>
-      </w:r>
-      <w:bookmarkStart w:id="25" w:name="_GoBack"/>
-      <w:bookmarkEnd w:id="25"/>
-      <w:r>
-        <w:t xml:space="preserve"> de verdere ontwikkeling van de applicatie te.</w:t>
+        <w:t>In het tweede hoofdstuk werd er gekozen  om een de API te implementeren met Python. Na onderzoek is gebleken dat dit echter niet haalbaar is. Er was geen tool te vinden die het mogelijk maakte om de API te genereren, dit is noodzakelijk wegens de vooropgestelde termijn. Een volledige API zelf schrijven voor deze applicatie is zeer tijdrovend. Hierdoor is er gekozen voor een eenvoudigere aanpak met php. In deze programmeertaal zijn er wel verschillende tools beschikbaar die het mogelijk maken om alle mogelijke API-calls te genereren. Dit bespaart veel tijd, die gebruikt wordt voor de verdere ontwikkeling van de applicatie te.</w:t>
       </w:r>
     </w:p>
     <w:p>
@@ -15279,7 +15206,7 @@
 </file>
 
 <file path=customXml/itemProps1.xml><?xml version="1.0" encoding="utf-8"?>
-<ds:datastoreItem xmlns:ds="http://schemas.openxmlformats.org/officeDocument/2006/customXml" ds:itemID="{0A683B1D-FA9B-4540-A600-C198720546B0}">
+<ds:datastoreItem xmlns:ds="http://schemas.openxmlformats.org/officeDocument/2006/customXml" ds:itemID="{7B889AC9-08BD-4B55-8038-48FF1C32EF63}">
   <ds:schemaRefs>
     <ds:schemaRef ds:uri="http://schemas.openxmlformats.org/officeDocument/2006/bibliography"/>
   </ds:schemaRefs>

</xml_diff>